<commit_message>
Matrix Specification document revised [not completed]
</commit_message>
<xml_diff>
--- a/Matrix Specifications.docx
+++ b/Matrix Specifications.docx
@@ -1,6 +1,6 @@
 
 <file path=word/document.xml><?xml version="1.0" encoding="utf-8"?>
-<w:document xmlns:wpc="http://schemas.microsoft.com/office/word/2010/wordprocessingCanvas" xmlns:cx="http://schemas.microsoft.com/office/drawing/2014/chartex" xmlns:mc="http://schemas.openxmlformats.org/markup-compatibility/2006" xmlns:o="urn:schemas-microsoft-com:office:office" xmlns:r="http://schemas.openxmlformats.org/officeDocument/2006/relationships" xmlns:m="http://schemas.openxmlformats.org/officeDocument/2006/math" xmlns:v="urn:schemas-microsoft-com:vml" xmlns:wp14="http://schemas.microsoft.com/office/word/2010/wordprocessingDrawing" xmlns:wp="http://schemas.openxmlformats.org/drawingml/2006/wordprocessingDrawing" xmlns:w10="urn:schemas-microsoft-com:office:word" xmlns:w="http://schemas.openxmlformats.org/wordprocessingml/2006/main" xmlns:w14="http://schemas.microsoft.com/office/word/2010/wordml" xmlns:w15="http://schemas.microsoft.com/office/word/2012/wordml" xmlns:w16se="http://schemas.microsoft.com/office/word/2015/wordml/symex" xmlns:wpg="http://schemas.microsoft.com/office/word/2010/wordprocessingGroup" xmlns:wpi="http://schemas.microsoft.com/office/word/2010/wordprocessingInk" xmlns:wne="http://schemas.microsoft.com/office/word/2006/wordml" xmlns:wps="http://schemas.microsoft.com/office/word/2010/wordprocessingShape" mc:Ignorable="w14 w15 w16se wp14">
+<w:document xmlns:wpc="http://schemas.microsoft.com/office/word/2010/wordprocessingCanvas" xmlns:cx="http://schemas.microsoft.com/office/drawing/2014/chartex" xmlns:cx1="http://schemas.microsoft.com/office/drawing/2015/9/8/chartex" xmlns:mc="http://schemas.openxmlformats.org/markup-compatibility/2006" xmlns:o="urn:schemas-microsoft-com:office:office" xmlns:r="http://schemas.openxmlformats.org/officeDocument/2006/relationships" xmlns:m="http://schemas.openxmlformats.org/officeDocument/2006/math" xmlns:v="urn:schemas-microsoft-com:vml" xmlns:wp14="http://schemas.microsoft.com/office/word/2010/wordprocessingDrawing" xmlns:wp="http://schemas.openxmlformats.org/drawingml/2006/wordprocessingDrawing" xmlns:w10="urn:schemas-microsoft-com:office:word" xmlns:w="http://schemas.openxmlformats.org/wordprocessingml/2006/main" xmlns:w14="http://schemas.microsoft.com/office/word/2010/wordml" xmlns:w15="http://schemas.microsoft.com/office/word/2012/wordml" xmlns:w16se="http://schemas.microsoft.com/office/word/2015/wordml/symex" xmlns:wpg="http://schemas.microsoft.com/office/word/2010/wordprocessingGroup" xmlns:wpi="http://schemas.microsoft.com/office/word/2010/wordprocessingInk" xmlns:wne="http://schemas.microsoft.com/office/word/2006/wordml" xmlns:wps="http://schemas.microsoft.com/office/word/2010/wordprocessingShape" mc:Ignorable="w14 w15 w16se wp14">
   <w:body>
     <w:p>
       <w:pPr>
@@ -15,17 +15,14 @@
     </w:p>
     <w:p>
       <w:pPr>
-        <w:pStyle w:val="a3"/>
-        <w:numPr>
-          <w:ilvl w:val="0"/>
-          <w:numId w:val="3"/>
-        </w:numPr>
-        <w:spacing w:line="240" w:lineRule="auto"/>
-        <w:ind w:leftChars="0"/>
-        <w:rPr>
-          <w:rFonts w:hint="eastAsia"/>
-        </w:rPr>
-      </w:pPr>
+        <w:spacing w:line="240" w:lineRule="auto"/>
+      </w:pPr>
+      <w:r>
+        <w:rPr>
+          <w:rFonts w:hint="eastAsia"/>
+        </w:rPr>
+        <w:t xml:space="preserve">1. </w:t>
+      </w:r>
       <w:r>
         <w:rPr>
           <w:rFonts w:hint="eastAsia"/>
@@ -35,14 +32,15 @@
     </w:p>
     <w:p>
       <w:pPr>
-        <w:pStyle w:val="a3"/>
-        <w:numPr>
-          <w:ilvl w:val="0"/>
-          <w:numId w:val="1"/>
-        </w:numPr>
-        <w:spacing w:line="240" w:lineRule="auto"/>
-        <w:ind w:leftChars="0"/>
-      </w:pPr>
+        <w:spacing w:line="240" w:lineRule="auto"/>
+        <w:ind w:leftChars="400" w:left="800"/>
+      </w:pPr>
+      <w:r>
+        <w:rPr>
+          <w:rFonts w:hint="eastAsia"/>
+        </w:rPr>
+        <w:t xml:space="preserve">1.1 </w:t>
+      </w:r>
       <w:r>
         <w:rPr>
           <w:rFonts w:hint="eastAsia"/>
@@ -52,14 +50,137 @@
     </w:p>
     <w:p>
       <w:pPr>
-        <w:pStyle w:val="a3"/>
-        <w:numPr>
-          <w:ilvl w:val="0"/>
-          <w:numId w:val="1"/>
-        </w:numPr>
-        <w:spacing w:line="240" w:lineRule="auto"/>
-        <w:ind w:leftChars="0"/>
-      </w:pPr>
+        <w:spacing w:line="240" w:lineRule="auto"/>
+        <w:ind w:leftChars="600" w:left="1200"/>
+      </w:pPr>
+      <w:proofErr w:type="gramStart"/>
+      <w:r>
+        <w:rPr>
+          <w:rFonts w:hint="eastAsia"/>
+        </w:rPr>
+        <w:t>Form :</w:t>
+      </w:r>
+      <w:proofErr w:type="gramEnd"/>
+      <w:r>
+        <w:rPr>
+          <w:rFonts w:hint="eastAsia"/>
+        </w:rPr>
+        <w:t xml:space="preserve"> </w:t>
+      </w:r>
+      <w:r>
+        <w:t xml:space="preserve"> </w:t>
+      </w:r>
+      <w:r>
+        <w:t xml:space="preserve">C = </w:t>
+      </w:r>
+      <w:r>
+        <w:rPr>
+          <w:rFonts w:hint="eastAsia"/>
+        </w:rPr>
+        <w:t>A + B</w:t>
+      </w:r>
+    </w:p>
+    <w:p>
+      <w:pPr>
+        <w:spacing w:line="240" w:lineRule="auto"/>
+        <w:ind w:leftChars="600" w:left="1200"/>
+      </w:pPr>
+      <w:proofErr w:type="gramStart"/>
+      <w:r>
+        <w:t>Define :</w:t>
+      </w:r>
+      <w:proofErr w:type="gramEnd"/>
+      <w:r>
+        <w:t xml:space="preserve"> C(</w:t>
+      </w:r>
+      <w:proofErr w:type="spellStart"/>
+      <w:r>
+        <w:t>x,y</w:t>
+      </w:r>
+      <w:proofErr w:type="spellEnd"/>
+      <w:r>
+        <w:t>,..) = A(</w:t>
+      </w:r>
+      <w:proofErr w:type="spellStart"/>
+      <w:proofErr w:type="gramStart"/>
+      <w:r>
+        <w:t>x,y</w:t>
+      </w:r>
+      <w:proofErr w:type="spellEnd"/>
+      <w:r>
+        <w:t>,..</w:t>
+      </w:r>
+      <w:proofErr w:type="gramEnd"/>
+      <w:r>
+        <w:t>) + B(</w:t>
+      </w:r>
+      <w:proofErr w:type="spellStart"/>
+      <w:proofErr w:type="gramStart"/>
+      <w:r>
+        <w:t>x,y</w:t>
+      </w:r>
+      <w:proofErr w:type="spellEnd"/>
+      <w:r>
+        <w:t>,..</w:t>
+      </w:r>
+      <w:proofErr w:type="gramEnd"/>
+      <w:r>
+        <w:t>) for all elements.</w:t>
+      </w:r>
+    </w:p>
+    <w:p>
+      <w:pPr>
+        <w:spacing w:line="240" w:lineRule="auto"/>
+        <w:ind w:leftChars="600" w:left="1200"/>
+      </w:pPr>
+      <w:proofErr w:type="gramStart"/>
+      <w:r>
+        <w:t>Assert :</w:t>
+      </w:r>
+      <w:proofErr w:type="gramEnd"/>
+      <w:r>
+        <w:t xml:space="preserve"> size(A) == size(B)</w:t>
+      </w:r>
+    </w:p>
+    <w:p>
+      <w:pPr>
+        <w:spacing w:line="240" w:lineRule="auto"/>
+        <w:ind w:leftChars="600" w:left="1200" w:firstLineChars="300" w:firstLine="600"/>
+      </w:pPr>
+      <w:r>
+        <w:t xml:space="preserve"> </w:t>
+      </w:r>
+      <w:r>
+        <w:t>A + B == B + A</w:t>
+      </w:r>
+      <w:r>
+        <w:t xml:space="preserve"> </w:t>
+      </w:r>
+    </w:p>
+    <w:p>
+      <w:pPr>
+        <w:spacing w:line="240" w:lineRule="auto"/>
+        <w:ind w:leftChars="600" w:left="1200"/>
+        <w:rPr>
+          <w:rFonts w:hint="eastAsia"/>
+        </w:rPr>
+      </w:pPr>
+      <w:r>
+        <w:tab/>
+        <w:t xml:space="preserve">   A + (B + C) == (A + B) + C</w:t>
+      </w:r>
+    </w:p>
+    <w:p>
+      <w:pPr>
+        <w:spacing w:line="240" w:lineRule="auto"/>
+        <w:ind w:leftChars="400" w:left="800"/>
+      </w:pPr>
+      <w:r>
+        <w:rPr>
+          <w:rFonts w:hint="eastAsia"/>
+        </w:rPr>
+        <w:t xml:space="preserve">1.2 </w:t>
+      </w:r>
       <w:r>
         <w:rPr>
           <w:rFonts w:hint="eastAsia"/>
@@ -69,14 +190,150 @@
     </w:p>
     <w:p>
       <w:pPr>
-        <w:pStyle w:val="a3"/>
-        <w:numPr>
-          <w:ilvl w:val="0"/>
-          <w:numId w:val="1"/>
-        </w:numPr>
-        <w:spacing w:line="240" w:lineRule="auto"/>
-        <w:ind w:leftChars="0"/>
-      </w:pPr>
+        <w:spacing w:line="240" w:lineRule="auto"/>
+        <w:ind w:leftChars="400" w:left="800"/>
+      </w:pPr>
+      <w:r>
+        <w:t xml:space="preserve">    </w:t>
+      </w:r>
+      <w:proofErr w:type="gramStart"/>
+      <w:r>
+        <w:t>Form :</w:t>
+      </w:r>
+      <w:proofErr w:type="gramEnd"/>
+      <w:r>
+        <w:t xml:space="preserve"> </w:t>
+      </w:r>
+      <w:r>
+        <w:t xml:space="preserve"> </w:t>
+      </w:r>
+      <w:r>
+        <w:t>C = A – B</w:t>
+      </w:r>
+    </w:p>
+    <w:p>
+      <w:pPr>
+        <w:spacing w:line="240" w:lineRule="auto"/>
+        <w:ind w:firstLineChars="600" w:firstLine="1200"/>
+      </w:pPr>
+      <w:proofErr w:type="gramStart"/>
+      <w:r>
+        <w:t>Define :</w:t>
+      </w:r>
+      <w:proofErr w:type="gramEnd"/>
+      <w:r>
+        <w:t xml:space="preserve"> C(</w:t>
+      </w:r>
+      <w:proofErr w:type="spellStart"/>
+      <w:r>
+        <w:t>x,y</w:t>
+      </w:r>
+      <w:proofErr w:type="spellEnd"/>
+      <w:r>
+        <w:t>,..) = A(</w:t>
+      </w:r>
+      <w:proofErr w:type="spellStart"/>
+      <w:proofErr w:type="gramStart"/>
+      <w:r>
+        <w:t>x,y</w:t>
+      </w:r>
+      <w:proofErr w:type="spellEnd"/>
+      <w:r>
+        <w:t>,..</w:t>
+      </w:r>
+      <w:proofErr w:type="gramEnd"/>
+      <w:r>
+        <w:t>) -</w:t>
+      </w:r>
+      <w:r>
+        <w:t xml:space="preserve"> B(</w:t>
+      </w:r>
+      <w:proofErr w:type="spellStart"/>
+      <w:proofErr w:type="gramStart"/>
+      <w:r>
+        <w:t>x,y</w:t>
+      </w:r>
+      <w:proofErr w:type="spellEnd"/>
+      <w:r>
+        <w:t>,..</w:t>
+      </w:r>
+      <w:proofErr w:type="gramEnd"/>
+      <w:r>
+        <w:t>) for all elements.</w:t>
+      </w:r>
+    </w:p>
+    <w:p>
+      <w:pPr>
+        <w:spacing w:line="240" w:lineRule="auto"/>
+        <w:ind w:leftChars="600" w:left="1200"/>
+      </w:pPr>
+      <w:proofErr w:type="gramStart"/>
+      <w:r>
+        <w:t>Assert :</w:t>
+      </w:r>
+      <w:proofErr w:type="gramEnd"/>
+      <w:r>
+        <w:t xml:space="preserve"> size(A) == size(B)</w:t>
+      </w:r>
+    </w:p>
+    <w:p>
+      <w:pPr>
+        <w:spacing w:line="240" w:lineRule="auto"/>
+        <w:ind w:leftChars="600" w:left="1200"/>
+        <w:rPr>
+          <w:rFonts w:hint="eastAsia"/>
+        </w:rPr>
+      </w:pPr>
+      <w:r>
+        <w:t xml:space="preserve"> </w:t>
+      </w:r>
+      <w:r>
+        <w:t xml:space="preserve"> </w:t>
+      </w:r>
+      <w:r>
+        <w:t xml:space="preserve">     </w:t>
+      </w:r>
+      <w:r>
+        <w:t xml:space="preserve">A </w:t>
+      </w:r>
+      <w:r>
+        <w:t>-</w:t>
+      </w:r>
+      <w:r>
+        <w:t xml:space="preserve"> B == </w:t>
+      </w:r>
+      <w:proofErr w:type="gramStart"/>
+      <w:r>
+        <w:t>-(</w:t>
+      </w:r>
+      <w:proofErr w:type="gramEnd"/>
+      <w:r>
+        <w:t xml:space="preserve">B </w:t>
+      </w:r>
+      <w:r>
+        <w:t>–</w:t>
+      </w:r>
+      <w:r>
+        <w:t xml:space="preserve"> A</w:t>
+      </w:r>
+      <w:r>
+        <w:t>)</w:t>
+      </w:r>
+      <w:r>
+        <w:t xml:space="preserve"> </w:t>
+      </w:r>
+    </w:p>
+    <w:p>
+      <w:pPr>
+        <w:spacing w:line="240" w:lineRule="auto"/>
+        <w:ind w:leftChars="400" w:left="800"/>
+      </w:pPr>
+      <w:r>
+        <w:rPr>
+          <w:rFonts w:hint="eastAsia"/>
+        </w:rPr>
+        <w:t xml:space="preserve">1.3 </w:t>
+      </w:r>
       <w:r>
         <w:rPr>
           <w:rFonts w:hint="eastAsia"/>
@@ -86,65 +343,227 @@
     </w:p>
     <w:p>
       <w:pPr>
-        <w:pStyle w:val="a3"/>
-        <w:numPr>
-          <w:ilvl w:val="0"/>
-          <w:numId w:val="1"/>
-        </w:numPr>
-        <w:spacing w:line="240" w:lineRule="auto"/>
-        <w:ind w:leftChars="0"/>
-      </w:pPr>
-      <w:r>
-        <w:rPr>
-          <w:rFonts w:hint="eastAsia"/>
-        </w:rPr>
-        <w:t>행렬 나누기</w:t>
-      </w:r>
-    </w:p>
-    <w:p>
-      <w:pPr>
-        <w:pStyle w:val="a3"/>
-        <w:numPr>
-          <w:ilvl w:val="0"/>
-          <w:numId w:val="1"/>
-        </w:numPr>
-        <w:spacing w:line="240" w:lineRule="auto"/>
-        <w:ind w:leftChars="0"/>
-      </w:pPr>
-      <w:r>
-        <w:rPr>
-          <w:rFonts w:hint="eastAsia"/>
-        </w:rPr>
-        <w:t>스칼라 더하기</w:t>
-      </w:r>
-    </w:p>
-    <w:p>
-      <w:pPr>
-        <w:pStyle w:val="a3"/>
-        <w:numPr>
-          <w:ilvl w:val="0"/>
-          <w:numId w:val="1"/>
-        </w:numPr>
-        <w:spacing w:line="240" w:lineRule="auto"/>
-        <w:ind w:leftChars="0"/>
-      </w:pPr>
-      <w:r>
-        <w:rPr>
-          <w:rFonts w:hint="eastAsia"/>
-        </w:rPr>
-        <w:t>스칼라 빼기</w:t>
-      </w:r>
-    </w:p>
-    <w:p>
-      <w:pPr>
-        <w:pStyle w:val="a3"/>
-        <w:numPr>
-          <w:ilvl w:val="0"/>
-          <w:numId w:val="1"/>
-        </w:numPr>
-        <w:spacing w:line="240" w:lineRule="auto"/>
-        <w:ind w:leftChars="0"/>
-      </w:pPr>
+        <w:spacing w:line="240" w:lineRule="auto"/>
+        <w:ind w:leftChars="400" w:left="800" w:firstLineChars="200" w:firstLine="400"/>
+      </w:pPr>
+      <w:proofErr w:type="gramStart"/>
+      <w:r>
+        <w:t>Form :</w:t>
+      </w:r>
+      <w:proofErr w:type="gramEnd"/>
+      <w:r>
+        <w:t xml:space="preserve">  C = A </w:t>
+      </w:r>
+      <w:r>
+        <w:t>*</w:t>
+      </w:r>
+      <w:r>
+        <w:t xml:space="preserve"> B</w:t>
+      </w:r>
+    </w:p>
+    <w:p>
+      <w:pPr>
+        <w:spacing w:line="240" w:lineRule="auto"/>
+        <w:ind w:firstLineChars="600" w:firstLine="1200"/>
+      </w:pPr>
+      <w:proofErr w:type="gramStart"/>
+      <w:r>
+        <w:t>Define :</w:t>
+      </w:r>
+      <w:proofErr w:type="gramEnd"/>
+      <w:r>
+        <w:t xml:space="preserve"> </w:t>
+      </w:r>
+      <w:r>
+        <w:t>A(</w:t>
+      </w:r>
+      <w:proofErr w:type="spellStart"/>
+      <w:r>
+        <w:t>x,y</w:t>
+      </w:r>
+      <w:proofErr w:type="spellEnd"/>
+      <w:r>
+        <w:t>,..)*B(</w:t>
+      </w:r>
+      <w:proofErr w:type="spellStart"/>
+      <w:r>
+        <w:t>x,y</w:t>
+      </w:r>
+      <w:proofErr w:type="spellEnd"/>
+      <w:r>
+        <w:t xml:space="preserve">,.) = </w:t>
+      </w:r>
+      <w:proofErr w:type="spellStart"/>
+      <w:r>
+        <w:t>sigma_k</w:t>
+      </w:r>
+      <w:proofErr w:type="spellEnd"/>
+      <w:r>
+        <w:t>(A(</w:t>
+      </w:r>
+      <w:proofErr w:type="spellStart"/>
+      <w:proofErr w:type="gramStart"/>
+      <w:r>
+        <w:t>x,k</w:t>
+      </w:r>
+      <w:proofErr w:type="spellEnd"/>
+      <w:proofErr w:type="gramEnd"/>
+      <w:r>
+        <w:t>)*B(</w:t>
+      </w:r>
+      <w:proofErr w:type="spellStart"/>
+      <w:r>
+        <w:t>k,y</w:t>
+      </w:r>
+      <w:proofErr w:type="spellEnd"/>
+      <w:r>
+        <w:t>))</w:t>
+      </w:r>
+    </w:p>
+    <w:p>
+      <w:pPr>
+        <w:spacing w:line="240" w:lineRule="auto"/>
+        <w:ind w:leftChars="600" w:left="1200"/>
+        <w:rPr>
+          <w:rFonts w:hint="eastAsia"/>
+        </w:rPr>
+      </w:pPr>
+      <w:proofErr w:type="gramStart"/>
+      <w:r>
+        <w:t>Assert :</w:t>
+      </w:r>
+      <w:proofErr w:type="gramEnd"/>
+      <w:r>
+        <w:t xml:space="preserve"> </w:t>
+      </w:r>
+      <w:proofErr w:type="spellStart"/>
+      <w:r>
+        <w:t>getRow</w:t>
+      </w:r>
+      <w:proofErr w:type="spellEnd"/>
+      <w:r>
+        <w:t xml:space="preserve">(A) == </w:t>
+      </w:r>
+      <w:proofErr w:type="spellStart"/>
+      <w:r>
+        <w:t>getCol</w:t>
+      </w:r>
+      <w:proofErr w:type="spellEnd"/>
+      <w:r>
+        <w:t>(B)</w:t>
+      </w:r>
+    </w:p>
+    <w:p>
+      <w:pPr>
+        <w:spacing w:line="240" w:lineRule="auto"/>
+        <w:ind w:leftChars="600" w:left="1200"/>
+      </w:pPr>
+      <w:r>
+        <w:tab/>
+        <w:t xml:space="preserve">   A </w:t>
+      </w:r>
+      <w:r>
+        <w:t>*</w:t>
+      </w:r>
+      <w:r>
+        <w:t xml:space="preserve"> (B </w:t>
+      </w:r>
+      <w:r>
+        <w:t>*</w:t>
+      </w:r>
+      <w:r>
+        <w:t xml:space="preserve"> C) == (A </w:t>
+      </w:r>
+      <w:r>
+        <w:t>*</w:t>
+      </w:r>
+      <w:r>
+        <w:t xml:space="preserve"> B) </w:t>
+      </w:r>
+      <w:r>
+        <w:t>*</w:t>
+      </w:r>
+      <w:r>
+        <w:t xml:space="preserve"> C</w:t>
+      </w:r>
+    </w:p>
+    <w:p>
+      <w:pPr>
+        <w:spacing w:line="240" w:lineRule="auto"/>
+        <w:ind w:leftChars="600" w:left="1200"/>
+        <w:rPr>
+          <w:rFonts w:hint="eastAsia"/>
+        </w:rPr>
+      </w:pPr>
+      <w:r>
+        <w:tab/>
+        <w:t xml:space="preserve">   (A + </w:t>
+      </w:r>
+      <w:proofErr w:type="gramStart"/>
+      <w:r>
+        <w:t>B)*</w:t>
+      </w:r>
+      <w:proofErr w:type="gramEnd"/>
+      <w:r>
+        <w:t>C == A*C + B*C</w:t>
+      </w:r>
+    </w:p>
+    <w:p>
+      <w:pPr>
+        <w:spacing w:line="240" w:lineRule="auto"/>
+        <w:ind w:leftChars="400" w:left="800"/>
+        <w:rPr>
+          <w:rFonts w:hint="eastAsia"/>
+        </w:rPr>
+      </w:pPr>
+    </w:p>
+    <w:p>
+      <w:pPr>
+        <w:spacing w:line="240" w:lineRule="auto"/>
+        <w:ind w:leftChars="400" w:left="800"/>
+      </w:pPr>
+      <w:r>
+        <w:rPr>
+          <w:rFonts w:hint="eastAsia"/>
+        </w:rPr>
+        <w:t xml:space="preserve">1.4 </w:t>
+      </w:r>
+      <w:r>
+        <w:rPr>
+          <w:rFonts w:hint="eastAsia"/>
+        </w:rPr>
+        <w:t>행렬</w:t>
+      </w:r>
+      <w:r>
+        <w:t xml:space="preserve"> </w:t>
+      </w:r>
+      <w:r>
+        <w:rPr>
+          <w:rFonts w:hint="eastAsia"/>
+        </w:rPr>
+        <w:t>나누기</w:t>
+      </w:r>
+      <w:r>
+        <w:rPr>
+          <w:rFonts w:hint="eastAsia"/>
+        </w:rPr>
+        <w:t xml:space="preserve"> (보류</w:t>
+      </w:r>
+      <w:r>
+        <w:t>)</w:t>
+      </w:r>
+    </w:p>
+    <w:p>
+      <w:pPr>
+        <w:spacing w:line="240" w:lineRule="auto"/>
+        <w:ind w:leftChars="400" w:left="800"/>
+      </w:pPr>
+      <w:r>
+        <w:rPr>
+          <w:rFonts w:hint="eastAsia"/>
+        </w:rPr>
+        <w:t xml:space="preserve">1.7 </w:t>
+      </w:r>
       <w:r>
         <w:rPr>
           <w:rFonts w:hint="eastAsia"/>
@@ -154,14 +573,138 @@
     </w:p>
     <w:p>
       <w:pPr>
-        <w:pStyle w:val="a3"/>
-        <w:numPr>
-          <w:ilvl w:val="0"/>
-          <w:numId w:val="1"/>
-        </w:numPr>
-        <w:spacing w:line="240" w:lineRule="auto"/>
-        <w:ind w:leftChars="0"/>
-      </w:pPr>
+        <w:spacing w:line="240" w:lineRule="auto"/>
+        <w:ind w:leftChars="400" w:left="800"/>
+        <w:rPr>
+          <w:rFonts w:hint="eastAsia"/>
+        </w:rPr>
+      </w:pPr>
+      <w:r>
+        <w:rPr>
+          <w:rFonts w:hint="eastAsia"/>
+        </w:rPr>
+        <w:t xml:space="preserve">    </w:t>
+      </w:r>
+      <w:proofErr w:type="gramStart"/>
+      <w:r>
+        <w:rPr>
+          <w:rFonts w:hint="eastAsia"/>
+        </w:rPr>
+        <w:t>Form :</w:t>
+      </w:r>
+      <w:proofErr w:type="gramEnd"/>
+      <w:r>
+        <w:rPr>
+          <w:rFonts w:hint="eastAsia"/>
+        </w:rPr>
+        <w:t xml:space="preserve"> C = A .* B</w:t>
+      </w:r>
+    </w:p>
+    <w:p>
+      <w:pPr>
+        <w:spacing w:line="240" w:lineRule="auto"/>
+        <w:ind w:leftChars="400" w:left="800"/>
+      </w:pPr>
+      <w:r>
+        <w:t xml:space="preserve">    </w:t>
+      </w:r>
+      <w:proofErr w:type="gramStart"/>
+      <w:r>
+        <w:t>Define :</w:t>
+      </w:r>
+      <w:proofErr w:type="gramEnd"/>
+      <w:r>
+        <w:t xml:space="preserve"> C(</w:t>
+      </w:r>
+      <w:proofErr w:type="spellStart"/>
+      <w:r>
+        <w:t>x,y</w:t>
+      </w:r>
+      <w:proofErr w:type="spellEnd"/>
+      <w:r>
+        <w:t>) = A(</w:t>
+      </w:r>
+      <w:proofErr w:type="spellStart"/>
+      <w:r>
+        <w:t>x,y</w:t>
+      </w:r>
+      <w:proofErr w:type="spellEnd"/>
+      <w:r>
+        <w:t xml:space="preserve">) </w:t>
+      </w:r>
+      <w:r>
+        <w:t>.</w:t>
+      </w:r>
+      <w:r>
+        <w:t>* B(</w:t>
+      </w:r>
+      <w:proofErr w:type="spellStart"/>
+      <w:r>
+        <w:t>x,y</w:t>
+      </w:r>
+      <w:proofErr w:type="spellEnd"/>
+      <w:r>
+        <w:t>)</w:t>
+      </w:r>
+    </w:p>
+    <w:p>
+      <w:pPr>
+        <w:spacing w:line="240" w:lineRule="auto"/>
+        <w:ind w:leftChars="400" w:left="800"/>
+      </w:pPr>
+      <w:r>
+        <w:t xml:space="preserve">    </w:t>
+      </w:r>
+      <w:proofErr w:type="gramStart"/>
+      <w:r>
+        <w:t>Assert :</w:t>
+      </w:r>
+      <w:proofErr w:type="gramEnd"/>
+      <w:r>
+        <w:t xml:space="preserve"> size(A) == size(B)</w:t>
+      </w:r>
+    </w:p>
+    <w:p>
+      <w:pPr>
+        <w:spacing w:line="240" w:lineRule="auto"/>
+        <w:ind w:left="800" w:firstLineChars="600" w:firstLine="1200"/>
+      </w:pPr>
+      <w:r>
+        <w:t>A.*B == B.*A</w:t>
+      </w:r>
+    </w:p>
+    <w:p>
+      <w:pPr>
+        <w:spacing w:line="240" w:lineRule="auto"/>
+        <w:ind w:left="800" w:firstLineChars="600" w:firstLine="1200"/>
+        <w:rPr>
+          <w:rFonts w:hint="eastAsia"/>
+        </w:rPr>
+      </w:pPr>
+      <w:r>
+        <w:t>(A.*B</w:t>
+      </w:r>
+      <w:proofErr w:type="gramStart"/>
+      <w:r>
+        <w:t>).*</w:t>
+      </w:r>
+      <w:proofErr w:type="gramEnd"/>
+      <w:r>
+        <w:t>C == A.*(B.*C)</w:t>
+      </w:r>
+    </w:p>
+    <w:p>
+      <w:pPr>
+        <w:spacing w:line="240" w:lineRule="auto"/>
+        <w:ind w:leftChars="400" w:left="800"/>
+      </w:pPr>
+      <w:r>
+        <w:rPr>
+          <w:rFonts w:hint="eastAsia"/>
+        </w:rPr>
+        <w:lastRenderedPageBreak/>
+        <w:t xml:space="preserve">1.8 </w:t>
+      </w:r>
       <w:r>
         <w:rPr>
           <w:rFonts w:hint="eastAsia"/>
@@ -171,237 +714,520 @@
     </w:p>
     <w:p>
       <w:pPr>
-        <w:pStyle w:val="a3"/>
-        <w:numPr>
-          <w:ilvl w:val="0"/>
-          <w:numId w:val="1"/>
-        </w:numPr>
-        <w:spacing w:line="240" w:lineRule="auto"/>
-        <w:ind w:leftChars="0"/>
-      </w:pPr>
-      <w:proofErr w:type="spellStart"/>
-      <w:r>
-        <w:rPr>
-          <w:rFonts w:hint="eastAsia"/>
-        </w:rPr>
-        <w:t>역행렬</w:t>
-      </w:r>
-      <w:proofErr w:type="spellEnd"/>
-      <w:r>
-        <w:rPr>
-          <w:rFonts w:hint="eastAsia"/>
-        </w:rPr>
-        <w:t xml:space="preserve"> 구하기</w:t>
-      </w:r>
-    </w:p>
-    <w:p>
-      <w:pPr>
-        <w:pStyle w:val="a3"/>
-        <w:numPr>
-          <w:ilvl w:val="0"/>
-          <w:numId w:val="1"/>
-        </w:numPr>
-        <w:spacing w:line="240" w:lineRule="auto"/>
-        <w:ind w:leftChars="0"/>
-        <w:rPr>
-          <w:rFonts w:hint="eastAsia"/>
-        </w:rPr>
-      </w:pPr>
-      <w:r>
-        <w:rPr>
-          <w:rFonts w:hint="eastAsia"/>
-        </w:rPr>
-        <w:t>Transpose</w:t>
-      </w:r>
-    </w:p>
-    <w:p>
-      <w:pPr>
-        <w:pStyle w:val="a3"/>
-        <w:numPr>
-          <w:ilvl w:val="0"/>
-          <w:numId w:val="1"/>
-        </w:numPr>
-        <w:spacing w:line="240" w:lineRule="auto"/>
-        <w:ind w:leftChars="0"/>
-      </w:pPr>
-      <w:r>
-        <w:t>Rank</w:t>
-      </w:r>
-    </w:p>
-    <w:p>
-      <w:pPr>
-        <w:pStyle w:val="a3"/>
-        <w:numPr>
-          <w:ilvl w:val="0"/>
-          <w:numId w:val="1"/>
-        </w:numPr>
-        <w:spacing w:line="240" w:lineRule="auto"/>
-        <w:ind w:leftChars="0"/>
-        <w:rPr>
-          <w:rFonts w:hint="eastAsia"/>
-        </w:rPr>
-      </w:pPr>
-      <w:r>
-        <w:rPr>
-          <w:rFonts w:hint="eastAsia"/>
-        </w:rPr>
-        <w:t>행렬식(</w:t>
-      </w:r>
-      <w:r>
-        <w:t>Determin</w:t>
-      </w:r>
-      <w:r>
-        <w:rPr>
-          <w:rFonts w:hint="eastAsia"/>
-        </w:rPr>
-        <w:t>a</w:t>
-      </w:r>
-      <w:r>
-        <w:t>nt)</w:t>
-      </w:r>
-    </w:p>
-    <w:p>
-      <w:pPr>
-        <w:pStyle w:val="a3"/>
-        <w:numPr>
-          <w:ilvl w:val="0"/>
-          <w:numId w:val="3"/>
-        </w:numPr>
-        <w:spacing w:line="240" w:lineRule="auto"/>
-        <w:ind w:leftChars="0"/>
-      </w:pPr>
-      <w:r>
-        <w:rPr>
-          <w:rFonts w:hint="eastAsia"/>
-        </w:rPr>
-        <w:t>특수 행렬 생성</w:t>
-      </w:r>
-    </w:p>
-    <w:p>
-      <w:pPr>
-        <w:pStyle w:val="a3"/>
-        <w:numPr>
-          <w:ilvl w:val="0"/>
-          <w:numId w:val="4"/>
-        </w:numPr>
-        <w:spacing w:line="240" w:lineRule="auto"/>
-        <w:ind w:leftChars="0"/>
-      </w:pPr>
-      <w:r>
-        <w:rPr>
-          <w:rFonts w:hint="eastAsia"/>
-        </w:rPr>
-        <w:t xml:space="preserve">바로 생성 </w:t>
-      </w:r>
-    </w:p>
-    <w:p>
-      <w:pPr>
-        <w:pStyle w:val="a3"/>
-        <w:numPr>
-          <w:ilvl w:val="0"/>
-          <w:numId w:val="4"/>
-        </w:numPr>
-        <w:spacing w:line="240" w:lineRule="auto"/>
-        <w:ind w:leftChars="0"/>
-        <w:rPr>
-          <w:rFonts w:hint="eastAsia"/>
-        </w:rPr>
-      </w:pPr>
-      <w:r>
-        <w:t>E</w:t>
-      </w:r>
-      <w:r>
-        <w:rPr>
-          <w:rFonts w:hint="eastAsia"/>
-        </w:rPr>
-        <w:t>yes</w:t>
-      </w:r>
-    </w:p>
-    <w:p>
-      <w:pPr>
-        <w:pStyle w:val="a3"/>
-        <w:numPr>
-          <w:ilvl w:val="0"/>
-          <w:numId w:val="4"/>
-        </w:numPr>
-        <w:spacing w:line="240" w:lineRule="auto"/>
-        <w:ind w:leftChars="0"/>
-      </w:pPr>
-      <w:r>
-        <w:t>Zeros</w:t>
-      </w:r>
-    </w:p>
-    <w:p>
-      <w:pPr>
-        <w:pStyle w:val="a3"/>
-        <w:numPr>
-          <w:ilvl w:val="0"/>
-          <w:numId w:val="4"/>
-        </w:numPr>
-        <w:spacing w:line="240" w:lineRule="auto"/>
-        <w:ind w:leftChars="0"/>
-      </w:pPr>
-      <w:r>
-        <w:t>Ones</w:t>
-      </w:r>
-    </w:p>
-    <w:p>
-      <w:pPr>
-        <w:pStyle w:val="a3"/>
-        <w:numPr>
-          <w:ilvl w:val="0"/>
-          <w:numId w:val="4"/>
-        </w:numPr>
-        <w:spacing w:line="240" w:lineRule="auto"/>
-        <w:ind w:leftChars="0"/>
-      </w:pPr>
-      <w:proofErr w:type="spellStart"/>
-      <w:r>
-        <w:rPr>
-          <w:rFonts w:hint="eastAsia"/>
-        </w:rPr>
-        <w:t>대각행렬</w:t>
-      </w:r>
-      <w:proofErr w:type="spellEnd"/>
-    </w:p>
-    <w:p>
-      <w:pPr>
-        <w:pStyle w:val="a3"/>
-        <w:numPr>
-          <w:ilvl w:val="0"/>
-          <w:numId w:val="3"/>
-        </w:numPr>
-        <w:spacing w:line="240" w:lineRule="auto"/>
-        <w:ind w:leftChars="0"/>
-      </w:pPr>
-      <w:r>
-        <w:rPr>
-          <w:rFonts w:hint="eastAsia"/>
-        </w:rPr>
-        <w:t>행렬 IO</w:t>
-      </w:r>
-      <w:r>
+        <w:spacing w:line="240" w:lineRule="auto"/>
+        <w:ind w:leftChars="400" w:left="800" w:firstLineChars="200" w:firstLine="400"/>
+        <w:rPr>
+          <w:rFonts w:hint="eastAsia"/>
+        </w:rPr>
+      </w:pPr>
+      <w:proofErr w:type="gramStart"/>
+      <w:r>
+        <w:rPr>
+          <w:rFonts w:hint="eastAsia"/>
+        </w:rPr>
+        <w:t>Form :</w:t>
+      </w:r>
+      <w:proofErr w:type="gramEnd"/>
+      <w:r>
+        <w:rPr>
+          <w:rFonts w:hint="eastAsia"/>
+        </w:rPr>
+        <w:t xml:space="preserve"> C = A .</w:t>
+      </w:r>
+      <w:r>
+        <w:t>/</w:t>
+      </w:r>
+      <w:r>
+        <w:rPr>
+          <w:rFonts w:hint="eastAsia"/>
+        </w:rPr>
+        <w:t xml:space="preserve"> B</w:t>
+      </w:r>
+    </w:p>
+    <w:p>
+      <w:pPr>
+        <w:spacing w:line="240" w:lineRule="auto"/>
+        <w:ind w:leftChars="400" w:left="800"/>
+      </w:pPr>
+      <w:r>
+        <w:t xml:space="preserve">    </w:t>
+      </w:r>
+      <w:proofErr w:type="gramStart"/>
+      <w:r>
+        <w:t>Define :</w:t>
+      </w:r>
+      <w:proofErr w:type="gramEnd"/>
+      <w:r>
+        <w:t xml:space="preserve"> C(</w:t>
+      </w:r>
+      <w:proofErr w:type="spellStart"/>
+      <w:r>
+        <w:t>x,y</w:t>
+      </w:r>
+      <w:proofErr w:type="spellEnd"/>
+      <w:r>
+        <w:t>) = A(</w:t>
+      </w:r>
+      <w:proofErr w:type="spellStart"/>
+      <w:r>
+        <w:t>x,y</w:t>
+      </w:r>
+      <w:proofErr w:type="spellEnd"/>
+      <w:r>
+        <w:t xml:space="preserve">) </w:t>
+      </w:r>
+      <w:r>
+        <w:t>./</w:t>
+      </w:r>
+      <w:r>
+        <w:t xml:space="preserve"> B(</w:t>
+      </w:r>
+      <w:proofErr w:type="spellStart"/>
+      <w:r>
+        <w:t>x,y</w:t>
+      </w:r>
+      <w:proofErr w:type="spellEnd"/>
+      <w:r>
+        <w:t>)</w:t>
+      </w:r>
+    </w:p>
+    <w:p>
+      <w:pPr>
+        <w:spacing w:line="240" w:lineRule="auto"/>
+        <w:ind w:leftChars="400" w:left="800"/>
+      </w:pPr>
+      <w:r>
+        <w:t xml:space="preserve">    </w:t>
+      </w:r>
+      <w:proofErr w:type="gramStart"/>
+      <w:r>
+        <w:t>Assert :</w:t>
+      </w:r>
+      <w:proofErr w:type="gramEnd"/>
+      <w:r>
+        <w:t xml:space="preserve"> size(A) == size(B)</w:t>
+      </w:r>
+    </w:p>
+    <w:p>
+      <w:pPr>
+        <w:spacing w:line="240" w:lineRule="auto"/>
+        <w:ind w:leftChars="400" w:left="800"/>
+      </w:pPr>
+      <w:r>
+        <w:rPr>
+          <w:rFonts w:hint="eastAsia"/>
+        </w:rPr>
+        <w:t>1.9</w:t>
+      </w:r>
+      <w:r>
+        <w:rPr>
+          <w:rFonts w:hint="eastAsia"/>
+        </w:rPr>
+        <w:t xml:space="preserve"> 상수 더하기</w:t>
+      </w:r>
+    </w:p>
+    <w:p>
+      <w:pPr>
+        <w:spacing w:line="240" w:lineRule="auto"/>
+        <w:ind w:leftChars="600" w:left="1200"/>
+      </w:pPr>
+      <w:proofErr w:type="gramStart"/>
+      <w:r>
+        <w:rPr>
+          <w:rFonts w:hint="eastAsia"/>
+        </w:rPr>
+        <w:t>Form :</w:t>
+      </w:r>
+      <w:proofErr w:type="gramEnd"/>
+      <w:r>
+        <w:rPr>
+          <w:rFonts w:hint="eastAsia"/>
+        </w:rPr>
         <w:t xml:space="preserve"> </w:t>
       </w:r>
       <w:r>
-        <w:rPr>
-          <w:rFonts w:hint="eastAsia"/>
-        </w:rPr>
-        <w:t>관련</w:t>
+        <w:t xml:space="preserve"> </w:t>
+      </w:r>
+      <w:r>
+        <w:t>A</w:t>
+      </w:r>
+      <w:r>
+        <w:t xml:space="preserve"> = </w:t>
+      </w:r>
+      <w:r>
+        <w:rPr>
+          <w:rFonts w:hint="eastAsia"/>
+        </w:rPr>
+        <w:t>c</w:t>
+      </w:r>
+      <w:r>
+        <w:rPr>
+          <w:rFonts w:hint="eastAsia"/>
+        </w:rPr>
+        <w:t xml:space="preserve"> + B</w:t>
+      </w:r>
+      <w:r>
+        <w:t xml:space="preserve"> where c is constant</w:t>
+      </w:r>
+    </w:p>
+    <w:p>
+      <w:pPr>
+        <w:spacing w:line="240" w:lineRule="auto"/>
+        <w:ind w:leftChars="600" w:left="1200"/>
+      </w:pPr>
+      <w:proofErr w:type="gramStart"/>
+      <w:r>
+        <w:t>Define :</w:t>
+      </w:r>
+      <w:proofErr w:type="gramEnd"/>
+      <w:r>
+        <w:t xml:space="preserve"> </w:t>
+      </w:r>
+      <w:r>
+        <w:t>A</w:t>
+      </w:r>
+      <w:r>
+        <w:t>(</w:t>
+      </w:r>
+      <w:proofErr w:type="spellStart"/>
+      <w:r>
+        <w:t>x,y</w:t>
+      </w:r>
+      <w:proofErr w:type="spellEnd"/>
+      <w:r>
+        <w:t xml:space="preserve">,..) = </w:t>
+      </w:r>
+      <w:r>
+        <w:t>c</w:t>
+      </w:r>
+      <w:r>
+        <w:t xml:space="preserve"> + B(</w:t>
+      </w:r>
+      <w:proofErr w:type="spellStart"/>
+      <w:proofErr w:type="gramStart"/>
+      <w:r>
+        <w:t>x,y</w:t>
+      </w:r>
+      <w:proofErr w:type="spellEnd"/>
+      <w:r>
+        <w:t>,..</w:t>
+      </w:r>
+      <w:proofErr w:type="gramEnd"/>
+      <w:r>
+        <w:t>) for all elements.</w:t>
+      </w:r>
+    </w:p>
+    <w:p>
+      <w:pPr>
+        <w:spacing w:line="240" w:lineRule="auto"/>
+        <w:ind w:leftChars="600" w:left="1200"/>
+      </w:pPr>
+      <w:proofErr w:type="gramStart"/>
+      <w:r>
+        <w:t>Assert :</w:t>
+      </w:r>
+      <w:proofErr w:type="gramEnd"/>
+      <w:r>
+        <w:t xml:space="preserve"> size(A) == size(B)</w:t>
+      </w:r>
+    </w:p>
+    <w:p>
+      <w:pPr>
+        <w:spacing w:line="240" w:lineRule="auto"/>
+        <w:ind w:leftChars="600" w:left="1200" w:firstLineChars="300" w:firstLine="600"/>
+      </w:pPr>
+      <w:r>
+        <w:t xml:space="preserve"> A + B == B + A </w:t>
+      </w:r>
+    </w:p>
+    <w:p>
+      <w:pPr>
+        <w:spacing w:line="240" w:lineRule="auto"/>
+        <w:ind w:leftChars="600" w:left="1200"/>
+        <w:rPr>
+          <w:rFonts w:hint="eastAsia"/>
+        </w:rPr>
+      </w:pPr>
+      <w:r>
+        <w:tab/>
+        <w:t xml:space="preserve">   A + (B + C) == (A + B) + C</w:t>
+      </w:r>
+    </w:p>
+    <w:p>
+      <w:pPr>
+        <w:spacing w:line="240" w:lineRule="auto"/>
+        <w:ind w:leftChars="400" w:left="800"/>
+        <w:rPr>
+          <w:rFonts w:hint="eastAsia"/>
+        </w:rPr>
+      </w:pPr>
+    </w:p>
+    <w:p>
+      <w:pPr>
+        <w:spacing w:line="240" w:lineRule="auto"/>
+        <w:ind w:leftChars="400" w:left="800"/>
+      </w:pPr>
+      <w:r>
+        <w:rPr>
+          <w:rFonts w:hint="eastAsia"/>
+        </w:rPr>
+        <w:t>1.10 상수 빼기</w:t>
       </w:r>
       <w:bookmarkStart w:id="0" w:name="_GoBack"/>
       <w:bookmarkEnd w:id="0"/>
     </w:p>
     <w:p>
       <w:pPr>
-        <w:pStyle w:val="a3"/>
-        <w:numPr>
-          <w:ilvl w:val="0"/>
-          <w:numId w:val="5"/>
-        </w:numPr>
-        <w:spacing w:line="240" w:lineRule="auto"/>
-        <w:ind w:leftChars="0"/>
-      </w:pPr>
+        <w:spacing w:line="240" w:lineRule="auto"/>
+        <w:ind w:leftChars="400" w:left="800"/>
+      </w:pPr>
+      <w:r>
+        <w:rPr>
+          <w:rFonts w:hint="eastAsia"/>
+        </w:rPr>
+        <w:t>1.11 상수 곱하기</w:t>
+      </w:r>
+    </w:p>
+    <w:p>
+      <w:pPr>
+        <w:spacing w:line="240" w:lineRule="auto"/>
+        <w:ind w:leftChars="400" w:left="800"/>
+        <w:rPr>
+          <w:rFonts w:hint="eastAsia"/>
+        </w:rPr>
+      </w:pPr>
+      <w:r>
+        <w:rPr>
+          <w:rFonts w:hint="eastAsia"/>
+        </w:rPr>
+        <w:t>1.12 상수 나누기</w:t>
+      </w:r>
+    </w:p>
+    <w:p>
+      <w:pPr>
+        <w:spacing w:line="240" w:lineRule="auto"/>
+        <w:ind w:leftChars="400" w:left="800"/>
+      </w:pPr>
+      <w:r>
+        <w:rPr>
+          <w:rFonts w:hint="eastAsia"/>
+        </w:rPr>
+        <w:t xml:space="preserve">1.9 </w:t>
+      </w:r>
+      <w:proofErr w:type="spellStart"/>
+      <w:r>
+        <w:rPr>
+          <w:rFonts w:hint="eastAsia"/>
+        </w:rPr>
+        <w:t>역행렬</w:t>
+      </w:r>
+      <w:proofErr w:type="spellEnd"/>
+      <w:r>
+        <w:rPr>
+          <w:rFonts w:hint="eastAsia"/>
+        </w:rPr>
+        <w:t xml:space="preserve"> 구하기</w:t>
+      </w:r>
+    </w:p>
+    <w:p>
+      <w:pPr>
+        <w:spacing w:line="240" w:lineRule="auto"/>
+        <w:ind w:leftChars="400" w:left="800"/>
+      </w:pPr>
+      <w:r>
+        <w:t xml:space="preserve">1.10 </w:t>
+      </w:r>
+      <w:r>
+        <w:rPr>
+          <w:rFonts w:hint="eastAsia"/>
+        </w:rPr>
+        <w:t>Transpose</w:t>
+      </w:r>
+    </w:p>
+    <w:p>
+      <w:pPr>
+        <w:spacing w:line="240" w:lineRule="auto"/>
+        <w:ind w:leftChars="400" w:left="800"/>
+      </w:pPr>
+      <w:r>
+        <w:t xml:space="preserve">1.11 </w:t>
+      </w:r>
+      <w:r>
+        <w:t>Rank</w:t>
+      </w:r>
+    </w:p>
+    <w:p>
+      <w:pPr>
+        <w:spacing w:line="240" w:lineRule="auto"/>
+        <w:ind w:leftChars="400" w:left="800"/>
+      </w:pPr>
+      <w:r>
+        <w:rPr>
+          <w:rFonts w:hint="eastAsia"/>
+        </w:rPr>
+        <w:t xml:space="preserve">1.12 </w:t>
+      </w:r>
+      <w:r>
+        <w:rPr>
+          <w:rFonts w:hint="eastAsia"/>
+        </w:rPr>
+        <w:t>행렬식(</w:t>
+      </w:r>
+      <w:r>
+        <w:t>Determin</w:t>
+      </w:r>
+      <w:r>
+        <w:rPr>
+          <w:rFonts w:hint="eastAsia"/>
+        </w:rPr>
+        <w:t>a</w:t>
+      </w:r>
+      <w:r>
+        <w:t>nt)</w:t>
+      </w:r>
+    </w:p>
+    <w:p>
+      <w:pPr>
+        <w:spacing w:line="240" w:lineRule="auto"/>
+      </w:pPr>
+      <w:r>
+        <w:rPr>
+          <w:rFonts w:hint="eastAsia"/>
+        </w:rPr>
+        <w:t>행렬 생성</w:t>
+      </w:r>
+    </w:p>
+    <w:p>
+      <w:pPr>
+        <w:spacing w:line="240" w:lineRule="auto"/>
+        <w:ind w:leftChars="400" w:left="800"/>
+      </w:pPr>
+      <w:r>
+        <w:rPr>
+          <w:rFonts w:hint="eastAsia"/>
+        </w:rPr>
+        <w:t xml:space="preserve">2.1 </w:t>
+      </w:r>
+      <w:r>
+        <w:rPr>
+          <w:rFonts w:hint="eastAsia"/>
+        </w:rPr>
+        <w:t xml:space="preserve">바로 생성 </w:t>
+      </w:r>
+      <w:r>
+        <w:rPr>
+          <w:rFonts w:hint="eastAsia"/>
+        </w:rPr>
+        <w:t>A = matrix([3,3,3</w:t>
+      </w:r>
+      <w:proofErr w:type="gramStart"/>
+      <w:r>
+        <w:rPr>
+          <w:rFonts w:hint="eastAsia"/>
+        </w:rPr>
+        <w:t>;4,4,4</w:t>
+      </w:r>
+      <w:proofErr w:type="gramEnd"/>
+      <w:r>
+        <w:rPr>
+          <w:rFonts w:hint="eastAsia"/>
+        </w:rPr>
+        <w:t>])</w:t>
+      </w:r>
+    </w:p>
+    <w:p>
+      <w:pPr>
+        <w:spacing w:line="240" w:lineRule="auto"/>
+        <w:ind w:leftChars="400" w:left="800"/>
+      </w:pPr>
+      <w:r>
+        <w:t xml:space="preserve">2.2 </w:t>
+      </w:r>
+      <w:r>
+        <w:t>E</w:t>
+      </w:r>
+      <w:r>
+        <w:rPr>
+          <w:rFonts w:hint="eastAsia"/>
+        </w:rPr>
+        <w:t>yes</w:t>
+      </w:r>
+    </w:p>
+    <w:p>
+      <w:pPr>
+        <w:spacing w:line="240" w:lineRule="auto"/>
+        <w:ind w:leftChars="400" w:left="800"/>
+      </w:pPr>
+      <w:r>
+        <w:t xml:space="preserve">2.3 </w:t>
+      </w:r>
+      <w:r>
+        <w:t>Zeros</w:t>
+      </w:r>
+    </w:p>
+    <w:p>
+      <w:pPr>
+        <w:spacing w:line="240" w:lineRule="auto"/>
+        <w:ind w:leftChars="400" w:left="800"/>
+      </w:pPr>
+      <w:r>
+        <w:t xml:space="preserve">2.4 </w:t>
+      </w:r>
+      <w:r>
+        <w:t>Ones</w:t>
+      </w:r>
+    </w:p>
+    <w:p>
+      <w:pPr>
+        <w:spacing w:line="240" w:lineRule="auto"/>
+        <w:ind w:leftChars="400" w:left="800"/>
+      </w:pPr>
+      <w:r>
+        <w:rPr>
+          <w:rFonts w:hint="eastAsia"/>
+        </w:rPr>
+        <w:t xml:space="preserve">2.5 </w:t>
+      </w:r>
+      <w:proofErr w:type="spellStart"/>
+      <w:r>
+        <w:rPr>
+          <w:rFonts w:hint="eastAsia"/>
+        </w:rPr>
+        <w:t>대각행렬</w:t>
+      </w:r>
+      <w:proofErr w:type="spellEnd"/>
+    </w:p>
+    <w:p>
+      <w:pPr>
+        <w:spacing w:line="240" w:lineRule="auto"/>
+      </w:pPr>
+      <w:r>
+        <w:rPr>
+          <w:rFonts w:hint="eastAsia"/>
+        </w:rPr>
+        <w:t>행렬 IO</w:t>
+      </w:r>
+      <w:r>
+        <w:t xml:space="preserve"> </w:t>
+      </w:r>
+      <w:r>
+        <w:rPr>
+          <w:rFonts w:hint="eastAsia"/>
+        </w:rPr>
+        <w:t>관련</w:t>
+      </w:r>
+    </w:p>
+    <w:p>
+      <w:pPr>
+        <w:spacing w:line="240" w:lineRule="auto"/>
+        <w:ind w:leftChars="400" w:left="800"/>
+      </w:pPr>
+      <w:r>
+        <w:rPr>
+          <w:rFonts w:hint="eastAsia"/>
+        </w:rPr>
+        <w:t xml:space="preserve">3.1 </w:t>
+      </w:r>
       <w:r>
         <w:rPr>
           <w:rFonts w:hint="eastAsia"/>
@@ -411,14 +1237,15 @@
     </w:p>
     <w:p>
       <w:pPr>
-        <w:pStyle w:val="a3"/>
-        <w:numPr>
-          <w:ilvl w:val="0"/>
-          <w:numId w:val="5"/>
-        </w:numPr>
-        <w:spacing w:line="240" w:lineRule="auto"/>
-        <w:ind w:leftChars="0"/>
-      </w:pPr>
+        <w:spacing w:line="240" w:lineRule="auto"/>
+        <w:ind w:leftChars="400" w:left="800"/>
+      </w:pPr>
+      <w:r>
+        <w:rPr>
+          <w:rFonts w:hint="eastAsia"/>
+        </w:rPr>
+        <w:t xml:space="preserve">3.2 </w:t>
+      </w:r>
       <w:r>
         <w:rPr>
           <w:rFonts w:hint="eastAsia"/>
@@ -479,28 +1306,28 @@
     </w:p>
     <w:p>
       <w:pPr>
-        <w:pStyle w:val="a3"/>
-        <w:numPr>
-          <w:ilvl w:val="0"/>
-          <w:numId w:val="5"/>
-        </w:numPr>
-        <w:spacing w:line="240" w:lineRule="auto"/>
-        <w:ind w:leftChars="0"/>
-      </w:pPr>
+        <w:spacing w:line="240" w:lineRule="auto"/>
+        <w:ind w:leftChars="400" w:left="800"/>
+      </w:pPr>
+      <w:r>
+        <w:lastRenderedPageBreak/>
+        <w:t xml:space="preserve">3.3 </w:t>
+      </w:r>
       <w:r>
         <w:t>Slicing</w:t>
       </w:r>
     </w:p>
     <w:p>
       <w:pPr>
-        <w:pStyle w:val="a3"/>
-        <w:numPr>
-          <w:ilvl w:val="0"/>
-          <w:numId w:val="5"/>
-        </w:numPr>
-        <w:spacing w:line="240" w:lineRule="auto"/>
-        <w:ind w:leftChars="0"/>
-      </w:pPr>
+        <w:spacing w:line="240" w:lineRule="auto"/>
+        <w:ind w:leftChars="400" w:left="800"/>
+      </w:pPr>
+      <w:r>
+        <w:rPr>
+          <w:rFonts w:hint="eastAsia"/>
+        </w:rPr>
+        <w:t xml:space="preserve">3.4 </w:t>
+      </w:r>
       <w:proofErr w:type="spellStart"/>
       <w:r>
         <w:rPr>
@@ -518,16 +1345,7 @@
     </w:p>
     <w:p>
       <w:pPr>
-        <w:pStyle w:val="a3"/>
-        <w:numPr>
-          <w:ilvl w:val="0"/>
-          <w:numId w:val="3"/>
-        </w:numPr>
-        <w:spacing w:line="240" w:lineRule="auto"/>
-        <w:ind w:leftChars="0"/>
-        <w:rPr>
-          <w:rFonts w:hint="eastAsia"/>
-        </w:rPr>
+        <w:spacing w:line="240" w:lineRule="auto"/>
       </w:pPr>
       <w:r>
         <w:rPr>
@@ -538,14 +1356,12 @@
     </w:p>
     <w:p>
       <w:pPr>
-        <w:pStyle w:val="a3"/>
-        <w:numPr>
-          <w:ilvl w:val="0"/>
-          <w:numId w:val="6"/>
-        </w:numPr>
-        <w:spacing w:line="240" w:lineRule="auto"/>
-        <w:ind w:leftChars="0"/>
-      </w:pPr>
+        <w:spacing w:line="240" w:lineRule="auto"/>
+        <w:ind w:leftChars="400" w:left="800"/>
+      </w:pPr>
+      <w:r>
+        <w:t xml:space="preserve">4.1 </w:t>
+      </w:r>
       <w:proofErr w:type="spellStart"/>
       <w:r>
         <w:t>getS</w:t>
@@ -563,20 +1379,17 @@
     </w:p>
     <w:p>
       <w:pPr>
-        <w:pStyle w:val="a3"/>
-        <w:numPr>
-          <w:ilvl w:val="0"/>
-          <w:numId w:val="6"/>
-        </w:numPr>
-        <w:spacing w:line="240" w:lineRule="auto"/>
-        <w:ind w:leftChars="0"/>
-      </w:pPr>
-      <w:proofErr w:type="spellStart"/>
-      <w:r>
-        <w:rPr>
-          <w:rFonts w:hint="eastAsia"/>
-        </w:rPr>
-        <w:lastRenderedPageBreak/>
+        <w:spacing w:line="240" w:lineRule="auto"/>
+        <w:ind w:leftChars="400" w:left="800"/>
+      </w:pPr>
+      <w:r>
+        <w:t xml:space="preserve">4.2 </w:t>
+      </w:r>
+      <w:proofErr w:type="spellStart"/>
+      <w:r>
+        <w:rPr>
+          <w:rFonts w:hint="eastAsia"/>
+        </w:rPr>
         <w:t>getRow</w:t>
       </w:r>
       <w:proofErr w:type="spellEnd"/>
@@ -584,7 +1397,16 @@
         <w:rPr>
           <w:rFonts w:hint="eastAsia"/>
         </w:rPr>
-        <w:t xml:space="preserve">, </w:t>
+        <w:t xml:space="preserve"> </w:t>
+      </w:r>
+    </w:p>
+    <w:p>
+      <w:pPr>
+        <w:spacing w:line="240" w:lineRule="auto"/>
+        <w:ind w:leftChars="400" w:left="800"/>
+      </w:pPr>
+      <w:r>
+        <w:t xml:space="preserve">4.3 </w:t>
       </w:r>
       <w:proofErr w:type="spellStart"/>
       <w:r>
@@ -597,17 +1419,12 @@
     </w:p>
     <w:p>
       <w:pPr>
-        <w:pStyle w:val="a3"/>
-        <w:numPr>
-          <w:ilvl w:val="0"/>
-          <w:numId w:val="6"/>
-        </w:numPr>
-        <w:spacing w:line="240" w:lineRule="auto"/>
-        <w:ind w:leftChars="0"/>
-        <w:rPr>
-          <w:rFonts w:hint="eastAsia"/>
-        </w:rPr>
-      </w:pPr>
+        <w:spacing w:line="240" w:lineRule="auto"/>
+        <w:ind w:firstLineChars="400" w:firstLine="800"/>
+      </w:pPr>
+      <w:r>
+        <w:t xml:space="preserve">4.4 </w:t>
+      </w:r>
       <w:r>
         <w:rPr>
           <w:rFonts w:hint="eastAsia"/>
@@ -632,6 +1449,14 @@
         </w:rPr>
         <w:t xml:space="preserve"> </w:t>
       </w:r>
+    </w:p>
+    <w:p>
+      <w:pPr>
+        <w:spacing w:line="240" w:lineRule="auto"/>
+        <w:rPr>
+          <w:rFonts w:hint="eastAsia"/>
+        </w:rPr>
+      </w:pPr>
     </w:p>
     <w:sectPr>
       <w:pgSz w:w="11906" w:h="16838"/>
@@ -644,7 +1469,7 @@
 </file>
 
 <file path=word/numbering.xml><?xml version="1.0" encoding="utf-8"?>
-<w:numbering xmlns:wpc="http://schemas.microsoft.com/office/word/2010/wordprocessingCanvas" xmlns:cx="http://schemas.microsoft.com/office/drawing/2014/chartex" xmlns:mc="http://schemas.openxmlformats.org/markup-compatibility/2006" xmlns:o="urn:schemas-microsoft-com:office:office" xmlns:r="http://schemas.openxmlformats.org/officeDocument/2006/relationships" xmlns:m="http://schemas.openxmlformats.org/officeDocument/2006/math" xmlns:v="urn:schemas-microsoft-com:vml" xmlns:wp14="http://schemas.microsoft.com/office/word/2010/wordprocessingDrawing" xmlns:wp="http://schemas.openxmlformats.org/drawingml/2006/wordprocessingDrawing" xmlns:w10="urn:schemas-microsoft-com:office:word" xmlns:w="http://schemas.openxmlformats.org/wordprocessingml/2006/main" xmlns:w14="http://schemas.microsoft.com/office/word/2010/wordml" xmlns:w15="http://schemas.microsoft.com/office/word/2012/wordml" xmlns:w16se="http://schemas.microsoft.com/office/word/2015/wordml/symex" xmlns:wpg="http://schemas.microsoft.com/office/word/2010/wordprocessingGroup" xmlns:wpi="http://schemas.microsoft.com/office/word/2010/wordprocessingInk" xmlns:wne="http://schemas.microsoft.com/office/word/2006/wordml" xmlns:wps="http://schemas.microsoft.com/office/word/2010/wordprocessingShape" mc:Ignorable="w14 w15 w16se wp14">
+<w:numbering xmlns:wpc="http://schemas.microsoft.com/office/word/2010/wordprocessingCanvas" xmlns:cx="http://schemas.microsoft.com/office/drawing/2014/chartex" xmlns:cx1="http://schemas.microsoft.com/office/drawing/2015/9/8/chartex" xmlns:mc="http://schemas.openxmlformats.org/markup-compatibility/2006" xmlns:o="urn:schemas-microsoft-com:office:office" xmlns:r="http://schemas.openxmlformats.org/officeDocument/2006/relationships" xmlns:m="http://schemas.openxmlformats.org/officeDocument/2006/math" xmlns:v="urn:schemas-microsoft-com:vml" xmlns:wp14="http://schemas.microsoft.com/office/word/2010/wordprocessingDrawing" xmlns:wp="http://schemas.openxmlformats.org/drawingml/2006/wordprocessingDrawing" xmlns:w10="urn:schemas-microsoft-com:office:word" xmlns:w="http://schemas.openxmlformats.org/wordprocessingml/2006/main" xmlns:w14="http://schemas.microsoft.com/office/word/2010/wordml" xmlns:w15="http://schemas.microsoft.com/office/word/2012/wordml" xmlns:w16se="http://schemas.microsoft.com/office/word/2015/wordml/symex" xmlns:wpg="http://schemas.microsoft.com/office/word/2010/wordprocessingGroup" xmlns:wpi="http://schemas.microsoft.com/office/word/2010/wordprocessingInk" xmlns:wne="http://schemas.microsoft.com/office/word/2006/wordml" xmlns:wps="http://schemas.microsoft.com/office/word/2010/wordprocessingShape" mc:Ignorable="w14 w15 w16se wp14">
   <w:abstractNum w:abstractNumId="0" w15:restartNumberingAfterBreak="0">
     <w:nsid w:val="083472B8"/>
     <w:multiLevelType w:val="hybridMultilevel"/>
@@ -848,6 +1673,95 @@
     </w:lvl>
   </w:abstractNum>
   <w:abstractNum w:abstractNumId="2" w15:restartNumberingAfterBreak="0">
+    <w:nsid w:val="487874D1"/>
+    <w:multiLevelType w:val="hybridMultilevel"/>
+    <w:tmpl w:val="14E4F74E"/>
+    <w:lvl w:ilvl="0" w:tplc="1972A9CA">
+      <w:start w:val="1"/>
+      <w:numFmt w:val="decimal"/>
+      <w:lvlText w:val="%1."/>
+      <w:lvlJc w:val="left"/>
+      <w:pPr>
+        <w:ind w:left="760" w:hanging="360"/>
+      </w:pPr>
+      <w:rPr>
+        <w:rFonts w:hint="default"/>
+      </w:rPr>
+    </w:lvl>
+    <w:lvl w:ilvl="1" w:tplc="04090019" w:tentative="1">
+      <w:start w:val="1"/>
+      <w:numFmt w:val="upperLetter"/>
+      <w:lvlText w:val="%2."/>
+      <w:lvlJc w:val="left"/>
+      <w:pPr>
+        <w:ind w:left="1200" w:hanging="400"/>
+      </w:pPr>
+    </w:lvl>
+    <w:lvl w:ilvl="2" w:tplc="0409001B" w:tentative="1">
+      <w:start w:val="1"/>
+      <w:numFmt w:val="lowerRoman"/>
+      <w:lvlText w:val="%3."/>
+      <w:lvlJc w:val="right"/>
+      <w:pPr>
+        <w:ind w:left="1600" w:hanging="400"/>
+      </w:pPr>
+    </w:lvl>
+    <w:lvl w:ilvl="3" w:tplc="0409000F" w:tentative="1">
+      <w:start w:val="1"/>
+      <w:numFmt w:val="decimal"/>
+      <w:lvlText w:val="%4."/>
+      <w:lvlJc w:val="left"/>
+      <w:pPr>
+        <w:ind w:left="2000" w:hanging="400"/>
+      </w:pPr>
+    </w:lvl>
+    <w:lvl w:ilvl="4" w:tplc="04090019" w:tentative="1">
+      <w:start w:val="1"/>
+      <w:numFmt w:val="upperLetter"/>
+      <w:lvlText w:val="%5."/>
+      <w:lvlJc w:val="left"/>
+      <w:pPr>
+        <w:ind w:left="2400" w:hanging="400"/>
+      </w:pPr>
+    </w:lvl>
+    <w:lvl w:ilvl="5" w:tplc="0409001B" w:tentative="1">
+      <w:start w:val="1"/>
+      <w:numFmt w:val="lowerRoman"/>
+      <w:lvlText w:val="%6."/>
+      <w:lvlJc w:val="right"/>
+      <w:pPr>
+        <w:ind w:left="2800" w:hanging="400"/>
+      </w:pPr>
+    </w:lvl>
+    <w:lvl w:ilvl="6" w:tplc="0409000F" w:tentative="1">
+      <w:start w:val="1"/>
+      <w:numFmt w:val="decimal"/>
+      <w:lvlText w:val="%7."/>
+      <w:lvlJc w:val="left"/>
+      <w:pPr>
+        <w:ind w:left="3200" w:hanging="400"/>
+      </w:pPr>
+    </w:lvl>
+    <w:lvl w:ilvl="7" w:tplc="04090019" w:tentative="1">
+      <w:start w:val="1"/>
+      <w:numFmt w:val="upperLetter"/>
+      <w:lvlText w:val="%8."/>
+      <w:lvlJc w:val="left"/>
+      <w:pPr>
+        <w:ind w:left="3600" w:hanging="400"/>
+      </w:pPr>
+    </w:lvl>
+    <w:lvl w:ilvl="8" w:tplc="0409001B" w:tentative="1">
+      <w:start w:val="1"/>
+      <w:numFmt w:val="lowerRoman"/>
+      <w:lvlText w:val="%9."/>
+      <w:lvlJc w:val="right"/>
+      <w:pPr>
+        <w:ind w:left="4000" w:hanging="400"/>
+      </w:pPr>
+    </w:lvl>
+  </w:abstractNum>
+  <w:abstractNum w:abstractNumId="3" w15:restartNumberingAfterBreak="0">
     <w:nsid w:val="4D5B6FB6"/>
     <w:multiLevelType w:val="hybridMultilevel"/>
     <w:tmpl w:val="58B817B8"/>
@@ -960,7 +1874,7 @@
       </w:rPr>
     </w:lvl>
   </w:abstractNum>
-  <w:abstractNum w:abstractNumId="3" w15:restartNumberingAfterBreak="0">
+  <w:abstractNum w:abstractNumId="4" w15:restartNumberingAfterBreak="0">
     <w:nsid w:val="6E1D278C"/>
     <w:multiLevelType w:val="hybridMultilevel"/>
     <w:tmpl w:val="AEE0428A"/>
@@ -1049,7 +1963,7 @@
       </w:pPr>
     </w:lvl>
   </w:abstractNum>
-  <w:abstractNum w:abstractNumId="4" w15:restartNumberingAfterBreak="0">
+  <w:abstractNum w:abstractNumId="5" w15:restartNumberingAfterBreak="0">
     <w:nsid w:val="77B93B42"/>
     <w:multiLevelType w:val="hybridMultilevel"/>
     <w:tmpl w:val="EF6A7D10"/>
@@ -1059,7 +1973,7 @@
       <w:lvlText w:val="%1."/>
       <w:lvlJc w:val="left"/>
       <w:pPr>
-        <w:ind w:left="1120" w:hanging="360"/>
+        <w:ind w:left="1480" w:hanging="360"/>
       </w:pPr>
       <w:rPr>
         <w:rFonts w:hint="eastAsia"/>
@@ -1071,7 +1985,7 @@
       <w:lvlText w:val="%2."/>
       <w:lvlJc w:val="left"/>
       <w:pPr>
-        <w:ind w:left="1560" w:hanging="400"/>
+        <w:ind w:left="1920" w:hanging="400"/>
       </w:pPr>
     </w:lvl>
     <w:lvl w:ilvl="2" w:tplc="0409001B" w:tentative="1">
@@ -1080,7 +1994,7 @@
       <w:lvlText w:val="%3."/>
       <w:lvlJc w:val="right"/>
       <w:pPr>
-        <w:ind w:left="1960" w:hanging="400"/>
+        <w:ind w:left="2320" w:hanging="400"/>
       </w:pPr>
     </w:lvl>
     <w:lvl w:ilvl="3" w:tplc="0409000F" w:tentative="1">
@@ -1089,7 +2003,7 @@
       <w:lvlText w:val="%4."/>
       <w:lvlJc w:val="left"/>
       <w:pPr>
-        <w:ind w:left="2360" w:hanging="400"/>
+        <w:ind w:left="2720" w:hanging="400"/>
       </w:pPr>
     </w:lvl>
     <w:lvl w:ilvl="4" w:tplc="04090019" w:tentative="1">
@@ -1098,7 +2012,7 @@
       <w:lvlText w:val="%5."/>
       <w:lvlJc w:val="left"/>
       <w:pPr>
-        <w:ind w:left="2760" w:hanging="400"/>
+        <w:ind w:left="3120" w:hanging="400"/>
       </w:pPr>
     </w:lvl>
     <w:lvl w:ilvl="5" w:tplc="0409001B" w:tentative="1">
@@ -1107,7 +2021,7 @@
       <w:lvlText w:val="%6."/>
       <w:lvlJc w:val="right"/>
       <w:pPr>
-        <w:ind w:left="3160" w:hanging="400"/>
+        <w:ind w:left="3520" w:hanging="400"/>
       </w:pPr>
     </w:lvl>
     <w:lvl w:ilvl="6" w:tplc="0409000F" w:tentative="1">
@@ -1116,7 +2030,7 @@
       <w:lvlText w:val="%7."/>
       <w:lvlJc w:val="left"/>
       <w:pPr>
-        <w:ind w:left="3560" w:hanging="400"/>
+        <w:ind w:left="3920" w:hanging="400"/>
       </w:pPr>
     </w:lvl>
     <w:lvl w:ilvl="7" w:tplc="04090019" w:tentative="1">
@@ -1125,7 +2039,7 @@
       <w:lvlText w:val="%8."/>
       <w:lvlJc w:val="left"/>
       <w:pPr>
-        <w:ind w:left="3960" w:hanging="400"/>
+        <w:ind w:left="4320" w:hanging="400"/>
       </w:pPr>
     </w:lvl>
     <w:lvl w:ilvl="8" w:tplc="0409001B" w:tentative="1">
@@ -1134,11 +2048,11 @@
       <w:lvlText w:val="%9."/>
       <w:lvlJc w:val="right"/>
       <w:pPr>
-        <w:ind w:left="4360" w:hanging="400"/>
+        <w:ind w:left="4720" w:hanging="400"/>
       </w:pPr>
     </w:lvl>
   </w:abstractNum>
-  <w:abstractNum w:abstractNumId="5" w15:restartNumberingAfterBreak="0">
+  <w:abstractNum w:abstractNumId="6" w15:restartNumberingAfterBreak="0">
     <w:nsid w:val="7DF73741"/>
     <w:multiLevelType w:val="hybridMultilevel"/>
     <w:tmpl w:val="57781FE6"/>
@@ -1154,7 +2068,7 @@
         <w:rFonts w:hint="default"/>
       </w:rPr>
     </w:lvl>
-    <w:lvl w:ilvl="1" w:tplc="04090019" w:tentative="1">
+    <w:lvl w:ilvl="1" w:tplc="04090019">
       <w:start w:val="1"/>
       <w:numFmt w:val="upperLetter"/>
       <w:lvlText w:val="%2."/>
@@ -1228,22 +2142,25 @@
     </w:lvl>
   </w:abstractNum>
   <w:num w:numId="1">
-    <w:abstractNumId w:val="5"/>
+    <w:abstractNumId w:val="6"/>
   </w:num>
   <w:num w:numId="2">
-    <w:abstractNumId w:val="2"/>
+    <w:abstractNumId w:val="3"/>
   </w:num>
   <w:num w:numId="3">
     <w:abstractNumId w:val="0"/>
   </w:num>
   <w:num w:numId="4">
-    <w:abstractNumId w:val="4"/>
+    <w:abstractNumId w:val="5"/>
   </w:num>
   <w:num w:numId="5">
-    <w:abstractNumId w:val="3"/>
+    <w:abstractNumId w:val="4"/>
   </w:num>
   <w:num w:numId="6">
     <w:abstractNumId w:val="1"/>
+  </w:num>
+  <w:num w:numId="7">
+    <w:abstractNumId w:val="2"/>
   </w:num>
 </w:numbering>
 </file>

</xml_diff>

<commit_message>
Matrix Specification - how to prepare unit test in C++ by using googletest is added
</commit_message>
<xml_diff>
--- a/Matrix Specifications.docx
+++ b/Matrix Specifications.docx
@@ -161,9 +161,6 @@
       <w:pPr>
         <w:spacing w:line="240" w:lineRule="auto"/>
         <w:ind w:leftChars="600" w:left="1200"/>
-        <w:rPr>
-          <w:rFonts w:hint="eastAsia"/>
-        </w:rPr>
       </w:pPr>
       <w:r>
         <w:tab/>
@@ -243,10 +240,7 @@
       </w:r>
       <w:proofErr w:type="gramEnd"/>
       <w:r>
-        <w:t>) -</w:t>
-      </w:r>
-      <w:r>
-        <w:t xml:space="preserve"> B(</w:t>
+        <w:t>) - B(</w:t>
       </w:r>
       <w:proofErr w:type="spellStart"/>
       <w:proofErr w:type="gramStart"/>
@@ -280,9 +274,6 @@
       <w:pPr>
         <w:spacing w:line="240" w:lineRule="auto"/>
         <w:ind w:leftChars="600" w:left="1200"/>
-        <w:rPr>
-          <w:rFonts w:hint="eastAsia"/>
-        </w:rPr>
       </w:pPr>
       <w:r>
         <w:t xml:space="preserve"> </w:t>
@@ -424,9 +415,6 @@
       <w:pPr>
         <w:spacing w:line="240" w:lineRule="auto"/>
         <w:ind w:leftChars="600" w:left="1200"/>
-        <w:rPr>
-          <w:rFonts w:hint="eastAsia"/>
-        </w:rPr>
       </w:pPr>
       <w:proofErr w:type="gramStart"/>
       <w:r>
@@ -491,9 +479,6 @@
       <w:pPr>
         <w:spacing w:line="240" w:lineRule="auto"/>
         <w:ind w:leftChars="600" w:left="1200"/>
-        <w:rPr>
-          <w:rFonts w:hint="eastAsia"/>
-        </w:rPr>
       </w:pPr>
       <w:r>
         <w:tab/>
@@ -512,9 +497,6 @@
       <w:pPr>
         <w:spacing w:line="240" w:lineRule="auto"/>
         <w:ind w:leftChars="400" w:left="800"/>
-        <w:rPr>
-          <w:rFonts w:hint="eastAsia"/>
-        </w:rPr>
       </w:pPr>
     </w:p>
     <w:p>
@@ -575,9 +557,6 @@
       <w:pPr>
         <w:spacing w:line="240" w:lineRule="auto"/>
         <w:ind w:leftChars="400" w:left="800"/>
-        <w:rPr>
-          <w:rFonts w:hint="eastAsia"/>
-        </w:rPr>
       </w:pPr>
       <w:r>
         <w:rPr>
@@ -677,9 +656,6 @@
       <w:pPr>
         <w:spacing w:line="240" w:lineRule="auto"/>
         <w:ind w:left="800" w:firstLineChars="600" w:firstLine="1200"/>
-        <w:rPr>
-          <w:rFonts w:hint="eastAsia"/>
-        </w:rPr>
       </w:pPr>
       <w:r>
         <w:t>(A.*B</w:t>
@@ -716,9 +692,6 @@
       <w:pPr>
         <w:spacing w:line="240" w:lineRule="auto"/>
         <w:ind w:leftChars="400" w:left="800" w:firstLineChars="200" w:firstLine="400"/>
-        <w:rPr>
-          <w:rFonts w:hint="eastAsia"/>
-        </w:rPr>
       </w:pPr>
       <w:proofErr w:type="gramStart"/>
       <w:r>
@@ -774,193 +747,420 @@
       </w:r>
       <w:proofErr w:type="spellEnd"/>
       <w:r>
-        <w:t xml:space="preserve">) </w:t>
-      </w:r>
-      <w:r>
-        <w:t>./</w:t>
+        <w:t>) ./ B(</w:t>
+      </w:r>
+      <w:proofErr w:type="spellStart"/>
+      <w:r>
+        <w:t>x,y</w:t>
+      </w:r>
+      <w:proofErr w:type="spellEnd"/>
+      <w:r>
+        <w:t>)</w:t>
+      </w:r>
+    </w:p>
+    <w:p>
+      <w:pPr>
+        <w:spacing w:line="240" w:lineRule="auto"/>
+        <w:ind w:leftChars="400" w:left="800"/>
+      </w:pPr>
+      <w:r>
+        <w:t xml:space="preserve">    </w:t>
+      </w:r>
+      <w:proofErr w:type="gramStart"/>
+      <w:r>
+        <w:t>Assert :</w:t>
+      </w:r>
+      <w:proofErr w:type="gramEnd"/>
+      <w:r>
+        <w:t xml:space="preserve"> size(A) == size(B)</w:t>
+      </w:r>
+    </w:p>
+    <w:p>
+      <w:pPr>
+        <w:spacing w:line="240" w:lineRule="auto"/>
+        <w:ind w:leftChars="400" w:left="800"/>
+      </w:pPr>
+      <w:r>
+        <w:rPr>
+          <w:rFonts w:hint="eastAsia"/>
+        </w:rPr>
+        <w:t>1.9 상수 더하기</w:t>
+      </w:r>
+    </w:p>
+    <w:p>
+      <w:pPr>
+        <w:spacing w:line="240" w:lineRule="auto"/>
+        <w:ind w:leftChars="600" w:left="1200"/>
+      </w:pPr>
+      <w:proofErr w:type="gramStart"/>
+      <w:r>
+        <w:rPr>
+          <w:rFonts w:hint="eastAsia"/>
+        </w:rPr>
+        <w:t>Form :</w:t>
+      </w:r>
+      <w:proofErr w:type="gramEnd"/>
+      <w:r>
+        <w:rPr>
+          <w:rFonts w:hint="eastAsia"/>
+        </w:rPr>
+        <w:t xml:space="preserve"> </w:t>
+      </w:r>
+      <w:r>
+        <w:t xml:space="preserve"> A = </w:t>
+      </w:r>
+      <w:r>
+        <w:rPr>
+          <w:rFonts w:hint="eastAsia"/>
+        </w:rPr>
+        <w:t>c + B</w:t>
+      </w:r>
+      <w:r>
+        <w:t xml:space="preserve"> or </w:t>
+      </w:r>
+      <w:proofErr w:type="spellStart"/>
+      <w:r>
+        <w:t>B+c</w:t>
+      </w:r>
+      <w:proofErr w:type="spellEnd"/>
+      <w:r>
+        <w:t xml:space="preserve"> where c is constant</w:t>
+      </w:r>
+    </w:p>
+    <w:p>
+      <w:pPr>
+        <w:spacing w:line="240" w:lineRule="auto"/>
+        <w:ind w:leftChars="600" w:left="1200"/>
+      </w:pPr>
+      <w:proofErr w:type="gramStart"/>
+      <w:r>
+        <w:t>Define :</w:t>
+      </w:r>
+      <w:proofErr w:type="gramEnd"/>
+      <w:r>
+        <w:t xml:space="preserve"> A(</w:t>
+      </w:r>
+      <w:proofErr w:type="spellStart"/>
+      <w:r>
+        <w:t>x,y</w:t>
+      </w:r>
+      <w:proofErr w:type="spellEnd"/>
+      <w:r>
+        <w:t>,..) = c + B(</w:t>
+      </w:r>
+      <w:proofErr w:type="spellStart"/>
+      <w:proofErr w:type="gramStart"/>
+      <w:r>
+        <w:t>x,y</w:t>
+      </w:r>
+      <w:proofErr w:type="spellEnd"/>
+      <w:r>
+        <w:t>,..</w:t>
+      </w:r>
+      <w:proofErr w:type="gramEnd"/>
+      <w:r>
+        <w:t>) for all elements.</w:t>
+      </w:r>
+      <w:r>
+        <w:t xml:space="preserve"> Also vice versa</w:t>
+      </w:r>
+    </w:p>
+    <w:p>
+      <w:pPr>
+        <w:spacing w:line="240" w:lineRule="auto"/>
+        <w:ind w:leftChars="600" w:left="1200"/>
+      </w:pPr>
+      <w:proofErr w:type="gramStart"/>
+      <w:r>
+        <w:t>Assert :</w:t>
+      </w:r>
+      <w:proofErr w:type="gramEnd"/>
+    </w:p>
+    <w:p>
+      <w:pPr>
+        <w:spacing w:line="240" w:lineRule="auto"/>
+        <w:ind w:leftChars="600" w:left="1200" w:firstLineChars="300" w:firstLine="600"/>
+      </w:pPr>
+      <w:r>
+        <w:t xml:space="preserve"> </w:t>
+      </w:r>
+      <w:proofErr w:type="spellStart"/>
+      <w:r>
+        <w:rPr>
+          <w:rFonts w:hint="eastAsia"/>
+        </w:rPr>
+        <w:t>A+c</w:t>
+      </w:r>
+      <w:proofErr w:type="spellEnd"/>
+      <w:r>
+        <w:rPr>
+          <w:rFonts w:hint="eastAsia"/>
+        </w:rPr>
+        <w:t xml:space="preserve"> == </w:t>
+      </w:r>
+      <w:proofErr w:type="spellStart"/>
+      <w:r>
+        <w:rPr>
+          <w:rFonts w:hint="eastAsia"/>
+        </w:rPr>
+        <w:t>c+A</w:t>
+      </w:r>
+      <w:proofErr w:type="spellEnd"/>
+    </w:p>
+    <w:p>
+      <w:pPr>
+        <w:spacing w:line="240" w:lineRule="auto"/>
+        <w:ind w:leftChars="400" w:left="800"/>
+      </w:pPr>
+    </w:p>
+    <w:p>
+      <w:pPr>
+        <w:spacing w:line="240" w:lineRule="auto"/>
+        <w:ind w:leftChars="400" w:left="800"/>
+      </w:pPr>
+      <w:r>
+        <w:rPr>
+          <w:rFonts w:hint="eastAsia"/>
+        </w:rPr>
+        <w:t>1.10 상수 빼기</w:t>
+      </w:r>
+    </w:p>
+    <w:p>
+      <w:pPr>
+        <w:spacing w:line="240" w:lineRule="auto"/>
+        <w:ind w:leftChars="600" w:left="1200"/>
+      </w:pPr>
+      <w:proofErr w:type="gramStart"/>
+      <w:r>
+        <w:rPr>
+          <w:rFonts w:hint="eastAsia"/>
+        </w:rPr>
+        <w:t>Form :</w:t>
+      </w:r>
+      <w:proofErr w:type="gramEnd"/>
+      <w:r>
+        <w:rPr>
+          <w:rFonts w:hint="eastAsia"/>
+        </w:rPr>
+        <w:t xml:space="preserve"> </w:t>
+      </w:r>
+      <w:r>
+        <w:t xml:space="preserve"> A = </w:t>
+      </w:r>
+      <w:r>
+        <w:rPr>
+          <w:rFonts w:hint="eastAsia"/>
+        </w:rPr>
+        <w:t>c -</w:t>
+      </w:r>
+      <w:r>
+        <w:rPr>
+          <w:rFonts w:hint="eastAsia"/>
+        </w:rPr>
+        <w:t xml:space="preserve"> B</w:t>
+      </w:r>
+      <w:r>
+        <w:t xml:space="preserve"> </w:t>
+      </w:r>
+      <w:r>
+        <w:t xml:space="preserve">or B-c </w:t>
+      </w:r>
+      <w:r>
+        <w:t>where c is constant</w:t>
+      </w:r>
+    </w:p>
+    <w:p>
+      <w:pPr>
+        <w:spacing w:line="240" w:lineRule="auto"/>
+        <w:ind w:leftChars="600" w:left="1200"/>
+      </w:pPr>
+      <w:proofErr w:type="gramStart"/>
+      <w:r>
+        <w:t>Define :</w:t>
+      </w:r>
+      <w:proofErr w:type="gramEnd"/>
+      <w:r>
+        <w:t xml:space="preserve"> A(</w:t>
+      </w:r>
+      <w:proofErr w:type="spellStart"/>
+      <w:r>
+        <w:t>x,y</w:t>
+      </w:r>
+      <w:proofErr w:type="spellEnd"/>
+      <w:r>
+        <w:t>,..) = c -</w:t>
       </w:r>
       <w:r>
         <w:t xml:space="preserve"> B(</w:t>
       </w:r>
       <w:proofErr w:type="spellStart"/>
+      <w:proofErr w:type="gramStart"/>
       <w:r>
         <w:t>x,y</w:t>
       </w:r>
       <w:proofErr w:type="spellEnd"/>
       <w:r>
-        <w:t>)</w:t>
-      </w:r>
+        <w:t>,..</w:t>
+      </w:r>
+      <w:proofErr w:type="gramEnd"/>
+      <w:r>
+        <w:t>) for all elements.</w:t>
+      </w:r>
+      <w:r>
+        <w:t xml:space="preserve"> Also vice versa</w:t>
+      </w:r>
+    </w:p>
+    <w:p>
+      <w:pPr>
+        <w:spacing w:line="240" w:lineRule="auto"/>
+        <w:ind w:leftChars="600" w:left="1200"/>
+      </w:pPr>
+      <w:proofErr w:type="gramStart"/>
+      <w:r>
+        <w:t>Assert :</w:t>
+      </w:r>
+      <w:proofErr w:type="gramEnd"/>
     </w:p>
     <w:p>
       <w:pPr>
         <w:spacing w:line="240" w:lineRule="auto"/>
         <w:ind w:leftChars="400" w:left="800"/>
-      </w:pPr>
-      <w:r>
-        <w:t xml:space="preserve">    </w:t>
-      </w:r>
+        <w:rPr>
+          <w:rFonts w:hint="eastAsia"/>
+        </w:rPr>
+      </w:pPr>
+    </w:p>
+    <w:p>
+      <w:pPr>
+        <w:spacing w:line="240" w:lineRule="auto"/>
+        <w:ind w:leftChars="400" w:left="800"/>
+      </w:pPr>
+      <w:r>
+        <w:rPr>
+          <w:rFonts w:hint="eastAsia"/>
+        </w:rPr>
+        <w:t>1.11 상수 곱하기</w:t>
+      </w:r>
+    </w:p>
+    <w:p>
+      <w:pPr>
+        <w:spacing w:line="240" w:lineRule="auto"/>
+        <w:ind w:leftChars="600" w:left="1200"/>
+      </w:pPr>
+      <w:proofErr w:type="gramStart"/>
+      <w:r>
+        <w:rPr>
+          <w:rFonts w:hint="eastAsia"/>
+        </w:rPr>
+        <w:t>Form :</w:t>
+      </w:r>
+      <w:proofErr w:type="gramEnd"/>
+      <w:r>
+        <w:rPr>
+          <w:rFonts w:hint="eastAsia"/>
+        </w:rPr>
+        <w:t xml:space="preserve"> </w:t>
+      </w:r>
+      <w:r>
+        <w:t xml:space="preserve"> A = </w:t>
+      </w:r>
+      <w:r>
+        <w:rPr>
+          <w:rFonts w:hint="eastAsia"/>
+        </w:rPr>
+        <w:t xml:space="preserve">c </w:t>
+      </w:r>
+      <w:r>
+        <w:t>*</w:t>
+      </w:r>
+      <w:r>
+        <w:rPr>
+          <w:rFonts w:hint="eastAsia"/>
+        </w:rPr>
+        <w:t xml:space="preserve"> B</w:t>
+      </w:r>
+      <w:r>
+        <w:t xml:space="preserve"> </w:t>
+      </w:r>
+      <w:r>
+        <w:t xml:space="preserve">or B * </w:t>
+      </w:r>
+      <w:r>
+        <w:t>c where c is constant</w:t>
+      </w:r>
+    </w:p>
+    <w:p>
+      <w:pPr>
+        <w:spacing w:line="240" w:lineRule="auto"/>
+        <w:ind w:leftChars="600" w:left="1200"/>
+      </w:pPr>
+      <w:proofErr w:type="gramStart"/>
+      <w:r>
+        <w:t>Define :</w:t>
+      </w:r>
+      <w:proofErr w:type="gramEnd"/>
+      <w:r>
+        <w:t xml:space="preserve"> A(</w:t>
+      </w:r>
+      <w:proofErr w:type="spellStart"/>
+      <w:r>
+        <w:t>x,y</w:t>
+      </w:r>
+      <w:proofErr w:type="spellEnd"/>
+      <w:r>
+        <w:t xml:space="preserve">,..) = c </w:t>
+      </w:r>
+      <w:r>
+        <w:t>*</w:t>
+      </w:r>
+      <w:r>
+        <w:t xml:space="preserve"> B(</w:t>
+      </w:r>
+      <w:proofErr w:type="spellStart"/>
+      <w:proofErr w:type="gramStart"/>
+      <w:r>
+        <w:t>x,y</w:t>
+      </w:r>
+      <w:proofErr w:type="spellEnd"/>
+      <w:r>
+        <w:t>,..</w:t>
+      </w:r>
+      <w:proofErr w:type="gramEnd"/>
+      <w:r>
+        <w:t>) for all elements. Also vice versa</w:t>
+      </w:r>
+    </w:p>
+    <w:p>
+      <w:pPr>
+        <w:spacing w:line="240" w:lineRule="auto"/>
+        <w:ind w:leftChars="600" w:left="1200"/>
+      </w:pPr>
       <w:proofErr w:type="gramStart"/>
       <w:r>
         <w:t>Assert :</w:t>
       </w:r>
       <w:proofErr w:type="gramEnd"/>
-      <w:r>
-        <w:t xml:space="preserve"> size(A) == size(B)</w:t>
-      </w:r>
     </w:p>
     <w:p>
       <w:pPr>
         <w:spacing w:line="240" w:lineRule="auto"/>
         <w:ind w:leftChars="400" w:left="800"/>
-      </w:pPr>
-      <w:r>
-        <w:rPr>
-          <w:rFonts w:hint="eastAsia"/>
-        </w:rPr>
-        <w:t>1.9</w:t>
-      </w:r>
-      <w:r>
-        <w:rPr>
-          <w:rFonts w:hint="eastAsia"/>
-        </w:rPr>
-        <w:t xml:space="preserve"> 상수 더하기</w:t>
-      </w:r>
-    </w:p>
-    <w:p>
-      <w:pPr>
-        <w:spacing w:line="240" w:lineRule="auto"/>
-        <w:ind w:leftChars="600" w:left="1200"/>
-      </w:pPr>
-      <w:proofErr w:type="gramStart"/>
-      <w:r>
-        <w:rPr>
-          <w:rFonts w:hint="eastAsia"/>
-        </w:rPr>
-        <w:t>Form :</w:t>
-      </w:r>
-      <w:proofErr w:type="gramEnd"/>
-      <w:r>
-        <w:rPr>
-          <w:rFonts w:hint="eastAsia"/>
-        </w:rPr>
-        <w:t xml:space="preserve"> </w:t>
-      </w:r>
-      <w:r>
-        <w:t xml:space="preserve"> </w:t>
-      </w:r>
-      <w:r>
-        <w:t>A</w:t>
-      </w:r>
-      <w:r>
-        <w:t xml:space="preserve"> = </w:t>
-      </w:r>
-      <w:r>
-        <w:rPr>
-          <w:rFonts w:hint="eastAsia"/>
-        </w:rPr>
-        <w:t>c</w:t>
-      </w:r>
-      <w:r>
-        <w:rPr>
-          <w:rFonts w:hint="eastAsia"/>
-        </w:rPr>
-        <w:t xml:space="preserve"> + B</w:t>
-      </w:r>
-      <w:r>
-        <w:t xml:space="preserve"> where c is constant</w:t>
-      </w:r>
-    </w:p>
-    <w:p>
-      <w:pPr>
-        <w:spacing w:line="240" w:lineRule="auto"/>
-        <w:ind w:leftChars="600" w:left="1200"/>
-      </w:pPr>
-      <w:proofErr w:type="gramStart"/>
-      <w:r>
-        <w:t>Define :</w:t>
-      </w:r>
-      <w:proofErr w:type="gramEnd"/>
-      <w:r>
-        <w:t xml:space="preserve"> </w:t>
-      </w:r>
-      <w:r>
-        <w:t>A</w:t>
-      </w:r>
-      <w:r>
-        <w:t>(</w:t>
-      </w:r>
-      <w:proofErr w:type="spellStart"/>
-      <w:r>
-        <w:t>x,y</w:t>
-      </w:r>
-      <w:proofErr w:type="spellEnd"/>
-      <w:r>
-        <w:t xml:space="preserve">,..) = </w:t>
-      </w:r>
-      <w:r>
-        <w:t>c</w:t>
-      </w:r>
-      <w:r>
-        <w:t xml:space="preserve"> + B(</w:t>
-      </w:r>
-      <w:proofErr w:type="spellStart"/>
-      <w:proofErr w:type="gramStart"/>
-      <w:r>
-        <w:t>x,y</w:t>
-      </w:r>
-      <w:proofErr w:type="spellEnd"/>
-      <w:r>
-        <w:t>,..</w:t>
-      </w:r>
-      <w:proofErr w:type="gramEnd"/>
-      <w:r>
-        <w:t>) for all elements.</w:t>
-      </w:r>
-    </w:p>
-    <w:p>
-      <w:pPr>
-        <w:spacing w:line="240" w:lineRule="auto"/>
-        <w:ind w:leftChars="600" w:left="1200"/>
-      </w:pPr>
-      <w:proofErr w:type="gramStart"/>
-      <w:r>
-        <w:t>Assert :</w:t>
-      </w:r>
-      <w:proofErr w:type="gramEnd"/>
-      <w:r>
-        <w:t xml:space="preserve"> size(A) == size(B)</w:t>
-      </w:r>
-    </w:p>
-    <w:p>
-      <w:pPr>
-        <w:spacing w:line="240" w:lineRule="auto"/>
-        <w:ind w:leftChars="600" w:left="1200" w:firstLineChars="300" w:firstLine="600"/>
-      </w:pPr>
-      <w:r>
-        <w:t xml:space="preserve"> A + B == B + A </w:t>
-      </w:r>
-    </w:p>
-    <w:p>
-      <w:pPr>
-        <w:spacing w:line="240" w:lineRule="auto"/>
-        <w:ind w:leftChars="600" w:left="1200"/>
-        <w:rPr>
-          <w:rFonts w:hint="eastAsia"/>
-        </w:rPr>
-      </w:pPr>
-      <w:r>
-        <w:tab/>
-        <w:t xml:space="preserve">   A + (B + C) == (A + B) + C</w:t>
-      </w:r>
+        <w:rPr>
+          <w:rFonts w:hint="eastAsia"/>
+        </w:rPr>
+      </w:pPr>
     </w:p>
     <w:p>
       <w:pPr>
         <w:spacing w:line="240" w:lineRule="auto"/>
         <w:ind w:leftChars="400" w:left="800"/>
-        <w:rPr>
-          <w:rFonts w:hint="eastAsia"/>
-        </w:rPr>
-      </w:pPr>
+      </w:pPr>
+      <w:r>
+        <w:rPr>
+          <w:rFonts w:hint="eastAsia"/>
+        </w:rPr>
+        <w:t>1.12 상수 나누기</w:t>
+      </w:r>
     </w:p>
     <w:p>
       <w:pPr>
@@ -971,7 +1171,170 @@
         <w:rPr>
           <w:rFonts w:hint="eastAsia"/>
         </w:rPr>
-        <w:t>1.10 상수 빼기</w:t>
+        <w:t xml:space="preserve">1.9 </w:t>
+      </w:r>
+      <w:proofErr w:type="spellStart"/>
+      <w:r>
+        <w:rPr>
+          <w:rFonts w:hint="eastAsia"/>
+        </w:rPr>
+        <w:t>역행렬</w:t>
+      </w:r>
+      <w:proofErr w:type="spellEnd"/>
+      <w:r>
+        <w:rPr>
+          <w:rFonts w:hint="eastAsia"/>
+        </w:rPr>
+        <w:t xml:space="preserve"> 구하기</w:t>
+      </w:r>
+    </w:p>
+    <w:p>
+      <w:pPr>
+        <w:spacing w:line="240" w:lineRule="auto"/>
+        <w:ind w:leftChars="400" w:left="800"/>
+      </w:pPr>
+      <w:r>
+        <w:t xml:space="preserve">1.10 </w:t>
+      </w:r>
+      <w:r>
+        <w:rPr>
+          <w:rFonts w:hint="eastAsia"/>
+        </w:rPr>
+        <w:t>Transpose</w:t>
+      </w:r>
+    </w:p>
+    <w:p>
+      <w:pPr>
+        <w:spacing w:line="240" w:lineRule="auto"/>
+        <w:ind w:leftChars="400" w:left="800"/>
+      </w:pPr>
+      <w:r>
+        <w:t xml:space="preserve">1.11 </w:t>
+      </w:r>
+      <w:r>
+        <w:t>Rank</w:t>
+      </w:r>
+    </w:p>
+    <w:p>
+      <w:pPr>
+        <w:spacing w:line="240" w:lineRule="auto"/>
+        <w:ind w:leftChars="400" w:left="800"/>
+      </w:pPr>
+      <w:r>
+        <w:rPr>
+          <w:rFonts w:hint="eastAsia"/>
+        </w:rPr>
+        <w:t xml:space="preserve">1.12 </w:t>
+      </w:r>
+      <w:r>
+        <w:rPr>
+          <w:rFonts w:hint="eastAsia"/>
+        </w:rPr>
+        <w:t>행렬식(</w:t>
+      </w:r>
+      <w:r>
+        <w:t>Determin</w:t>
+      </w:r>
+      <w:r>
+        <w:rPr>
+          <w:rFonts w:hint="eastAsia"/>
+        </w:rPr>
+        <w:t>a</w:t>
+      </w:r>
+      <w:r>
+        <w:t>nt)</w:t>
+      </w:r>
+    </w:p>
+    <w:p>
+      <w:pPr>
+        <w:spacing w:line="240" w:lineRule="auto"/>
+      </w:pPr>
+      <w:r>
+        <w:rPr>
+          <w:rFonts w:hint="eastAsia"/>
+        </w:rPr>
+        <w:t>행렬 생성</w:t>
+      </w:r>
+    </w:p>
+    <w:p>
+      <w:pPr>
+        <w:spacing w:line="240" w:lineRule="auto"/>
+        <w:ind w:leftChars="400" w:left="800"/>
+      </w:pPr>
+      <w:r>
+        <w:rPr>
+          <w:rFonts w:hint="eastAsia"/>
+        </w:rPr>
+        <w:t xml:space="preserve">2.1 </w:t>
+      </w:r>
+      <w:r>
+        <w:rPr>
+          <w:rFonts w:hint="eastAsia"/>
+        </w:rPr>
+        <w:t xml:space="preserve">바로 생성 </w:t>
+      </w:r>
+      <w:r>
+        <w:rPr>
+          <w:rFonts w:hint="eastAsia"/>
+        </w:rPr>
+        <w:t>A = matrix([3,3,3</w:t>
+      </w:r>
+      <w:proofErr w:type="gramStart"/>
+      <w:r>
+        <w:rPr>
+          <w:rFonts w:hint="eastAsia"/>
+        </w:rPr>
+        <w:t>;4,4,4</w:t>
+      </w:r>
+      <w:proofErr w:type="gramEnd"/>
+      <w:r>
+        <w:rPr>
+          <w:rFonts w:hint="eastAsia"/>
+        </w:rPr>
+        <w:t>])</w:t>
+      </w:r>
+    </w:p>
+    <w:p>
+      <w:pPr>
+        <w:spacing w:line="240" w:lineRule="auto"/>
+        <w:ind w:leftChars="400" w:left="800"/>
+      </w:pPr>
+      <w:r>
+        <w:lastRenderedPageBreak/>
+        <w:t xml:space="preserve">2.2 </w:t>
+      </w:r>
+      <w:r>
+        <w:t>E</w:t>
+      </w:r>
+      <w:r>
+        <w:rPr>
+          <w:rFonts w:hint="eastAsia"/>
+        </w:rPr>
+        <w:t>yes</w:t>
+      </w:r>
+    </w:p>
+    <w:p>
+      <w:pPr>
+        <w:spacing w:line="240" w:lineRule="auto"/>
+        <w:ind w:leftChars="400" w:left="800"/>
+      </w:pPr>
+      <w:r>
+        <w:t xml:space="preserve">2.3 </w:t>
+      </w:r>
+      <w:r>
+        <w:t>Zeros</w:t>
+      </w:r>
+    </w:p>
+    <w:p>
+      <w:pPr>
+        <w:spacing w:line="240" w:lineRule="auto"/>
+        <w:ind w:leftChars="400" w:left="800"/>
+      </w:pPr>
+      <w:r>
+        <w:t xml:space="preserve">2.4 </w:t>
+      </w:r>
+      <w:r>
+        <w:t>Ones</w:t>
       </w:r>
       <w:bookmarkStart w:id="0" w:name="_GoBack"/>
       <w:bookmarkEnd w:id="0"/>
@@ -985,22 +1348,53 @@
         <w:rPr>
           <w:rFonts w:hint="eastAsia"/>
         </w:rPr>
-        <w:t>1.11 상수 곱하기</w:t>
+        <w:t xml:space="preserve">2.5 </w:t>
+      </w:r>
+      <w:proofErr w:type="spellStart"/>
+      <w:r>
+        <w:rPr>
+          <w:rFonts w:hint="eastAsia"/>
+        </w:rPr>
+        <w:t>대각행렬</w:t>
+      </w:r>
+      <w:proofErr w:type="spellEnd"/>
+    </w:p>
+    <w:p>
+      <w:pPr>
+        <w:spacing w:line="240" w:lineRule="auto"/>
+      </w:pPr>
+      <w:r>
+        <w:rPr>
+          <w:rFonts w:hint="eastAsia"/>
+        </w:rPr>
+        <w:t>행렬 IO</w:t>
+      </w:r>
+      <w:r>
+        <w:t xml:space="preserve"> </w:t>
+      </w:r>
+      <w:r>
+        <w:rPr>
+          <w:rFonts w:hint="eastAsia"/>
+        </w:rPr>
+        <w:t>관련</w:t>
       </w:r>
     </w:p>
     <w:p>
       <w:pPr>
         <w:spacing w:line="240" w:lineRule="auto"/>
         <w:ind w:leftChars="400" w:left="800"/>
-        <w:rPr>
-          <w:rFonts w:hint="eastAsia"/>
-        </w:rPr>
-      </w:pPr>
-      <w:r>
-        <w:rPr>
-          <w:rFonts w:hint="eastAsia"/>
-        </w:rPr>
-        <w:t>1.12 상수 나누기</w:t>
+      </w:pPr>
+      <w:r>
+        <w:rPr>
+          <w:rFonts w:hint="eastAsia"/>
+        </w:rPr>
+        <w:t xml:space="preserve">3.1 </w:t>
+      </w:r>
+      <w:r>
+        <w:rPr>
+          <w:rFonts w:hint="eastAsia"/>
+        </w:rPr>
+        <w:t>특정 위치 값 수정</w:t>
       </w:r>
     </w:p>
     <w:p>
@@ -1012,21 +1406,64 @@
         <w:rPr>
           <w:rFonts w:hint="eastAsia"/>
         </w:rPr>
-        <w:t xml:space="preserve">1.9 </w:t>
-      </w:r>
-      <w:proofErr w:type="spellStart"/>
-      <w:r>
-        <w:rPr>
-          <w:rFonts w:hint="eastAsia"/>
-        </w:rPr>
-        <w:t>역행렬</w:t>
-      </w:r>
-      <w:proofErr w:type="spellEnd"/>
-      <w:r>
-        <w:rPr>
-          <w:rFonts w:hint="eastAsia"/>
-        </w:rPr>
-        <w:t xml:space="preserve"> 구하기</w:t>
+        <w:t xml:space="preserve">3.2 </w:t>
+      </w:r>
+      <w:r>
+        <w:rPr>
+          <w:rFonts w:hint="eastAsia"/>
+        </w:rPr>
+        <w:t xml:space="preserve">프린트 </w:t>
+      </w:r>
+      <w:r>
+        <w:t>(</w:t>
+      </w:r>
+      <w:proofErr w:type="spellStart"/>
+      <w:r>
+        <w:rPr>
+          <w:rFonts w:hint="eastAsia"/>
+        </w:rPr>
+        <w:t>행단위</w:t>
+      </w:r>
+      <w:proofErr w:type="spellEnd"/>
+      <w:r>
+        <w:rPr>
+          <w:rFonts w:hint="eastAsia"/>
+        </w:rPr>
+        <w:t>,</w:t>
+      </w:r>
+      <w:r>
+        <w:t xml:space="preserve"> </w:t>
+      </w:r>
+      <w:proofErr w:type="spellStart"/>
+      <w:r>
+        <w:rPr>
+          <w:rFonts w:hint="eastAsia"/>
+        </w:rPr>
+        <w:t>행렬단위</w:t>
+      </w:r>
+      <w:proofErr w:type="spellEnd"/>
+      <w:r>
+        <w:rPr>
+          <w:rFonts w:hint="eastAsia"/>
+        </w:rPr>
+        <w:t>,</w:t>
+      </w:r>
+      <w:r>
+        <w:t xml:space="preserve"> </w:t>
+      </w:r>
+      <w:proofErr w:type="spellStart"/>
+      <w:r>
+        <w:rPr>
+          <w:rFonts w:hint="eastAsia"/>
+        </w:rPr>
+        <w:t>원소단위</w:t>
+      </w:r>
+      <w:proofErr w:type="spellEnd"/>
+      <w:r>
+        <w:rPr>
+          <w:rFonts w:hint="eastAsia"/>
+        </w:rPr>
+        <w:t>)</w:t>
       </w:r>
     </w:p>
     <w:p>
@@ -1035,13 +1472,10 @@
         <w:ind w:leftChars="400" w:left="800"/>
       </w:pPr>
       <w:r>
-        <w:t xml:space="preserve">1.10 </w:t>
-      </w:r>
-      <w:r>
-        <w:rPr>
-          <w:rFonts w:hint="eastAsia"/>
-        </w:rPr>
-        <w:t>Transpose</w:t>
+        <w:t xml:space="preserve">3.3 </w:t>
+      </w:r>
+      <w:r>
+        <w:t>Slicing</w:t>
       </w:r>
     </w:p>
     <w:p>
@@ -1050,10 +1484,35 @@
         <w:ind w:leftChars="400" w:left="800"/>
       </w:pPr>
       <w:r>
-        <w:t xml:space="preserve">1.11 </w:t>
-      </w:r>
-      <w:r>
-        <w:t>Rank</w:t>
+        <w:rPr>
+          <w:rFonts w:hint="eastAsia"/>
+        </w:rPr>
+        <w:t xml:space="preserve">3.4 </w:t>
+      </w:r>
+      <w:proofErr w:type="spellStart"/>
+      <w:r>
+        <w:rPr>
+          <w:rFonts w:hint="eastAsia"/>
+        </w:rPr>
+        <w:t>뒤에다붙이기</w:t>
+      </w:r>
+      <w:proofErr w:type="spellEnd"/>
+      <w:r>
+        <w:rPr>
+          <w:rFonts w:hint="eastAsia"/>
+        </w:rPr>
+        <w:t xml:space="preserve"> </w:t>
+      </w:r>
+    </w:p>
+    <w:p>
+      <w:pPr>
+        <w:spacing w:line="240" w:lineRule="auto"/>
+      </w:pPr>
+      <w:r>
+        <w:rPr>
+          <w:rFonts w:hint="eastAsia"/>
+        </w:rPr>
+        <w:t>그밖에</w:t>
       </w:r>
     </w:p>
     <w:p>
@@ -1062,39 +1521,21 @@
         <w:ind w:leftChars="400" w:left="800"/>
       </w:pPr>
       <w:r>
-        <w:rPr>
-          <w:rFonts w:hint="eastAsia"/>
-        </w:rPr>
-        <w:t xml:space="preserve">1.12 </w:t>
-      </w:r>
-      <w:r>
-        <w:rPr>
-          <w:rFonts w:hint="eastAsia"/>
-        </w:rPr>
-        <w:t>행렬식(</w:t>
-      </w:r>
-      <w:r>
-        <w:t>Determin</w:t>
-      </w:r>
-      <w:r>
-        <w:rPr>
-          <w:rFonts w:hint="eastAsia"/>
-        </w:rPr>
-        <w:t>a</w:t>
-      </w:r>
-      <w:r>
-        <w:t>nt)</w:t>
-      </w:r>
-    </w:p>
-    <w:p>
-      <w:pPr>
-        <w:spacing w:line="240" w:lineRule="auto"/>
-      </w:pPr>
-      <w:r>
-        <w:rPr>
-          <w:rFonts w:hint="eastAsia"/>
-        </w:rPr>
-        <w:t>행렬 생성</w:t>
+        <w:t xml:space="preserve">4.1 </w:t>
+      </w:r>
+      <w:proofErr w:type="spellStart"/>
+      <w:r>
+        <w:t>getS</w:t>
+      </w:r>
+      <w:r>
+        <w:rPr>
+          <w:rFonts w:hint="eastAsia"/>
+        </w:rPr>
+        <w:t>ize</w:t>
+      </w:r>
+      <w:proofErr w:type="spellEnd"/>
+      <w:r>
+        <w:t xml:space="preserve"> </w:t>
       </w:r>
     </w:p>
     <w:p>
@@ -1103,36 +1544,21 @@
         <w:ind w:leftChars="400" w:left="800"/>
       </w:pPr>
       <w:r>
-        <w:rPr>
-          <w:rFonts w:hint="eastAsia"/>
-        </w:rPr>
-        <w:t xml:space="preserve">2.1 </w:t>
-      </w:r>
-      <w:r>
-        <w:rPr>
-          <w:rFonts w:hint="eastAsia"/>
-        </w:rPr>
-        <w:t xml:space="preserve">바로 생성 </w:t>
-      </w:r>
-      <w:r>
-        <w:rPr>
-          <w:rFonts w:hint="eastAsia"/>
-        </w:rPr>
-        <w:t>A = matrix([3,3,3</w:t>
-      </w:r>
-      <w:proofErr w:type="gramStart"/>
-      <w:r>
-        <w:rPr>
-          <w:rFonts w:hint="eastAsia"/>
-        </w:rPr>
-        <w:t>;4,4,4</w:t>
-      </w:r>
-      <w:proofErr w:type="gramEnd"/>
-      <w:r>
-        <w:rPr>
-          <w:rFonts w:hint="eastAsia"/>
-        </w:rPr>
-        <w:t>])</w:t>
+        <w:t xml:space="preserve">4.2 </w:t>
+      </w:r>
+      <w:proofErr w:type="spellStart"/>
+      <w:r>
+        <w:rPr>
+          <w:rFonts w:hint="eastAsia"/>
+        </w:rPr>
+        <w:t>getRow</w:t>
+      </w:r>
+      <w:proofErr w:type="spellEnd"/>
+      <w:r>
+        <w:rPr>
+          <w:rFonts w:hint="eastAsia"/>
+        </w:rPr>
+        <w:t xml:space="preserve"> </w:t>
       </w:r>
     </w:p>
     <w:p>
@@ -1141,305 +1567,275 @@
         <w:ind w:leftChars="400" w:left="800"/>
       </w:pPr>
       <w:r>
-        <w:t xml:space="preserve">2.2 </w:t>
-      </w:r>
-      <w:r>
-        <w:t>E</w:t>
-      </w:r>
-      <w:r>
-        <w:rPr>
-          <w:rFonts w:hint="eastAsia"/>
-        </w:rPr>
-        <w:t>yes</w:t>
-      </w:r>
-    </w:p>
-    <w:p>
-      <w:pPr>
-        <w:spacing w:line="240" w:lineRule="auto"/>
-        <w:ind w:leftChars="400" w:left="800"/>
-      </w:pPr>
-      <w:r>
-        <w:t xml:space="preserve">2.3 </w:t>
-      </w:r>
-      <w:r>
-        <w:t>Zeros</w:t>
-      </w:r>
-    </w:p>
-    <w:p>
-      <w:pPr>
-        <w:spacing w:line="240" w:lineRule="auto"/>
-        <w:ind w:leftChars="400" w:left="800"/>
-      </w:pPr>
-      <w:r>
-        <w:t xml:space="preserve">2.4 </w:t>
-      </w:r>
-      <w:r>
-        <w:t>Ones</w:t>
-      </w:r>
-    </w:p>
-    <w:p>
-      <w:pPr>
-        <w:spacing w:line="240" w:lineRule="auto"/>
-        <w:ind w:leftChars="400" w:left="800"/>
-      </w:pPr>
-      <w:r>
-        <w:rPr>
-          <w:rFonts w:hint="eastAsia"/>
-        </w:rPr>
-        <w:t xml:space="preserve">2.5 </w:t>
-      </w:r>
-      <w:proofErr w:type="spellStart"/>
-      <w:r>
-        <w:rPr>
-          <w:rFonts w:hint="eastAsia"/>
-        </w:rPr>
-        <w:t>대각행렬</w:t>
-      </w:r>
-      <w:proofErr w:type="spellEnd"/>
-    </w:p>
-    <w:p>
-      <w:pPr>
-        <w:spacing w:line="240" w:lineRule="auto"/>
-      </w:pPr>
-      <w:r>
-        <w:rPr>
-          <w:rFonts w:hint="eastAsia"/>
-        </w:rPr>
-        <w:t>행렬 IO</w:t>
-      </w:r>
-      <w:r>
-        <w:t xml:space="preserve"> </w:t>
-      </w:r>
-      <w:r>
-        <w:rPr>
-          <w:rFonts w:hint="eastAsia"/>
-        </w:rPr>
-        <w:t>관련</w:t>
-      </w:r>
-    </w:p>
-    <w:p>
-      <w:pPr>
-        <w:spacing w:line="240" w:lineRule="auto"/>
-        <w:ind w:leftChars="400" w:left="800"/>
-      </w:pPr>
-      <w:r>
-        <w:rPr>
-          <w:rFonts w:hint="eastAsia"/>
-        </w:rPr>
-        <w:t xml:space="preserve">3.1 </w:t>
-      </w:r>
-      <w:r>
-        <w:rPr>
-          <w:rFonts w:hint="eastAsia"/>
-        </w:rPr>
-        <w:t>특정 위치 값 수정</w:t>
-      </w:r>
-    </w:p>
-    <w:p>
-      <w:pPr>
-        <w:spacing w:line="240" w:lineRule="auto"/>
-        <w:ind w:leftChars="400" w:left="800"/>
-      </w:pPr>
-      <w:r>
-        <w:rPr>
-          <w:rFonts w:hint="eastAsia"/>
-        </w:rPr>
-        <w:t xml:space="preserve">3.2 </w:t>
-      </w:r>
-      <w:r>
-        <w:rPr>
-          <w:rFonts w:hint="eastAsia"/>
-        </w:rPr>
-        <w:t xml:space="preserve">프린트 </w:t>
+        <w:t xml:space="preserve">4.3 </w:t>
+      </w:r>
+      <w:proofErr w:type="spellStart"/>
+      <w:r>
+        <w:rPr>
+          <w:rFonts w:hint="eastAsia"/>
+        </w:rPr>
+        <w:t>getCol</w:t>
+      </w:r>
+      <w:proofErr w:type="spellEnd"/>
+    </w:p>
+    <w:p>
+      <w:pPr>
+        <w:spacing w:line="240" w:lineRule="auto"/>
+        <w:ind w:firstLineChars="400" w:firstLine="800"/>
+      </w:pPr>
+      <w:r>
+        <w:t xml:space="preserve">4.4 </w:t>
+      </w:r>
+      <w:r>
+        <w:rPr>
+          <w:rFonts w:hint="eastAsia"/>
+        </w:rPr>
+        <w:t xml:space="preserve">Gaussian elimination </w:t>
       </w:r>
       <w:r>
         <w:t>(</w:t>
       </w:r>
-      <w:proofErr w:type="spellStart"/>
-      <w:r>
-        <w:rPr>
-          <w:rFonts w:hint="eastAsia"/>
-        </w:rPr>
-        <w:t>행단위</w:t>
-      </w:r>
-      <w:proofErr w:type="spellEnd"/>
-      <w:r>
-        <w:rPr>
-          <w:rFonts w:hint="eastAsia"/>
-        </w:rPr>
-        <w:t>,</w:t>
-      </w:r>
-      <w:r>
-        <w:t xml:space="preserve"> </w:t>
-      </w:r>
-      <w:proofErr w:type="spellStart"/>
-      <w:r>
-        <w:rPr>
-          <w:rFonts w:hint="eastAsia"/>
-        </w:rPr>
-        <w:t>행렬단위</w:t>
-      </w:r>
-      <w:proofErr w:type="spellEnd"/>
-      <w:r>
-        <w:rPr>
-          <w:rFonts w:hint="eastAsia"/>
-        </w:rPr>
-        <w:t>,</w:t>
-      </w:r>
-      <w:r>
-        <w:t xml:space="preserve"> </w:t>
-      </w:r>
-      <w:proofErr w:type="spellStart"/>
-      <w:r>
-        <w:rPr>
-          <w:rFonts w:hint="eastAsia"/>
-        </w:rPr>
-        <w:t>원소단위</w:t>
-      </w:r>
-      <w:proofErr w:type="spellEnd"/>
-      <w:r>
-        <w:rPr>
-          <w:rFonts w:hint="eastAsia"/>
-        </w:rPr>
+      <w:r>
+        <w:rPr>
+          <w:rFonts w:hint="eastAsia"/>
+        </w:rPr>
+        <w:t>?</w:t>
+      </w:r>
+      <w:r>
         <w:t>)</w:t>
       </w:r>
-    </w:p>
-    <w:p>
-      <w:pPr>
-        <w:spacing w:line="240" w:lineRule="auto"/>
-        <w:ind w:leftChars="400" w:left="800"/>
-      </w:pPr>
-      <w:r>
-        <w:lastRenderedPageBreak/>
-        <w:t xml:space="preserve">3.3 </w:t>
-      </w:r>
-      <w:r>
-        <w:t>Slicing</w:t>
-      </w:r>
-    </w:p>
-    <w:p>
-      <w:pPr>
-        <w:spacing w:line="240" w:lineRule="auto"/>
-        <w:ind w:leftChars="400" w:left="800"/>
-      </w:pPr>
-      <w:r>
-        <w:rPr>
-          <w:rFonts w:hint="eastAsia"/>
-        </w:rPr>
-        <w:t xml:space="preserve">3.4 </w:t>
-      </w:r>
-      <w:proofErr w:type="spellStart"/>
-      <w:r>
-        <w:rPr>
-          <w:rFonts w:hint="eastAsia"/>
-        </w:rPr>
-        <w:t>뒤에다붙이기</w:t>
-      </w:r>
-      <w:proofErr w:type="spellEnd"/>
-      <w:r>
-        <w:rPr>
-          <w:rFonts w:hint="eastAsia"/>
-        </w:rPr>
-        <w:t xml:space="preserve"> </w:t>
-      </w:r>
-    </w:p>
-    <w:p>
-      <w:pPr>
-        <w:spacing w:line="240" w:lineRule="auto"/>
-      </w:pPr>
-      <w:r>
-        <w:rPr>
-          <w:rFonts w:hint="eastAsia"/>
-        </w:rPr>
-        <w:t>그밖에</w:t>
-      </w:r>
-    </w:p>
-    <w:p>
-      <w:pPr>
-        <w:spacing w:line="240" w:lineRule="auto"/>
-        <w:ind w:leftChars="400" w:left="800"/>
-      </w:pPr>
-      <w:r>
-        <w:t xml:space="preserve">4.1 </w:t>
-      </w:r>
-      <w:proofErr w:type="spellStart"/>
-      <w:r>
-        <w:t>getS</w:t>
-      </w:r>
-      <w:r>
-        <w:rPr>
-          <w:rFonts w:hint="eastAsia"/>
-        </w:rPr>
-        <w:t>ize</w:t>
-      </w:r>
-      <w:proofErr w:type="spellEnd"/>
-      <w:r>
-        <w:t xml:space="preserve"> </w:t>
-      </w:r>
-    </w:p>
-    <w:p>
-      <w:pPr>
-        <w:spacing w:line="240" w:lineRule="auto"/>
-        <w:ind w:leftChars="400" w:left="800"/>
-      </w:pPr>
-      <w:r>
-        <w:t xml:space="preserve">4.2 </w:t>
-      </w:r>
-      <w:proofErr w:type="spellStart"/>
-      <w:r>
-        <w:rPr>
-          <w:rFonts w:hint="eastAsia"/>
-        </w:rPr>
-        <w:t>getRow</w:t>
-      </w:r>
-      <w:proofErr w:type="spellEnd"/>
-      <w:r>
-        <w:rPr>
-          <w:rFonts w:hint="eastAsia"/>
-        </w:rPr>
-        <w:t xml:space="preserve"> </w:t>
-      </w:r>
-    </w:p>
-    <w:p>
-      <w:pPr>
-        <w:spacing w:line="240" w:lineRule="auto"/>
-        <w:ind w:leftChars="400" w:left="800"/>
-      </w:pPr>
-      <w:r>
-        <w:t xml:space="preserve">4.3 </w:t>
-      </w:r>
-      <w:proofErr w:type="spellStart"/>
-      <w:r>
-        <w:rPr>
-          <w:rFonts w:hint="eastAsia"/>
-        </w:rPr>
-        <w:t>getCol</w:t>
-      </w:r>
-      <w:proofErr w:type="spellEnd"/>
-    </w:p>
-    <w:p>
-      <w:pPr>
-        <w:spacing w:line="240" w:lineRule="auto"/>
-        <w:ind w:firstLineChars="400" w:firstLine="800"/>
-      </w:pPr>
-      <w:r>
-        <w:t xml:space="preserve">4.4 </w:t>
-      </w:r>
-      <w:r>
-        <w:rPr>
-          <w:rFonts w:hint="eastAsia"/>
-        </w:rPr>
-        <w:t xml:space="preserve">Gaussian elimination </w:t>
-      </w:r>
-      <w:r>
-        <w:t>(</w:t>
-      </w:r>
-      <w:r>
-        <w:rPr>
-          <w:rFonts w:hint="eastAsia"/>
-        </w:rPr>
-        <w:t>?</w:t>
-      </w:r>
+      <w:r>
+        <w:rPr>
+          <w:rFonts w:hint="eastAsia"/>
+        </w:rPr>
+        <w:t xml:space="preserve"> </w:t>
+      </w:r>
+    </w:p>
+    <w:p>
+      <w:pPr>
+        <w:spacing w:line="240" w:lineRule="auto"/>
+      </w:pPr>
+    </w:p>
+    <w:p>
+      <w:pPr>
+        <w:spacing w:line="240" w:lineRule="auto"/>
+      </w:pPr>
+    </w:p>
+    <w:p>
+      <w:pPr>
+        <w:spacing w:line="240" w:lineRule="auto"/>
+      </w:pPr>
+    </w:p>
+    <w:p>
+      <w:pPr>
+        <w:pStyle w:val="a3"/>
+        <w:numPr>
+          <w:ilvl w:val="0"/>
+          <w:numId w:val="8"/>
+        </w:numPr>
+        <w:spacing w:line="240" w:lineRule="auto"/>
+        <w:ind w:leftChars="0"/>
+      </w:pPr>
+      <w:r>
+        <w:rPr>
+          <w:rFonts w:hint="eastAsia"/>
+        </w:rPr>
+        <w:t xml:space="preserve">C++ </w:t>
+      </w:r>
+      <w:proofErr w:type="spellStart"/>
+      <w:r>
+        <w:rPr>
+          <w:rFonts w:hint="eastAsia"/>
+        </w:rPr>
+        <w:t>googletest</w:t>
+      </w:r>
+      <w:proofErr w:type="spellEnd"/>
+      <w:r>
+        <w:rPr>
+          <w:rFonts w:hint="eastAsia"/>
+        </w:rPr>
+        <w:t xml:space="preserve"> </w:t>
+      </w:r>
+      <w:proofErr w:type="spellStart"/>
+      <w:r>
+        <w:rPr>
+          <w:rFonts w:hint="eastAsia"/>
+        </w:rPr>
+        <w:t>단위테스트</w:t>
+      </w:r>
+      <w:proofErr w:type="spellEnd"/>
+      <w:r>
+        <w:rPr>
+          <w:rFonts w:hint="eastAsia"/>
+        </w:rPr>
+        <w:t xml:space="preserve"> 적용방법</w:t>
+      </w:r>
+    </w:p>
+    <w:p>
+      <w:pPr>
+        <w:pStyle w:val="a3"/>
+        <w:numPr>
+          <w:ilvl w:val="0"/>
+          <w:numId w:val="9"/>
+        </w:numPr>
+        <w:spacing w:line="240" w:lineRule="auto"/>
+        <w:ind w:leftChars="0"/>
+      </w:pPr>
+      <w:proofErr w:type="spellStart"/>
+      <w:r>
+        <w:t>G</w:t>
+      </w:r>
+      <w:r>
+        <w:rPr>
+          <w:rFonts w:hint="eastAsia"/>
+        </w:rPr>
+        <w:t>oogletest</w:t>
+      </w:r>
+      <w:proofErr w:type="spellEnd"/>
+      <w:r>
+        <w:rPr>
+          <w:rFonts w:hint="eastAsia"/>
+        </w:rPr>
+        <w:t xml:space="preserve"> 다운받고 </w:t>
+      </w:r>
+      <w:proofErr w:type="spellStart"/>
+      <w:r>
+        <w:rPr>
+          <w:rFonts w:hint="eastAsia"/>
+        </w:rPr>
+        <w:t>Cmake</w:t>
+      </w:r>
+      <w:proofErr w:type="spellEnd"/>
+      <w:r>
+        <w:t xml:space="preserve"> </w:t>
+      </w:r>
+      <w:r>
+        <w:rPr>
+          <w:rFonts w:hint="eastAsia"/>
+        </w:rPr>
+        <w:t xml:space="preserve">다운받아서 </w:t>
+      </w:r>
+      <w:proofErr w:type="spellStart"/>
+      <w:proofErr w:type="gramStart"/>
+      <w:r>
+        <w:t>cmake</w:t>
+      </w:r>
+      <w:proofErr w:type="spellEnd"/>
+      <w:r>
+        <w:rPr>
+          <w:rFonts w:hint="eastAsia"/>
+        </w:rPr>
+        <w:t xml:space="preserve">해야함 </w:t>
+      </w:r>
+      <w:r>
+        <w:t>:</w:t>
+      </w:r>
+      <w:proofErr w:type="gramEnd"/>
+      <w:r>
+        <w:t xml:space="preserve"> </w:t>
+      </w:r>
+      <w:hyperlink r:id="rId5" w:history="1">
+        <w:r>
+          <w:rPr>
+            <w:rStyle w:val="a4"/>
+          </w:rPr>
+          <w:t>http://migam.tistory.com/85</w:t>
+        </w:r>
+      </w:hyperlink>
+    </w:p>
+    <w:p>
+      <w:pPr>
+        <w:pStyle w:val="a3"/>
+        <w:numPr>
+          <w:ilvl w:val="0"/>
+          <w:numId w:val="9"/>
+        </w:numPr>
+        <w:spacing w:line="240" w:lineRule="auto"/>
+        <w:ind w:leftChars="0"/>
+      </w:pPr>
+      <w:r>
+        <w:rPr>
+          <w:rFonts w:hint="eastAsia"/>
+        </w:rPr>
+        <w:t xml:space="preserve">솔루션 </w:t>
+      </w:r>
+      <w:proofErr w:type="spellStart"/>
+      <w:r>
+        <w:rPr>
+          <w:rFonts w:hint="eastAsia"/>
+        </w:rPr>
+        <w:t>밑에폴더에서</w:t>
+      </w:r>
+      <w:proofErr w:type="spellEnd"/>
+      <w:r>
+        <w:rPr>
+          <w:rFonts w:hint="eastAsia"/>
+        </w:rPr>
+        <w:t xml:space="preserve"> 오른쪽마우스 </w:t>
+      </w:r>
+      <w:r>
+        <w:t xml:space="preserve">– </w:t>
+      </w:r>
+      <w:r>
+        <w:rPr>
+          <w:rFonts w:hint="eastAsia"/>
+        </w:rPr>
+        <w:t xml:space="preserve">속성 </w:t>
+      </w:r>
+      <w:r>
+        <w:t xml:space="preserve">– </w:t>
+      </w:r>
+      <w:proofErr w:type="spellStart"/>
+      <w:r>
+        <w:rPr>
+          <w:rFonts w:hint="eastAsia"/>
+        </w:rPr>
+        <w:t>코드생성</w:t>
+      </w:r>
+      <w:proofErr w:type="spellEnd"/>
+      <w:r>
+        <w:rPr>
+          <w:rFonts w:hint="eastAsia"/>
+        </w:rPr>
+        <w:t xml:space="preserve"> </w:t>
+      </w:r>
+      <w:r>
+        <w:t xml:space="preserve">– </w:t>
+      </w:r>
+      <w:r>
+        <w:rPr>
+          <w:rFonts w:hint="eastAsia"/>
+        </w:rPr>
+        <w:t xml:space="preserve">런타임 </w:t>
+      </w:r>
+      <w:proofErr w:type="gramStart"/>
+      <w:r>
+        <w:rPr>
+          <w:rFonts w:hint="eastAsia"/>
+        </w:rPr>
+        <w:t xml:space="preserve">라이브러리 </w:t>
+      </w:r>
+      <w:r>
+        <w:t>:</w:t>
+      </w:r>
+      <w:proofErr w:type="gramEnd"/>
+      <w:r>
+        <w:t xml:space="preserve"> </w:t>
+      </w:r>
+      <w:r>
+        <w:rPr>
+          <w:rFonts w:hint="eastAsia"/>
+        </w:rPr>
+        <w:t>다중 스레드 디버그(</w:t>
+      </w:r>
+      <w:r>
+        <w:t>/</w:t>
+      </w:r>
+      <w:proofErr w:type="spellStart"/>
+      <w:r>
+        <w:t>MTd</w:t>
+      </w:r>
+      <w:proofErr w:type="spellEnd"/>
       <w:r>
         <w:t>)</w:t>
       </w:r>
@@ -1447,12 +1843,391 @@
         <w:rPr>
           <w:rFonts w:hint="eastAsia"/>
         </w:rPr>
-        <w:t xml:space="preserve"> </w:t>
-      </w:r>
-    </w:p>
-    <w:p>
-      <w:pPr>
-        <w:spacing w:line="240" w:lineRule="auto"/>
+        <w:t>로 설정</w:t>
+      </w:r>
+    </w:p>
+    <w:p>
+      <w:pPr>
+        <w:pStyle w:val="a3"/>
+        <w:numPr>
+          <w:ilvl w:val="0"/>
+          <w:numId w:val="9"/>
+        </w:numPr>
+        <w:spacing w:line="240" w:lineRule="auto"/>
+        <w:ind w:leftChars="0"/>
+      </w:pPr>
+      <w:proofErr w:type="spellStart"/>
+      <w:r>
+        <w:rPr>
+          <w:rFonts w:hint="eastAsia"/>
+        </w:rPr>
+        <w:t>링커</w:t>
+      </w:r>
+      <w:proofErr w:type="spellEnd"/>
+      <w:r>
+        <w:rPr>
+          <w:rFonts w:hint="eastAsia"/>
+        </w:rPr>
+        <w:t xml:space="preserve"> </w:t>
+      </w:r>
+      <w:r>
+        <w:t xml:space="preserve">– </w:t>
+      </w:r>
+      <w:r>
+        <w:rPr>
+          <w:rFonts w:hint="eastAsia"/>
+        </w:rPr>
+        <w:t xml:space="preserve">입력 </w:t>
+      </w:r>
+      <w:r>
+        <w:t xml:space="preserve">– </w:t>
+      </w:r>
+      <w:r>
+        <w:rPr>
+          <w:rFonts w:hint="eastAsia"/>
+        </w:rPr>
+        <w:t xml:space="preserve">추가종속성에 빌드해서 만든 </w:t>
+      </w:r>
+      <w:proofErr w:type="gramStart"/>
+      <w:r>
+        <w:t>gtest.lib :</w:t>
+      </w:r>
+      <w:proofErr w:type="gramEnd"/>
+      <w:r>
+        <w:t xml:space="preserve"> </w:t>
+      </w:r>
+    </w:p>
+    <w:p>
+      <w:pPr>
+        <w:pStyle w:val="a3"/>
+        <w:spacing w:line="240" w:lineRule="auto"/>
+        <w:ind w:leftChars="0" w:left="760"/>
+      </w:pPr>
+      <w:r>
+        <w:t xml:space="preserve"> </w:t>
+      </w:r>
+      <w:proofErr w:type="gramStart"/>
+      <w:r>
+        <w:t xml:space="preserve">( </w:t>
+      </w:r>
+      <w:r>
+        <w:t>C</w:t>
+      </w:r>
+      <w:proofErr w:type="gramEnd"/>
+      <w:r>
+        <w:t>:\Users\LeeWonKyung\mybuild\Debug\gtest.lib</w:t>
+      </w:r>
+      <w:r>
+        <w:t xml:space="preserve">) </w:t>
+      </w:r>
+      <w:r>
+        <w:rPr>
+          <w:rFonts w:hint="eastAsia"/>
+        </w:rPr>
+        <w:t xml:space="preserve">추가 </w:t>
+      </w:r>
+    </w:p>
+    <w:p>
+      <w:pPr>
+        <w:pStyle w:val="a3"/>
+        <w:numPr>
+          <w:ilvl w:val="0"/>
+          <w:numId w:val="9"/>
+        </w:numPr>
+        <w:spacing w:line="240" w:lineRule="auto"/>
+        <w:ind w:leftChars="0"/>
+      </w:pPr>
+      <w:proofErr w:type="spellStart"/>
+      <w:r>
+        <w:rPr>
+          <w:rFonts w:hint="eastAsia"/>
+        </w:rPr>
+        <w:t>구성속성</w:t>
+      </w:r>
+      <w:proofErr w:type="spellEnd"/>
+      <w:r>
+        <w:rPr>
+          <w:rFonts w:hint="eastAsia"/>
+        </w:rPr>
+        <w:t xml:space="preserve"> </w:t>
+      </w:r>
+      <w:r>
+        <w:t xml:space="preserve">– VC++ </w:t>
+      </w:r>
+      <w:r>
+        <w:rPr>
+          <w:rFonts w:hint="eastAsia"/>
+        </w:rPr>
+        <w:t xml:space="preserve">디렉터리에 포함디렉터리에 다음 </w:t>
+      </w:r>
+      <w:proofErr w:type="gramStart"/>
+      <w:r>
+        <w:rPr>
+          <w:rFonts w:hint="eastAsia"/>
+        </w:rPr>
+        <w:t xml:space="preserve">추가 </w:t>
+      </w:r>
+      <w:r>
+        <w:t>:</w:t>
+      </w:r>
+      <w:proofErr w:type="gramEnd"/>
+      <w:r>
+        <w:t xml:space="preserve"> </w:t>
+      </w:r>
+    </w:p>
+    <w:p>
+      <w:pPr>
+        <w:pStyle w:val="a3"/>
+        <w:spacing w:line="240" w:lineRule="auto"/>
+        <w:ind w:leftChars="0" w:left="760"/>
+      </w:pPr>
+      <w:r>
+        <w:t xml:space="preserve">E:\googletest-master\googletest\include\; </w:t>
+      </w:r>
+    </w:p>
+    <w:p>
+      <w:pPr>
+        <w:pStyle w:val="a3"/>
+        <w:numPr>
+          <w:ilvl w:val="0"/>
+          <w:numId w:val="9"/>
+        </w:numPr>
+        <w:spacing w:line="240" w:lineRule="auto"/>
+        <w:ind w:leftChars="0"/>
+        <w:rPr>
+          <w:rStyle w:val="a5"/>
+          <w:b w:val="0"/>
+          <w:bCs w:val="0"/>
+        </w:rPr>
+      </w:pPr>
+      <w:r>
+        <w:rPr>
+          <w:rStyle w:val="a5"/>
+          <w:rFonts w:ascii="Arial" w:hAnsi="Arial" w:cs="Arial" w:hint="eastAsia"/>
+          <w:color w:val="323232"/>
+          <w:sz w:val="26"/>
+          <w:szCs w:val="26"/>
+          <w:shd w:val="clear" w:color="auto" w:fill="FFFFFF"/>
+        </w:rPr>
+        <w:t xml:space="preserve">C/C++ </w:t>
+      </w:r>
+      <w:r>
+        <w:rPr>
+          <w:rStyle w:val="a5"/>
+          <w:rFonts w:ascii="Arial" w:hAnsi="Arial" w:cs="Arial"/>
+          <w:color w:val="323232"/>
+          <w:sz w:val="26"/>
+          <w:szCs w:val="26"/>
+          <w:shd w:val="clear" w:color="auto" w:fill="FFFFFF"/>
+        </w:rPr>
+        <w:t xml:space="preserve">- </w:t>
+      </w:r>
+      <w:proofErr w:type="spellStart"/>
+      <w:r>
+        <w:rPr>
+          <w:rStyle w:val="a5"/>
+          <w:rFonts w:ascii="Arial" w:hAnsi="Arial" w:cs="Arial" w:hint="eastAsia"/>
+          <w:color w:val="323232"/>
+          <w:sz w:val="26"/>
+          <w:szCs w:val="26"/>
+          <w:shd w:val="clear" w:color="auto" w:fill="FFFFFF"/>
+        </w:rPr>
+        <w:t>전처리기</w:t>
+      </w:r>
+      <w:proofErr w:type="spellEnd"/>
+      <w:r>
+        <w:rPr>
+          <w:rStyle w:val="a5"/>
+          <w:rFonts w:ascii="Arial" w:hAnsi="Arial" w:cs="Arial" w:hint="eastAsia"/>
+          <w:color w:val="323232"/>
+          <w:sz w:val="26"/>
+          <w:szCs w:val="26"/>
+          <w:shd w:val="clear" w:color="auto" w:fill="FFFFFF"/>
+        </w:rPr>
+        <w:t xml:space="preserve"> </w:t>
+      </w:r>
+      <w:r>
+        <w:rPr>
+          <w:rStyle w:val="a5"/>
+          <w:rFonts w:ascii="Arial" w:hAnsi="Arial" w:cs="Arial"/>
+          <w:color w:val="323232"/>
+          <w:sz w:val="26"/>
+          <w:szCs w:val="26"/>
+          <w:shd w:val="clear" w:color="auto" w:fill="FFFFFF"/>
+        </w:rPr>
+        <w:t xml:space="preserve">- </w:t>
+      </w:r>
+      <w:proofErr w:type="spellStart"/>
+      <w:r>
+        <w:rPr>
+          <w:rStyle w:val="a5"/>
+          <w:rFonts w:ascii="Arial" w:hAnsi="Arial" w:cs="Arial" w:hint="eastAsia"/>
+          <w:color w:val="323232"/>
+          <w:sz w:val="26"/>
+          <w:szCs w:val="26"/>
+          <w:shd w:val="clear" w:color="auto" w:fill="FFFFFF"/>
+        </w:rPr>
+        <w:t>전처리기</w:t>
+      </w:r>
+      <w:proofErr w:type="spellEnd"/>
+      <w:r>
+        <w:rPr>
+          <w:rStyle w:val="a5"/>
+          <w:rFonts w:ascii="Arial" w:hAnsi="Arial" w:cs="Arial" w:hint="eastAsia"/>
+          <w:color w:val="323232"/>
+          <w:sz w:val="26"/>
+          <w:szCs w:val="26"/>
+          <w:shd w:val="clear" w:color="auto" w:fill="FFFFFF"/>
+        </w:rPr>
+        <w:t xml:space="preserve"> </w:t>
+      </w:r>
+      <w:r>
+        <w:rPr>
+          <w:rStyle w:val="a5"/>
+          <w:rFonts w:ascii="Arial" w:hAnsi="Arial" w:cs="Arial" w:hint="eastAsia"/>
+          <w:color w:val="323232"/>
+          <w:sz w:val="26"/>
+          <w:szCs w:val="26"/>
+          <w:shd w:val="clear" w:color="auto" w:fill="FFFFFF"/>
+        </w:rPr>
+        <w:t>정의</w:t>
+      </w:r>
+      <w:r>
+        <w:rPr>
+          <w:rStyle w:val="a5"/>
+          <w:rFonts w:ascii="Arial" w:hAnsi="Arial" w:cs="Arial" w:hint="eastAsia"/>
+          <w:color w:val="323232"/>
+          <w:sz w:val="26"/>
+          <w:szCs w:val="26"/>
+          <w:shd w:val="clear" w:color="auto" w:fill="FFFFFF"/>
+        </w:rPr>
+        <w:t xml:space="preserve"> </w:t>
+      </w:r>
+      <w:r>
+        <w:rPr>
+          <w:rStyle w:val="a5"/>
+          <w:rFonts w:ascii="Arial" w:hAnsi="Arial" w:cs="Arial" w:hint="eastAsia"/>
+          <w:color w:val="323232"/>
+          <w:sz w:val="26"/>
+          <w:szCs w:val="26"/>
+          <w:shd w:val="clear" w:color="auto" w:fill="FFFFFF"/>
+        </w:rPr>
+        <w:t>에</w:t>
+      </w:r>
+      <w:r>
+        <w:rPr>
+          <w:rStyle w:val="a5"/>
+          <w:rFonts w:ascii="Arial" w:hAnsi="Arial" w:cs="Arial" w:hint="eastAsia"/>
+          <w:color w:val="323232"/>
+          <w:sz w:val="26"/>
+          <w:szCs w:val="26"/>
+          <w:shd w:val="clear" w:color="auto" w:fill="FFFFFF"/>
+        </w:rPr>
+        <w:t xml:space="preserve"> </w:t>
+      </w:r>
+    </w:p>
+    <w:p>
+      <w:pPr>
+        <w:pStyle w:val="a3"/>
+        <w:spacing w:line="240" w:lineRule="auto"/>
+        <w:ind w:leftChars="0" w:left="760"/>
+      </w:pPr>
+      <w:r>
+        <w:rPr>
+          <w:rStyle w:val="a5"/>
+          <w:rFonts w:ascii="Arial" w:hAnsi="Arial" w:cs="Arial" w:hint="eastAsia"/>
+          <w:color w:val="323232"/>
+          <w:sz w:val="26"/>
+          <w:szCs w:val="26"/>
+          <w:shd w:val="clear" w:color="auto" w:fill="FFFFFF"/>
+        </w:rPr>
+        <w:t xml:space="preserve"> </w:t>
+      </w:r>
+      <w:r>
+        <w:rPr>
+          <w:rStyle w:val="a5"/>
+          <w:rFonts w:ascii="Arial" w:hAnsi="Arial" w:cs="Arial"/>
+          <w:color w:val="323232"/>
+          <w:sz w:val="26"/>
+          <w:szCs w:val="26"/>
+          <w:shd w:val="clear" w:color="auto" w:fill="FFFFFF"/>
+        </w:rPr>
+        <w:t>_VARIADIC_MAX=10</w:t>
+      </w:r>
+      <w:r>
+        <w:rPr>
+          <w:rStyle w:val="apple-converted-space"/>
+          <w:rFonts w:ascii="Arial" w:hAnsi="Arial" w:cs="Arial"/>
+          <w:color w:val="323232"/>
+          <w:sz w:val="26"/>
+          <w:szCs w:val="26"/>
+          <w:shd w:val="clear" w:color="auto" w:fill="FFFFFF"/>
+        </w:rPr>
+        <w:t> </w:t>
+      </w:r>
+      <w:r>
+        <w:rPr>
+          <w:rStyle w:val="apple-converted-space"/>
+          <w:rFonts w:ascii="Arial" w:hAnsi="Arial" w:cs="Arial" w:hint="eastAsia"/>
+          <w:color w:val="323232"/>
+          <w:sz w:val="26"/>
+          <w:szCs w:val="26"/>
+          <w:shd w:val="clear" w:color="auto" w:fill="FFFFFF"/>
+        </w:rPr>
+        <w:t>을</w:t>
+      </w:r>
+      <w:r>
+        <w:rPr>
+          <w:rStyle w:val="apple-converted-space"/>
+          <w:rFonts w:ascii="Arial" w:hAnsi="Arial" w:cs="Arial" w:hint="eastAsia"/>
+          <w:color w:val="323232"/>
+          <w:sz w:val="26"/>
+          <w:szCs w:val="26"/>
+          <w:shd w:val="clear" w:color="auto" w:fill="FFFFFF"/>
+        </w:rPr>
+        <w:t xml:space="preserve"> </w:t>
+      </w:r>
+      <w:proofErr w:type="spellStart"/>
+      <w:r>
+        <w:rPr>
+          <w:rStyle w:val="apple-converted-space"/>
+          <w:rFonts w:ascii="Arial" w:hAnsi="Arial" w:cs="Arial" w:hint="eastAsia"/>
+          <w:color w:val="323232"/>
+          <w:sz w:val="26"/>
+          <w:szCs w:val="26"/>
+          <w:shd w:val="clear" w:color="auto" w:fill="FFFFFF"/>
+        </w:rPr>
+        <w:t>해줘야함</w:t>
+      </w:r>
+      <w:proofErr w:type="spellEnd"/>
+      <w:r>
+        <w:rPr>
+          <w:rStyle w:val="apple-converted-space"/>
+          <w:rFonts w:ascii="Arial" w:hAnsi="Arial" w:cs="Arial" w:hint="eastAsia"/>
+          <w:color w:val="323232"/>
+          <w:sz w:val="26"/>
+          <w:szCs w:val="26"/>
+          <w:shd w:val="clear" w:color="auto" w:fill="FFFFFF"/>
+        </w:rPr>
+        <w:t>.</w:t>
+      </w:r>
+      <w:r>
+        <w:rPr>
+          <w:rStyle w:val="apple-converted-space"/>
+          <w:rFonts w:ascii="Arial" w:hAnsi="Arial" w:cs="Arial"/>
+          <w:color w:val="323232"/>
+          <w:sz w:val="26"/>
+          <w:szCs w:val="26"/>
+          <w:shd w:val="clear" w:color="auto" w:fill="FFFFFF"/>
+        </w:rPr>
+        <w:t xml:space="preserve"> </w:t>
+      </w:r>
+    </w:p>
+    <w:p>
+      <w:pPr>
+        <w:pStyle w:val="a3"/>
+        <w:spacing w:line="240" w:lineRule="auto"/>
+        <w:ind w:leftChars="0" w:left="760"/>
         <w:rPr>
           <w:rFonts w:hint="eastAsia"/>
         </w:rPr>
@@ -1875,6 +2650,95 @@
     </w:lvl>
   </w:abstractNum>
   <w:abstractNum w:abstractNumId="4" w15:restartNumberingAfterBreak="0">
+    <w:nsid w:val="67D113EB"/>
+    <w:multiLevelType w:val="hybridMultilevel"/>
+    <w:tmpl w:val="6CD25480"/>
+    <w:lvl w:ilvl="0" w:tplc="E3528016">
+      <w:start w:val="1"/>
+      <w:numFmt w:val="decimal"/>
+      <w:lvlText w:val="%1."/>
+      <w:lvlJc w:val="left"/>
+      <w:pPr>
+        <w:ind w:left="760" w:hanging="360"/>
+      </w:pPr>
+      <w:rPr>
+        <w:rFonts w:hint="default"/>
+      </w:rPr>
+    </w:lvl>
+    <w:lvl w:ilvl="1" w:tplc="04090019" w:tentative="1">
+      <w:start w:val="1"/>
+      <w:numFmt w:val="upperLetter"/>
+      <w:lvlText w:val="%2."/>
+      <w:lvlJc w:val="left"/>
+      <w:pPr>
+        <w:ind w:left="1200" w:hanging="400"/>
+      </w:pPr>
+    </w:lvl>
+    <w:lvl w:ilvl="2" w:tplc="0409001B" w:tentative="1">
+      <w:start w:val="1"/>
+      <w:numFmt w:val="lowerRoman"/>
+      <w:lvlText w:val="%3."/>
+      <w:lvlJc w:val="right"/>
+      <w:pPr>
+        <w:ind w:left="1600" w:hanging="400"/>
+      </w:pPr>
+    </w:lvl>
+    <w:lvl w:ilvl="3" w:tplc="0409000F" w:tentative="1">
+      <w:start w:val="1"/>
+      <w:numFmt w:val="decimal"/>
+      <w:lvlText w:val="%4."/>
+      <w:lvlJc w:val="left"/>
+      <w:pPr>
+        <w:ind w:left="2000" w:hanging="400"/>
+      </w:pPr>
+    </w:lvl>
+    <w:lvl w:ilvl="4" w:tplc="04090019" w:tentative="1">
+      <w:start w:val="1"/>
+      <w:numFmt w:val="upperLetter"/>
+      <w:lvlText w:val="%5."/>
+      <w:lvlJc w:val="left"/>
+      <w:pPr>
+        <w:ind w:left="2400" w:hanging="400"/>
+      </w:pPr>
+    </w:lvl>
+    <w:lvl w:ilvl="5" w:tplc="0409001B" w:tentative="1">
+      <w:start w:val="1"/>
+      <w:numFmt w:val="lowerRoman"/>
+      <w:lvlText w:val="%6."/>
+      <w:lvlJc w:val="right"/>
+      <w:pPr>
+        <w:ind w:left="2800" w:hanging="400"/>
+      </w:pPr>
+    </w:lvl>
+    <w:lvl w:ilvl="6" w:tplc="0409000F" w:tentative="1">
+      <w:start w:val="1"/>
+      <w:numFmt w:val="decimal"/>
+      <w:lvlText w:val="%7."/>
+      <w:lvlJc w:val="left"/>
+      <w:pPr>
+        <w:ind w:left="3200" w:hanging="400"/>
+      </w:pPr>
+    </w:lvl>
+    <w:lvl w:ilvl="7" w:tplc="04090019" w:tentative="1">
+      <w:start w:val="1"/>
+      <w:numFmt w:val="upperLetter"/>
+      <w:lvlText w:val="%8."/>
+      <w:lvlJc w:val="left"/>
+      <w:pPr>
+        <w:ind w:left="3600" w:hanging="400"/>
+      </w:pPr>
+    </w:lvl>
+    <w:lvl w:ilvl="8" w:tplc="0409001B" w:tentative="1">
+      <w:start w:val="1"/>
+      <w:numFmt w:val="lowerRoman"/>
+      <w:lvlText w:val="%9."/>
+      <w:lvlJc w:val="right"/>
+      <w:pPr>
+        <w:ind w:left="4000" w:hanging="400"/>
+      </w:pPr>
+    </w:lvl>
+  </w:abstractNum>
+  <w:abstractNum w:abstractNumId="5" w15:restartNumberingAfterBreak="0">
     <w:nsid w:val="6E1D278C"/>
     <w:multiLevelType w:val="hybridMultilevel"/>
     <w:tmpl w:val="AEE0428A"/>
@@ -1963,7 +2827,120 @@
       </w:pPr>
     </w:lvl>
   </w:abstractNum>
-  <w:abstractNum w:abstractNumId="5" w15:restartNumberingAfterBreak="0">
+  <w:abstractNum w:abstractNumId="6" w15:restartNumberingAfterBreak="0">
+    <w:nsid w:val="733C1BAF"/>
+    <w:multiLevelType w:val="hybridMultilevel"/>
+    <w:tmpl w:val="1E5893BE"/>
+    <w:lvl w:ilvl="0" w:tplc="A7A60604">
+      <w:start w:val="4"/>
+      <w:numFmt w:val="bullet"/>
+      <w:lvlText w:val=""/>
+      <w:lvlJc w:val="left"/>
+      <w:pPr>
+        <w:ind w:left="760" w:hanging="360"/>
+      </w:pPr>
+      <w:rPr>
+        <w:rFonts w:ascii="Wingdings" w:eastAsiaTheme="minorEastAsia" w:hAnsi="Wingdings" w:cstheme="minorBidi" w:hint="default"/>
+      </w:rPr>
+    </w:lvl>
+    <w:lvl w:ilvl="1" w:tplc="04090003" w:tentative="1">
+      <w:start w:val="1"/>
+      <w:numFmt w:val="bullet"/>
+      <w:lvlText w:val=""/>
+      <w:lvlJc w:val="left"/>
+      <w:pPr>
+        <w:ind w:left="1200" w:hanging="400"/>
+      </w:pPr>
+      <w:rPr>
+        <w:rFonts w:ascii="Wingdings" w:hAnsi="Wingdings" w:hint="default"/>
+      </w:rPr>
+    </w:lvl>
+    <w:lvl w:ilvl="2" w:tplc="04090005" w:tentative="1">
+      <w:start w:val="1"/>
+      <w:numFmt w:val="bullet"/>
+      <w:lvlText w:val=""/>
+      <w:lvlJc w:val="left"/>
+      <w:pPr>
+        <w:ind w:left="1600" w:hanging="400"/>
+      </w:pPr>
+      <w:rPr>
+        <w:rFonts w:ascii="Wingdings" w:hAnsi="Wingdings" w:hint="default"/>
+      </w:rPr>
+    </w:lvl>
+    <w:lvl w:ilvl="3" w:tplc="04090001" w:tentative="1">
+      <w:start w:val="1"/>
+      <w:numFmt w:val="bullet"/>
+      <w:lvlText w:val=""/>
+      <w:lvlJc w:val="left"/>
+      <w:pPr>
+        <w:ind w:left="2000" w:hanging="400"/>
+      </w:pPr>
+      <w:rPr>
+        <w:rFonts w:ascii="Wingdings" w:hAnsi="Wingdings" w:hint="default"/>
+      </w:rPr>
+    </w:lvl>
+    <w:lvl w:ilvl="4" w:tplc="04090003" w:tentative="1">
+      <w:start w:val="1"/>
+      <w:numFmt w:val="bullet"/>
+      <w:lvlText w:val=""/>
+      <w:lvlJc w:val="left"/>
+      <w:pPr>
+        <w:ind w:left="2400" w:hanging="400"/>
+      </w:pPr>
+      <w:rPr>
+        <w:rFonts w:ascii="Wingdings" w:hAnsi="Wingdings" w:hint="default"/>
+      </w:rPr>
+    </w:lvl>
+    <w:lvl w:ilvl="5" w:tplc="04090005" w:tentative="1">
+      <w:start w:val="1"/>
+      <w:numFmt w:val="bullet"/>
+      <w:lvlText w:val=""/>
+      <w:lvlJc w:val="left"/>
+      <w:pPr>
+        <w:ind w:left="2800" w:hanging="400"/>
+      </w:pPr>
+      <w:rPr>
+        <w:rFonts w:ascii="Wingdings" w:hAnsi="Wingdings" w:hint="default"/>
+      </w:rPr>
+    </w:lvl>
+    <w:lvl w:ilvl="6" w:tplc="04090001" w:tentative="1">
+      <w:start w:val="1"/>
+      <w:numFmt w:val="bullet"/>
+      <w:lvlText w:val=""/>
+      <w:lvlJc w:val="left"/>
+      <w:pPr>
+        <w:ind w:left="3200" w:hanging="400"/>
+      </w:pPr>
+      <w:rPr>
+        <w:rFonts w:ascii="Wingdings" w:hAnsi="Wingdings" w:hint="default"/>
+      </w:rPr>
+    </w:lvl>
+    <w:lvl w:ilvl="7" w:tplc="04090003" w:tentative="1">
+      <w:start w:val="1"/>
+      <w:numFmt w:val="bullet"/>
+      <w:lvlText w:val=""/>
+      <w:lvlJc w:val="left"/>
+      <w:pPr>
+        <w:ind w:left="3600" w:hanging="400"/>
+      </w:pPr>
+      <w:rPr>
+        <w:rFonts w:ascii="Wingdings" w:hAnsi="Wingdings" w:hint="default"/>
+      </w:rPr>
+    </w:lvl>
+    <w:lvl w:ilvl="8" w:tplc="04090005" w:tentative="1">
+      <w:start w:val="1"/>
+      <w:numFmt w:val="bullet"/>
+      <w:lvlText w:val=""/>
+      <w:lvlJc w:val="left"/>
+      <w:pPr>
+        <w:ind w:left="4000" w:hanging="400"/>
+      </w:pPr>
+      <w:rPr>
+        <w:rFonts w:ascii="Wingdings" w:hAnsi="Wingdings" w:hint="default"/>
+      </w:rPr>
+    </w:lvl>
+  </w:abstractNum>
+  <w:abstractNum w:abstractNumId="7" w15:restartNumberingAfterBreak="0">
     <w:nsid w:val="77B93B42"/>
     <w:multiLevelType w:val="hybridMultilevel"/>
     <w:tmpl w:val="EF6A7D10"/>
@@ -2052,7 +3029,7 @@
       </w:pPr>
     </w:lvl>
   </w:abstractNum>
-  <w:abstractNum w:abstractNumId="6" w15:restartNumberingAfterBreak="0">
+  <w:abstractNum w:abstractNumId="8" w15:restartNumberingAfterBreak="0">
     <w:nsid w:val="7DF73741"/>
     <w:multiLevelType w:val="hybridMultilevel"/>
     <w:tmpl w:val="57781FE6"/>
@@ -2142,7 +3119,7 @@
     </w:lvl>
   </w:abstractNum>
   <w:num w:numId="1">
-    <w:abstractNumId w:val="6"/>
+    <w:abstractNumId w:val="8"/>
   </w:num>
   <w:num w:numId="2">
     <w:abstractNumId w:val="3"/>
@@ -2151,16 +3128,22 @@
     <w:abstractNumId w:val="0"/>
   </w:num>
   <w:num w:numId="4">
-    <w:abstractNumId w:val="5"/>
+    <w:abstractNumId w:val="7"/>
   </w:num>
   <w:num w:numId="5">
-    <w:abstractNumId w:val="4"/>
+    <w:abstractNumId w:val="5"/>
   </w:num>
   <w:num w:numId="6">
     <w:abstractNumId w:val="1"/>
   </w:num>
   <w:num w:numId="7">
     <w:abstractNumId w:val="2"/>
+  </w:num>
+  <w:num w:numId="8">
+    <w:abstractNumId w:val="6"/>
+  </w:num>
+  <w:num w:numId="9">
+    <w:abstractNumId w:val="4"/>
   </w:num>
 </w:numbering>
 </file>
@@ -2603,6 +3586,33 @@
       <w:ind w:leftChars="400" w:left="800"/>
     </w:pPr>
   </w:style>
+  <w:style w:type="character" w:styleId="a4">
+    <w:name w:val="Hyperlink"/>
+    <w:basedOn w:val="a0"/>
+    <w:uiPriority w:val="99"/>
+    <w:unhideWhenUsed/>
+    <w:rsid w:val="00B26D93"/>
+    <w:rPr>
+      <w:color w:val="0563C1" w:themeColor="hyperlink"/>
+      <w:u w:val="single"/>
+    </w:rPr>
+  </w:style>
+  <w:style w:type="character" w:styleId="a5">
+    <w:name w:val="Strong"/>
+    <w:basedOn w:val="a0"/>
+    <w:uiPriority w:val="22"/>
+    <w:qFormat/>
+    <w:rsid w:val="00B26D93"/>
+    <w:rPr>
+      <w:b/>
+      <w:bCs/>
+    </w:rPr>
+  </w:style>
+  <w:style w:type="character" w:customStyle="1" w:styleId="apple-converted-space">
+    <w:name w:val="apple-converted-space"/>
+    <w:basedOn w:val="a0"/>
+    <w:rsid w:val="00B26D93"/>
+  </w:style>
 </w:styles>
 </file>
 

</xml_diff>

<commit_message>
Forms and Asserts are added
</commit_message>
<xml_diff>
--- a/Matrix Specifications.docx
+++ b/Matrix Specifications.docx
@@ -151,20 +151,146 @@
         <w:t xml:space="preserve"> </w:t>
       </w:r>
       <w:r>
-        <w:t>A + B == B + A</w:t>
-      </w:r>
-      <w:r>
-        <w:t xml:space="preserve"> </w:t>
+        <w:t xml:space="preserve">A + B == B + </w:t>
+      </w:r>
+      <w:proofErr w:type="gramStart"/>
+      <w:r>
+        <w:t>A</w:t>
+      </w:r>
+      <w:r>
+        <w:t xml:space="preserve"> </w:t>
+      </w:r>
+      <w:r>
+        <w:t>:</w:t>
+      </w:r>
+      <w:proofErr w:type="gramEnd"/>
+      <w:r>
+        <w:t xml:space="preserve"> </w:t>
+      </w:r>
+      <w:r>
+        <w:rPr>
+          <w:rFonts w:hint="eastAsia"/>
+        </w:rPr>
+        <w:t>교환 법칙 성립</w:t>
       </w:r>
     </w:p>
     <w:p>
       <w:pPr>
         <w:spacing w:line="240" w:lineRule="auto"/>
         <w:ind w:leftChars="600" w:left="1200"/>
+        <w:rPr>
+          <w:rFonts w:hint="eastAsia"/>
+        </w:rPr>
       </w:pPr>
       <w:r>
         <w:tab/>
-        <w:t xml:space="preserve">   A + (B + C) == (A + B) + C</w:t>
+        <w:t xml:space="preserve">   A + (B + C) == (A + B) + </w:t>
+      </w:r>
+      <w:proofErr w:type="gramStart"/>
+      <w:r>
+        <w:t>C</w:t>
+      </w:r>
+      <w:r>
+        <w:t xml:space="preserve"> :</w:t>
+      </w:r>
+      <w:proofErr w:type="gramEnd"/>
+      <w:r>
+        <w:t xml:space="preserve"> </w:t>
+      </w:r>
+      <w:r>
+        <w:rPr>
+          <w:rFonts w:hint="eastAsia"/>
+        </w:rPr>
+        <w:t>결합 법칙 성립</w:t>
+      </w:r>
+    </w:p>
+    <w:p>
+      <w:pPr>
+        <w:spacing w:line="240" w:lineRule="auto"/>
+        <w:ind w:leftChars="600" w:left="1200"/>
+      </w:pPr>
+      <w:r>
+        <w:t xml:space="preserve">       A + </w:t>
+      </w:r>
+      <w:proofErr w:type="spellStart"/>
+      <w:proofErr w:type="gramStart"/>
+      <w:r>
+        <w:t>Matrix.Zeros</w:t>
+      </w:r>
+      <w:proofErr w:type="spellEnd"/>
+      <w:proofErr w:type="gramEnd"/>
+      <w:r>
+        <w:t>(</w:t>
+      </w:r>
+      <w:proofErr w:type="spellStart"/>
+      <w:r>
+        <w:t>getSize</w:t>
+      </w:r>
+      <w:proofErr w:type="spellEnd"/>
+      <w:r>
+        <w:t xml:space="preserve">()) == </w:t>
+      </w:r>
+      <w:proofErr w:type="spellStart"/>
+      <w:r>
+        <w:t>Matrix.Zeros</w:t>
+      </w:r>
+      <w:proofErr w:type="spellEnd"/>
+      <w:r>
+        <w:t>(</w:t>
+      </w:r>
+      <w:proofErr w:type="spellStart"/>
+      <w:r>
+        <w:t>getSize</w:t>
+      </w:r>
+      <w:proofErr w:type="spellEnd"/>
+      <w:r>
+        <w:t xml:space="preserve">()) + A : </w:t>
+      </w:r>
+      <w:proofErr w:type="spellStart"/>
+      <w:r>
+        <w:rPr>
+          <w:rFonts w:hint="eastAsia"/>
+        </w:rPr>
+        <w:t>항등원</w:t>
+      </w:r>
+      <w:proofErr w:type="spellEnd"/>
+      <w:r>
+        <w:rPr>
+          <w:rFonts w:hint="eastAsia"/>
+        </w:rPr>
+        <w:t xml:space="preserve"> 존재</w:t>
+      </w:r>
+    </w:p>
+    <w:p>
+      <w:pPr>
+        <w:spacing w:line="240" w:lineRule="auto"/>
+        <w:ind w:leftChars="600" w:left="1200"/>
+        <w:rPr>
+          <w:rFonts w:hint="eastAsia"/>
+        </w:rPr>
+      </w:pPr>
+      <w:r>
+        <w:rPr>
+          <w:rFonts w:hint="eastAsia"/>
+        </w:rPr>
+        <w:t xml:space="preserve">       </w:t>
+      </w:r>
+      <w:r>
+        <w:t xml:space="preserve">A + (-A) == (-A) + A == </w:t>
+      </w:r>
+      <w:proofErr w:type="gramStart"/>
+      <w:r>
+        <w:t>0 :</w:t>
+      </w:r>
+      <w:proofErr w:type="gramEnd"/>
+      <w:r>
+        <w:t xml:space="preserve"> </w:t>
+      </w:r>
+      <w:r>
+        <w:rPr>
+          <w:rFonts w:hint="eastAsia"/>
+        </w:rPr>
+        <w:t>역원 존재</w:t>
       </w:r>
     </w:p>
     <w:p>
@@ -578,764 +704,6 @@
         </w:rPr>
         <w:t xml:space="preserve"> C = A .* B</w:t>
       </w:r>
-    </w:p>
-    <w:p>
-      <w:pPr>
-        <w:spacing w:line="240" w:lineRule="auto"/>
-        <w:ind w:leftChars="400" w:left="800"/>
-      </w:pPr>
-      <w:r>
-        <w:t xml:space="preserve">    </w:t>
-      </w:r>
-      <w:proofErr w:type="gramStart"/>
-      <w:r>
-        <w:t>Define :</w:t>
-      </w:r>
-      <w:proofErr w:type="gramEnd"/>
-      <w:r>
-        <w:t xml:space="preserve"> C(</w:t>
-      </w:r>
-      <w:proofErr w:type="spellStart"/>
-      <w:r>
-        <w:t>x,y</w:t>
-      </w:r>
-      <w:proofErr w:type="spellEnd"/>
-      <w:r>
-        <w:t>) = A(</w:t>
-      </w:r>
-      <w:proofErr w:type="spellStart"/>
-      <w:r>
-        <w:t>x,y</w:t>
-      </w:r>
-      <w:proofErr w:type="spellEnd"/>
-      <w:r>
-        <w:t xml:space="preserve">) </w:t>
-      </w:r>
-      <w:r>
-        <w:t>.</w:t>
-      </w:r>
-      <w:r>
-        <w:t>* B(</w:t>
-      </w:r>
-      <w:proofErr w:type="spellStart"/>
-      <w:r>
-        <w:t>x,y</w:t>
-      </w:r>
-      <w:proofErr w:type="spellEnd"/>
-      <w:r>
-        <w:t>)</w:t>
-      </w:r>
-    </w:p>
-    <w:p>
-      <w:pPr>
-        <w:spacing w:line="240" w:lineRule="auto"/>
-        <w:ind w:leftChars="400" w:left="800"/>
-      </w:pPr>
-      <w:r>
-        <w:t xml:space="preserve">    </w:t>
-      </w:r>
-      <w:proofErr w:type="gramStart"/>
-      <w:r>
-        <w:t>Assert :</w:t>
-      </w:r>
-      <w:proofErr w:type="gramEnd"/>
-      <w:r>
-        <w:t xml:space="preserve"> size(A) == size(B)</w:t>
-      </w:r>
-    </w:p>
-    <w:p>
-      <w:pPr>
-        <w:spacing w:line="240" w:lineRule="auto"/>
-        <w:ind w:left="800" w:firstLineChars="600" w:firstLine="1200"/>
-      </w:pPr>
-      <w:r>
-        <w:t>A.*B == B.*A</w:t>
-      </w:r>
-    </w:p>
-    <w:p>
-      <w:pPr>
-        <w:spacing w:line="240" w:lineRule="auto"/>
-        <w:ind w:left="800" w:firstLineChars="600" w:firstLine="1200"/>
-      </w:pPr>
-      <w:r>
-        <w:t>(A.*B</w:t>
-      </w:r>
-      <w:proofErr w:type="gramStart"/>
-      <w:r>
-        <w:t>).*</w:t>
-      </w:r>
-      <w:proofErr w:type="gramEnd"/>
-      <w:r>
-        <w:t>C == A.*(B.*C)</w:t>
-      </w:r>
-    </w:p>
-    <w:p>
-      <w:pPr>
-        <w:spacing w:line="240" w:lineRule="auto"/>
-        <w:ind w:leftChars="400" w:left="800"/>
-      </w:pPr>
-      <w:r>
-        <w:rPr>
-          <w:rFonts w:hint="eastAsia"/>
-        </w:rPr>
-        <w:lastRenderedPageBreak/>
-        <w:t xml:space="preserve">1.8 </w:t>
-      </w:r>
-      <w:r>
-        <w:rPr>
-          <w:rFonts w:hint="eastAsia"/>
-        </w:rPr>
-        <w:t>스칼라 나누기</w:t>
-      </w:r>
-    </w:p>
-    <w:p>
-      <w:pPr>
-        <w:spacing w:line="240" w:lineRule="auto"/>
-        <w:ind w:leftChars="400" w:left="800" w:firstLineChars="200" w:firstLine="400"/>
-      </w:pPr>
-      <w:proofErr w:type="gramStart"/>
-      <w:r>
-        <w:rPr>
-          <w:rFonts w:hint="eastAsia"/>
-        </w:rPr>
-        <w:t>Form :</w:t>
-      </w:r>
-      <w:proofErr w:type="gramEnd"/>
-      <w:r>
-        <w:rPr>
-          <w:rFonts w:hint="eastAsia"/>
-        </w:rPr>
-        <w:t xml:space="preserve"> C = A .</w:t>
-      </w:r>
-      <w:r>
-        <w:t>/</w:t>
-      </w:r>
-      <w:r>
-        <w:rPr>
-          <w:rFonts w:hint="eastAsia"/>
-        </w:rPr>
-        <w:t xml:space="preserve"> B</w:t>
-      </w:r>
-    </w:p>
-    <w:p>
-      <w:pPr>
-        <w:spacing w:line="240" w:lineRule="auto"/>
-        <w:ind w:leftChars="400" w:left="800"/>
-      </w:pPr>
-      <w:r>
-        <w:t xml:space="preserve">    </w:t>
-      </w:r>
-      <w:proofErr w:type="gramStart"/>
-      <w:r>
-        <w:t>Define :</w:t>
-      </w:r>
-      <w:proofErr w:type="gramEnd"/>
-      <w:r>
-        <w:t xml:space="preserve"> C(</w:t>
-      </w:r>
-      <w:proofErr w:type="spellStart"/>
-      <w:r>
-        <w:t>x,y</w:t>
-      </w:r>
-      <w:proofErr w:type="spellEnd"/>
-      <w:r>
-        <w:t>) = A(</w:t>
-      </w:r>
-      <w:proofErr w:type="spellStart"/>
-      <w:r>
-        <w:t>x,y</w:t>
-      </w:r>
-      <w:proofErr w:type="spellEnd"/>
-      <w:r>
-        <w:t>) ./ B(</w:t>
-      </w:r>
-      <w:proofErr w:type="spellStart"/>
-      <w:r>
-        <w:t>x,y</w:t>
-      </w:r>
-      <w:proofErr w:type="spellEnd"/>
-      <w:r>
-        <w:t>)</w:t>
-      </w:r>
-    </w:p>
-    <w:p>
-      <w:pPr>
-        <w:spacing w:line="240" w:lineRule="auto"/>
-        <w:ind w:leftChars="400" w:left="800"/>
-      </w:pPr>
-      <w:r>
-        <w:t xml:space="preserve">    </w:t>
-      </w:r>
-      <w:proofErr w:type="gramStart"/>
-      <w:r>
-        <w:t>Assert :</w:t>
-      </w:r>
-      <w:proofErr w:type="gramEnd"/>
-      <w:r>
-        <w:t xml:space="preserve"> size(A) == size(B)</w:t>
-      </w:r>
-    </w:p>
-    <w:p>
-      <w:pPr>
-        <w:spacing w:line="240" w:lineRule="auto"/>
-        <w:ind w:leftChars="400" w:left="800"/>
-      </w:pPr>
-      <w:r>
-        <w:rPr>
-          <w:rFonts w:hint="eastAsia"/>
-        </w:rPr>
-        <w:t>1.9 상수 더하기</w:t>
-      </w:r>
-    </w:p>
-    <w:p>
-      <w:pPr>
-        <w:spacing w:line="240" w:lineRule="auto"/>
-        <w:ind w:leftChars="600" w:left="1200"/>
-      </w:pPr>
-      <w:proofErr w:type="gramStart"/>
-      <w:r>
-        <w:rPr>
-          <w:rFonts w:hint="eastAsia"/>
-        </w:rPr>
-        <w:t>Form :</w:t>
-      </w:r>
-      <w:proofErr w:type="gramEnd"/>
-      <w:r>
-        <w:rPr>
-          <w:rFonts w:hint="eastAsia"/>
-        </w:rPr>
-        <w:t xml:space="preserve"> </w:t>
-      </w:r>
-      <w:r>
-        <w:t xml:space="preserve"> A = </w:t>
-      </w:r>
-      <w:r>
-        <w:rPr>
-          <w:rFonts w:hint="eastAsia"/>
-        </w:rPr>
-        <w:t>c + B</w:t>
-      </w:r>
-      <w:r>
-        <w:t xml:space="preserve"> or </w:t>
-      </w:r>
-      <w:proofErr w:type="spellStart"/>
-      <w:r>
-        <w:t>B+c</w:t>
-      </w:r>
-      <w:proofErr w:type="spellEnd"/>
-      <w:r>
-        <w:t xml:space="preserve"> where c is constant</w:t>
-      </w:r>
-    </w:p>
-    <w:p>
-      <w:pPr>
-        <w:spacing w:line="240" w:lineRule="auto"/>
-        <w:ind w:leftChars="600" w:left="1200"/>
-      </w:pPr>
-      <w:proofErr w:type="gramStart"/>
-      <w:r>
-        <w:t>Define :</w:t>
-      </w:r>
-      <w:proofErr w:type="gramEnd"/>
-      <w:r>
-        <w:t xml:space="preserve"> A(</w:t>
-      </w:r>
-      <w:proofErr w:type="spellStart"/>
-      <w:r>
-        <w:t>x,y</w:t>
-      </w:r>
-      <w:proofErr w:type="spellEnd"/>
-      <w:r>
-        <w:t>,..) = c + B(</w:t>
-      </w:r>
-      <w:proofErr w:type="spellStart"/>
-      <w:proofErr w:type="gramStart"/>
-      <w:r>
-        <w:t>x,y</w:t>
-      </w:r>
-      <w:proofErr w:type="spellEnd"/>
-      <w:r>
-        <w:t>,..</w:t>
-      </w:r>
-      <w:proofErr w:type="gramEnd"/>
-      <w:r>
-        <w:t>) for all elements.</w:t>
-      </w:r>
-      <w:r>
-        <w:t xml:space="preserve"> Also vice versa</w:t>
-      </w:r>
-    </w:p>
-    <w:p>
-      <w:pPr>
-        <w:spacing w:line="240" w:lineRule="auto"/>
-        <w:ind w:leftChars="600" w:left="1200"/>
-      </w:pPr>
-      <w:proofErr w:type="gramStart"/>
-      <w:r>
-        <w:t>Assert :</w:t>
-      </w:r>
-      <w:proofErr w:type="gramEnd"/>
-    </w:p>
-    <w:p>
-      <w:pPr>
-        <w:spacing w:line="240" w:lineRule="auto"/>
-        <w:ind w:leftChars="600" w:left="1200" w:firstLineChars="300" w:firstLine="600"/>
-      </w:pPr>
-      <w:r>
-        <w:t xml:space="preserve"> </w:t>
-      </w:r>
-      <w:proofErr w:type="spellStart"/>
-      <w:r>
-        <w:rPr>
-          <w:rFonts w:hint="eastAsia"/>
-        </w:rPr>
-        <w:t>A+c</w:t>
-      </w:r>
-      <w:proofErr w:type="spellEnd"/>
-      <w:r>
-        <w:rPr>
-          <w:rFonts w:hint="eastAsia"/>
-        </w:rPr>
-        <w:t xml:space="preserve"> == </w:t>
-      </w:r>
-      <w:proofErr w:type="spellStart"/>
-      <w:r>
-        <w:rPr>
-          <w:rFonts w:hint="eastAsia"/>
-        </w:rPr>
-        <w:t>c+A</w:t>
-      </w:r>
-      <w:proofErr w:type="spellEnd"/>
-    </w:p>
-    <w:p>
-      <w:pPr>
-        <w:spacing w:line="240" w:lineRule="auto"/>
-        <w:ind w:leftChars="400" w:left="800"/>
-      </w:pPr>
-    </w:p>
-    <w:p>
-      <w:pPr>
-        <w:spacing w:line="240" w:lineRule="auto"/>
-        <w:ind w:leftChars="400" w:left="800"/>
-      </w:pPr>
-      <w:r>
-        <w:rPr>
-          <w:rFonts w:hint="eastAsia"/>
-        </w:rPr>
-        <w:t>1.10 상수 빼기</w:t>
-      </w:r>
-    </w:p>
-    <w:p>
-      <w:pPr>
-        <w:spacing w:line="240" w:lineRule="auto"/>
-        <w:ind w:leftChars="600" w:left="1200"/>
-      </w:pPr>
-      <w:proofErr w:type="gramStart"/>
-      <w:r>
-        <w:rPr>
-          <w:rFonts w:hint="eastAsia"/>
-        </w:rPr>
-        <w:t>Form :</w:t>
-      </w:r>
-      <w:proofErr w:type="gramEnd"/>
-      <w:r>
-        <w:rPr>
-          <w:rFonts w:hint="eastAsia"/>
-        </w:rPr>
-        <w:t xml:space="preserve"> </w:t>
-      </w:r>
-      <w:r>
-        <w:t xml:space="preserve"> A = </w:t>
-      </w:r>
-      <w:r>
-        <w:rPr>
-          <w:rFonts w:hint="eastAsia"/>
-        </w:rPr>
-        <w:t>c -</w:t>
-      </w:r>
-      <w:r>
-        <w:rPr>
-          <w:rFonts w:hint="eastAsia"/>
-        </w:rPr>
-        <w:t xml:space="preserve"> B</w:t>
-      </w:r>
-      <w:r>
-        <w:t xml:space="preserve"> </w:t>
-      </w:r>
-      <w:r>
-        <w:t xml:space="preserve">or B-c </w:t>
-      </w:r>
-      <w:r>
-        <w:t>where c is constant</w:t>
-      </w:r>
-    </w:p>
-    <w:p>
-      <w:pPr>
-        <w:spacing w:line="240" w:lineRule="auto"/>
-        <w:ind w:leftChars="600" w:left="1200"/>
-      </w:pPr>
-      <w:proofErr w:type="gramStart"/>
-      <w:r>
-        <w:t>Define :</w:t>
-      </w:r>
-      <w:proofErr w:type="gramEnd"/>
-      <w:r>
-        <w:t xml:space="preserve"> A(</w:t>
-      </w:r>
-      <w:proofErr w:type="spellStart"/>
-      <w:r>
-        <w:t>x,y</w:t>
-      </w:r>
-      <w:proofErr w:type="spellEnd"/>
-      <w:r>
-        <w:t>,..) = c -</w:t>
-      </w:r>
-      <w:r>
-        <w:t xml:space="preserve"> B(</w:t>
-      </w:r>
-      <w:proofErr w:type="spellStart"/>
-      <w:proofErr w:type="gramStart"/>
-      <w:r>
-        <w:t>x,y</w:t>
-      </w:r>
-      <w:proofErr w:type="spellEnd"/>
-      <w:r>
-        <w:t>,..</w:t>
-      </w:r>
-      <w:proofErr w:type="gramEnd"/>
-      <w:r>
-        <w:t>) for all elements.</w:t>
-      </w:r>
-      <w:r>
-        <w:t xml:space="preserve"> Also vice versa</w:t>
-      </w:r>
-    </w:p>
-    <w:p>
-      <w:pPr>
-        <w:spacing w:line="240" w:lineRule="auto"/>
-        <w:ind w:leftChars="600" w:left="1200"/>
-      </w:pPr>
-      <w:proofErr w:type="gramStart"/>
-      <w:r>
-        <w:t>Assert :</w:t>
-      </w:r>
-      <w:proofErr w:type="gramEnd"/>
-    </w:p>
-    <w:p>
-      <w:pPr>
-        <w:spacing w:line="240" w:lineRule="auto"/>
-        <w:ind w:leftChars="400" w:left="800"/>
-        <w:rPr>
-          <w:rFonts w:hint="eastAsia"/>
-        </w:rPr>
-      </w:pPr>
-    </w:p>
-    <w:p>
-      <w:pPr>
-        <w:spacing w:line="240" w:lineRule="auto"/>
-        <w:ind w:leftChars="400" w:left="800"/>
-      </w:pPr>
-      <w:r>
-        <w:rPr>
-          <w:rFonts w:hint="eastAsia"/>
-        </w:rPr>
-        <w:t>1.11 상수 곱하기</w:t>
-      </w:r>
-    </w:p>
-    <w:p>
-      <w:pPr>
-        <w:spacing w:line="240" w:lineRule="auto"/>
-        <w:ind w:leftChars="600" w:left="1200"/>
-      </w:pPr>
-      <w:proofErr w:type="gramStart"/>
-      <w:r>
-        <w:rPr>
-          <w:rFonts w:hint="eastAsia"/>
-        </w:rPr>
-        <w:t>Form :</w:t>
-      </w:r>
-      <w:proofErr w:type="gramEnd"/>
-      <w:r>
-        <w:rPr>
-          <w:rFonts w:hint="eastAsia"/>
-        </w:rPr>
-        <w:t xml:space="preserve"> </w:t>
-      </w:r>
-      <w:r>
-        <w:t xml:space="preserve"> A = </w:t>
-      </w:r>
-      <w:r>
-        <w:rPr>
-          <w:rFonts w:hint="eastAsia"/>
-        </w:rPr>
-        <w:t xml:space="preserve">c </w:t>
-      </w:r>
-      <w:r>
-        <w:t>*</w:t>
-      </w:r>
-      <w:r>
-        <w:rPr>
-          <w:rFonts w:hint="eastAsia"/>
-        </w:rPr>
-        <w:t xml:space="preserve"> B</w:t>
-      </w:r>
-      <w:r>
-        <w:t xml:space="preserve"> </w:t>
-      </w:r>
-      <w:r>
-        <w:t xml:space="preserve">or B * </w:t>
-      </w:r>
-      <w:r>
-        <w:t>c where c is constant</w:t>
-      </w:r>
-    </w:p>
-    <w:p>
-      <w:pPr>
-        <w:spacing w:line="240" w:lineRule="auto"/>
-        <w:ind w:leftChars="600" w:left="1200"/>
-      </w:pPr>
-      <w:proofErr w:type="gramStart"/>
-      <w:r>
-        <w:t>Define :</w:t>
-      </w:r>
-      <w:proofErr w:type="gramEnd"/>
-      <w:r>
-        <w:t xml:space="preserve"> A(</w:t>
-      </w:r>
-      <w:proofErr w:type="spellStart"/>
-      <w:r>
-        <w:t>x,y</w:t>
-      </w:r>
-      <w:proofErr w:type="spellEnd"/>
-      <w:r>
-        <w:t xml:space="preserve">,..) = c </w:t>
-      </w:r>
-      <w:r>
-        <w:t>*</w:t>
-      </w:r>
-      <w:r>
-        <w:t xml:space="preserve"> B(</w:t>
-      </w:r>
-      <w:proofErr w:type="spellStart"/>
-      <w:proofErr w:type="gramStart"/>
-      <w:r>
-        <w:t>x,y</w:t>
-      </w:r>
-      <w:proofErr w:type="spellEnd"/>
-      <w:r>
-        <w:t>,..</w:t>
-      </w:r>
-      <w:proofErr w:type="gramEnd"/>
-      <w:r>
-        <w:t>) for all elements. Also vice versa</w:t>
-      </w:r>
-    </w:p>
-    <w:p>
-      <w:pPr>
-        <w:spacing w:line="240" w:lineRule="auto"/>
-        <w:ind w:leftChars="600" w:left="1200"/>
-      </w:pPr>
-      <w:proofErr w:type="gramStart"/>
-      <w:r>
-        <w:t>Assert :</w:t>
-      </w:r>
-      <w:proofErr w:type="gramEnd"/>
-    </w:p>
-    <w:p>
-      <w:pPr>
-        <w:spacing w:line="240" w:lineRule="auto"/>
-        <w:ind w:leftChars="400" w:left="800"/>
-        <w:rPr>
-          <w:rFonts w:hint="eastAsia"/>
-        </w:rPr>
-      </w:pPr>
-    </w:p>
-    <w:p>
-      <w:pPr>
-        <w:spacing w:line="240" w:lineRule="auto"/>
-        <w:ind w:leftChars="400" w:left="800"/>
-      </w:pPr>
-      <w:r>
-        <w:rPr>
-          <w:rFonts w:hint="eastAsia"/>
-        </w:rPr>
-        <w:t>1.12 상수 나누기</w:t>
-      </w:r>
-    </w:p>
-    <w:p>
-      <w:pPr>
-        <w:spacing w:line="240" w:lineRule="auto"/>
-        <w:ind w:leftChars="400" w:left="800"/>
-      </w:pPr>
-      <w:r>
-        <w:rPr>
-          <w:rFonts w:hint="eastAsia"/>
-        </w:rPr>
-        <w:t xml:space="preserve">1.9 </w:t>
-      </w:r>
-      <w:proofErr w:type="spellStart"/>
-      <w:r>
-        <w:rPr>
-          <w:rFonts w:hint="eastAsia"/>
-        </w:rPr>
-        <w:t>역행렬</w:t>
-      </w:r>
-      <w:proofErr w:type="spellEnd"/>
-      <w:r>
-        <w:rPr>
-          <w:rFonts w:hint="eastAsia"/>
-        </w:rPr>
-        <w:t xml:space="preserve"> 구하기</w:t>
-      </w:r>
-    </w:p>
-    <w:p>
-      <w:pPr>
-        <w:spacing w:line="240" w:lineRule="auto"/>
-        <w:ind w:leftChars="400" w:left="800"/>
-      </w:pPr>
-      <w:r>
-        <w:t xml:space="preserve">1.10 </w:t>
-      </w:r>
-      <w:r>
-        <w:rPr>
-          <w:rFonts w:hint="eastAsia"/>
-        </w:rPr>
-        <w:t>Transpose</w:t>
-      </w:r>
-    </w:p>
-    <w:p>
-      <w:pPr>
-        <w:spacing w:line="240" w:lineRule="auto"/>
-        <w:ind w:leftChars="400" w:left="800"/>
-      </w:pPr>
-      <w:r>
-        <w:t xml:space="preserve">1.11 </w:t>
-      </w:r>
-      <w:r>
-        <w:t>Rank</w:t>
-      </w:r>
-    </w:p>
-    <w:p>
-      <w:pPr>
-        <w:spacing w:line="240" w:lineRule="auto"/>
-        <w:ind w:leftChars="400" w:left="800"/>
-      </w:pPr>
-      <w:r>
-        <w:rPr>
-          <w:rFonts w:hint="eastAsia"/>
-        </w:rPr>
-        <w:t xml:space="preserve">1.12 </w:t>
-      </w:r>
-      <w:r>
-        <w:rPr>
-          <w:rFonts w:hint="eastAsia"/>
-        </w:rPr>
-        <w:t>행렬식(</w:t>
-      </w:r>
-      <w:r>
-        <w:t>Determin</w:t>
-      </w:r>
-      <w:r>
-        <w:rPr>
-          <w:rFonts w:hint="eastAsia"/>
-        </w:rPr>
-        <w:t>a</w:t>
-      </w:r>
-      <w:r>
-        <w:t>nt)</w:t>
-      </w:r>
-    </w:p>
-    <w:p>
-      <w:pPr>
-        <w:spacing w:line="240" w:lineRule="auto"/>
-      </w:pPr>
-      <w:r>
-        <w:rPr>
-          <w:rFonts w:hint="eastAsia"/>
-        </w:rPr>
-        <w:t>행렬 생성</w:t>
-      </w:r>
-    </w:p>
-    <w:p>
-      <w:pPr>
-        <w:spacing w:line="240" w:lineRule="auto"/>
-        <w:ind w:leftChars="400" w:left="800"/>
-      </w:pPr>
-      <w:r>
-        <w:rPr>
-          <w:rFonts w:hint="eastAsia"/>
-        </w:rPr>
-        <w:t xml:space="preserve">2.1 </w:t>
-      </w:r>
-      <w:r>
-        <w:rPr>
-          <w:rFonts w:hint="eastAsia"/>
-        </w:rPr>
-        <w:t xml:space="preserve">바로 생성 </w:t>
-      </w:r>
-      <w:r>
-        <w:rPr>
-          <w:rFonts w:hint="eastAsia"/>
-        </w:rPr>
-        <w:t>A = matrix([3,3,3</w:t>
-      </w:r>
-      <w:proofErr w:type="gramStart"/>
-      <w:r>
-        <w:rPr>
-          <w:rFonts w:hint="eastAsia"/>
-        </w:rPr>
-        <w:t>;4,4,4</w:t>
-      </w:r>
-      <w:proofErr w:type="gramEnd"/>
-      <w:r>
-        <w:rPr>
-          <w:rFonts w:hint="eastAsia"/>
-        </w:rPr>
-        <w:t>])</w:t>
-      </w:r>
-    </w:p>
-    <w:p>
-      <w:pPr>
-        <w:spacing w:line="240" w:lineRule="auto"/>
-        <w:ind w:leftChars="400" w:left="800"/>
-      </w:pPr>
-      <w:r>
-        <w:lastRenderedPageBreak/>
-        <w:t xml:space="preserve">2.2 </w:t>
-      </w:r>
-      <w:r>
-        <w:t>E</w:t>
-      </w:r>
-      <w:r>
-        <w:rPr>
-          <w:rFonts w:hint="eastAsia"/>
-        </w:rPr>
-        <w:t>yes</w:t>
-      </w:r>
-    </w:p>
-    <w:p>
-      <w:pPr>
-        <w:spacing w:line="240" w:lineRule="auto"/>
-        <w:ind w:leftChars="400" w:left="800"/>
-      </w:pPr>
-      <w:r>
-        <w:t xml:space="preserve">2.3 </w:t>
-      </w:r>
-      <w:r>
-        <w:t>Zeros</w:t>
-      </w:r>
-    </w:p>
-    <w:p>
-      <w:pPr>
-        <w:spacing w:line="240" w:lineRule="auto"/>
-        <w:ind w:leftChars="400" w:left="800"/>
-      </w:pPr>
-      <w:r>
-        <w:t xml:space="preserve">2.4 </w:t>
-      </w:r>
-      <w:r>
-        <w:t>Ones</w:t>
-      </w:r>
       <w:bookmarkStart w:id="0" w:name="_GoBack"/>
       <w:bookmarkEnd w:id="0"/>
     </w:p>
@@ -1345,6 +713,1058 @@
         <w:ind w:leftChars="400" w:left="800"/>
       </w:pPr>
       <w:r>
+        <w:t xml:space="preserve">    </w:t>
+      </w:r>
+      <w:proofErr w:type="gramStart"/>
+      <w:r>
+        <w:t>Define :</w:t>
+      </w:r>
+      <w:proofErr w:type="gramEnd"/>
+      <w:r>
+        <w:t xml:space="preserve"> C(</w:t>
+      </w:r>
+      <w:proofErr w:type="spellStart"/>
+      <w:r>
+        <w:t>x,y</w:t>
+      </w:r>
+      <w:proofErr w:type="spellEnd"/>
+      <w:r>
+        <w:t>) = A(</w:t>
+      </w:r>
+      <w:proofErr w:type="spellStart"/>
+      <w:r>
+        <w:t>x,y</w:t>
+      </w:r>
+      <w:proofErr w:type="spellEnd"/>
+      <w:r>
+        <w:t xml:space="preserve">) </w:t>
+      </w:r>
+      <w:r>
+        <w:t>.</w:t>
+      </w:r>
+      <w:r>
+        <w:t>* B(</w:t>
+      </w:r>
+      <w:proofErr w:type="spellStart"/>
+      <w:r>
+        <w:t>x,y</w:t>
+      </w:r>
+      <w:proofErr w:type="spellEnd"/>
+      <w:r>
+        <w:t>)</w:t>
+      </w:r>
+    </w:p>
+    <w:p>
+      <w:pPr>
+        <w:spacing w:line="240" w:lineRule="auto"/>
+        <w:ind w:leftChars="400" w:left="800"/>
+      </w:pPr>
+      <w:r>
+        <w:t xml:space="preserve">    </w:t>
+      </w:r>
+      <w:proofErr w:type="gramStart"/>
+      <w:r>
+        <w:t>Assert :</w:t>
+      </w:r>
+      <w:proofErr w:type="gramEnd"/>
+      <w:r>
+        <w:t xml:space="preserve"> size(A) == size(B)</w:t>
+      </w:r>
+    </w:p>
+    <w:p>
+      <w:pPr>
+        <w:spacing w:line="240" w:lineRule="auto"/>
+        <w:ind w:left="800" w:firstLineChars="600" w:firstLine="1200"/>
+      </w:pPr>
+      <w:r>
+        <w:lastRenderedPageBreak/>
+        <w:t>A.*B == B.*A</w:t>
+      </w:r>
+    </w:p>
+    <w:p>
+      <w:pPr>
+        <w:spacing w:line="240" w:lineRule="auto"/>
+        <w:ind w:left="800" w:firstLineChars="600" w:firstLine="1200"/>
+      </w:pPr>
+      <w:r>
+        <w:t>(A.*B</w:t>
+      </w:r>
+      <w:proofErr w:type="gramStart"/>
+      <w:r>
+        <w:t>).*</w:t>
+      </w:r>
+      <w:proofErr w:type="gramEnd"/>
+      <w:r>
+        <w:t>C == A.*(B.*C)</w:t>
+      </w:r>
+    </w:p>
+    <w:p>
+      <w:pPr>
+        <w:spacing w:line="240" w:lineRule="auto"/>
+        <w:ind w:left="800" w:firstLineChars="600" w:firstLine="1200"/>
+      </w:pPr>
+    </w:p>
+    <w:p>
+      <w:pPr>
+        <w:spacing w:line="240" w:lineRule="auto"/>
+        <w:ind w:leftChars="400" w:left="800"/>
+      </w:pPr>
+      <w:r>
+        <w:rPr>
+          <w:rFonts w:hint="eastAsia"/>
+        </w:rPr>
+        <w:t xml:space="preserve">1.8 </w:t>
+      </w:r>
+      <w:r>
+        <w:rPr>
+          <w:rFonts w:hint="eastAsia"/>
+        </w:rPr>
+        <w:t>스칼라 나누기</w:t>
+      </w:r>
+    </w:p>
+    <w:p>
+      <w:pPr>
+        <w:spacing w:line="240" w:lineRule="auto"/>
+        <w:ind w:leftChars="400" w:left="800" w:firstLineChars="200" w:firstLine="400"/>
+      </w:pPr>
+      <w:proofErr w:type="gramStart"/>
+      <w:r>
+        <w:rPr>
+          <w:rFonts w:hint="eastAsia"/>
+        </w:rPr>
+        <w:t>Form :</w:t>
+      </w:r>
+      <w:proofErr w:type="gramEnd"/>
+      <w:r>
+        <w:rPr>
+          <w:rFonts w:hint="eastAsia"/>
+        </w:rPr>
+        <w:t xml:space="preserve"> C = A .</w:t>
+      </w:r>
+      <w:r>
+        <w:t>/</w:t>
+      </w:r>
+      <w:r>
+        <w:rPr>
+          <w:rFonts w:hint="eastAsia"/>
+        </w:rPr>
+        <w:t xml:space="preserve"> B</w:t>
+      </w:r>
+    </w:p>
+    <w:p>
+      <w:pPr>
+        <w:spacing w:line="240" w:lineRule="auto"/>
+        <w:ind w:leftChars="400" w:left="800"/>
+      </w:pPr>
+      <w:r>
+        <w:t xml:space="preserve">    </w:t>
+      </w:r>
+      <w:proofErr w:type="gramStart"/>
+      <w:r>
+        <w:t>Define :</w:t>
+      </w:r>
+      <w:proofErr w:type="gramEnd"/>
+      <w:r>
+        <w:t xml:space="preserve"> C(</w:t>
+      </w:r>
+      <w:proofErr w:type="spellStart"/>
+      <w:r>
+        <w:t>x,y</w:t>
+      </w:r>
+      <w:proofErr w:type="spellEnd"/>
+      <w:r>
+        <w:t>) = A(</w:t>
+      </w:r>
+      <w:proofErr w:type="spellStart"/>
+      <w:r>
+        <w:t>x,y</w:t>
+      </w:r>
+      <w:proofErr w:type="spellEnd"/>
+      <w:r>
+        <w:t>) ./ B(</w:t>
+      </w:r>
+      <w:proofErr w:type="spellStart"/>
+      <w:r>
+        <w:t>x,y</w:t>
+      </w:r>
+      <w:proofErr w:type="spellEnd"/>
+      <w:r>
+        <w:t>)</w:t>
+      </w:r>
+    </w:p>
+    <w:p>
+      <w:pPr>
+        <w:spacing w:line="240" w:lineRule="auto"/>
+        <w:ind w:leftChars="400" w:left="800"/>
+      </w:pPr>
+      <w:r>
+        <w:t xml:space="preserve">    </w:t>
+      </w:r>
+      <w:proofErr w:type="gramStart"/>
+      <w:r>
+        <w:t>Assert :</w:t>
+      </w:r>
+      <w:proofErr w:type="gramEnd"/>
+      <w:r>
+        <w:t xml:space="preserve"> size(A) == size(B)</w:t>
+      </w:r>
+    </w:p>
+    <w:p>
+      <w:pPr>
+        <w:spacing w:line="240" w:lineRule="auto"/>
+        <w:ind w:leftChars="400" w:left="800"/>
+      </w:pPr>
+      <w:r>
+        <w:rPr>
+          <w:rFonts w:hint="eastAsia"/>
+        </w:rPr>
+        <w:t>1.9 상수 더하기</w:t>
+      </w:r>
+    </w:p>
+    <w:p>
+      <w:pPr>
+        <w:spacing w:line="240" w:lineRule="auto"/>
+        <w:ind w:leftChars="600" w:left="1200"/>
+      </w:pPr>
+      <w:proofErr w:type="gramStart"/>
+      <w:r>
+        <w:rPr>
+          <w:rFonts w:hint="eastAsia"/>
+        </w:rPr>
+        <w:t>Form :</w:t>
+      </w:r>
+      <w:proofErr w:type="gramEnd"/>
+      <w:r>
+        <w:rPr>
+          <w:rFonts w:hint="eastAsia"/>
+        </w:rPr>
+        <w:t xml:space="preserve"> </w:t>
+      </w:r>
+      <w:r>
+        <w:t xml:space="preserve"> A = </w:t>
+      </w:r>
+      <w:r>
+        <w:rPr>
+          <w:rFonts w:hint="eastAsia"/>
+        </w:rPr>
+        <w:t>c + B</w:t>
+      </w:r>
+      <w:r>
+        <w:t xml:space="preserve"> or </w:t>
+      </w:r>
+      <w:proofErr w:type="spellStart"/>
+      <w:r>
+        <w:t>B+c</w:t>
+      </w:r>
+      <w:proofErr w:type="spellEnd"/>
+      <w:r>
+        <w:t xml:space="preserve"> where c is constant</w:t>
+      </w:r>
+    </w:p>
+    <w:p>
+      <w:pPr>
+        <w:spacing w:line="240" w:lineRule="auto"/>
+        <w:ind w:leftChars="600" w:left="1200"/>
+      </w:pPr>
+      <w:proofErr w:type="gramStart"/>
+      <w:r>
+        <w:t>Define :</w:t>
+      </w:r>
+      <w:proofErr w:type="gramEnd"/>
+      <w:r>
+        <w:t xml:space="preserve"> A(</w:t>
+      </w:r>
+      <w:proofErr w:type="spellStart"/>
+      <w:r>
+        <w:t>x,y</w:t>
+      </w:r>
+      <w:proofErr w:type="spellEnd"/>
+      <w:r>
+        <w:t>,..) = c + B(</w:t>
+      </w:r>
+      <w:proofErr w:type="spellStart"/>
+      <w:proofErr w:type="gramStart"/>
+      <w:r>
+        <w:t>x,y</w:t>
+      </w:r>
+      <w:proofErr w:type="spellEnd"/>
+      <w:r>
+        <w:t>,..</w:t>
+      </w:r>
+      <w:proofErr w:type="gramEnd"/>
+      <w:r>
+        <w:t>) for all elements.</w:t>
+      </w:r>
+      <w:r>
+        <w:t xml:space="preserve"> Also vice versa</w:t>
+      </w:r>
+    </w:p>
+    <w:p>
+      <w:pPr>
+        <w:spacing w:line="240" w:lineRule="auto"/>
+        <w:ind w:leftChars="600" w:left="1200"/>
+      </w:pPr>
+      <w:proofErr w:type="gramStart"/>
+      <w:r>
+        <w:t>Assert :</w:t>
+      </w:r>
+      <w:proofErr w:type="gramEnd"/>
+    </w:p>
+    <w:p>
+      <w:pPr>
+        <w:spacing w:line="240" w:lineRule="auto"/>
+        <w:ind w:leftChars="600" w:left="1200" w:firstLineChars="300" w:firstLine="600"/>
+      </w:pPr>
+      <w:r>
+        <w:t xml:space="preserve"> </w:t>
+      </w:r>
+      <w:proofErr w:type="spellStart"/>
+      <w:r>
+        <w:rPr>
+          <w:rFonts w:hint="eastAsia"/>
+        </w:rPr>
+        <w:t>A+c</w:t>
+      </w:r>
+      <w:proofErr w:type="spellEnd"/>
+      <w:r>
+        <w:rPr>
+          <w:rFonts w:hint="eastAsia"/>
+        </w:rPr>
+        <w:t xml:space="preserve"> == </w:t>
+      </w:r>
+      <w:proofErr w:type="spellStart"/>
+      <w:r>
+        <w:rPr>
+          <w:rFonts w:hint="eastAsia"/>
+        </w:rPr>
+        <w:t>c+A</w:t>
+      </w:r>
+      <w:proofErr w:type="spellEnd"/>
+    </w:p>
+    <w:p>
+      <w:pPr>
+        <w:spacing w:line="240" w:lineRule="auto"/>
+        <w:ind w:leftChars="400" w:left="800"/>
+      </w:pPr>
+    </w:p>
+    <w:p>
+      <w:pPr>
+        <w:spacing w:line="240" w:lineRule="auto"/>
+        <w:ind w:leftChars="400" w:left="800"/>
+      </w:pPr>
+      <w:r>
+        <w:rPr>
+          <w:rFonts w:hint="eastAsia"/>
+        </w:rPr>
+        <w:t>1.10 상수 빼기</w:t>
+      </w:r>
+    </w:p>
+    <w:p>
+      <w:pPr>
+        <w:spacing w:line="240" w:lineRule="auto"/>
+        <w:ind w:leftChars="600" w:left="1200"/>
+      </w:pPr>
+      <w:proofErr w:type="gramStart"/>
+      <w:r>
+        <w:rPr>
+          <w:rFonts w:hint="eastAsia"/>
+        </w:rPr>
+        <w:t>Form :</w:t>
+      </w:r>
+      <w:proofErr w:type="gramEnd"/>
+      <w:r>
+        <w:rPr>
+          <w:rFonts w:hint="eastAsia"/>
+        </w:rPr>
+        <w:t xml:space="preserve"> </w:t>
+      </w:r>
+      <w:r>
+        <w:t xml:space="preserve"> A = </w:t>
+      </w:r>
+      <w:r>
+        <w:rPr>
+          <w:rFonts w:hint="eastAsia"/>
+        </w:rPr>
+        <w:t>c -</w:t>
+      </w:r>
+      <w:r>
+        <w:rPr>
+          <w:rFonts w:hint="eastAsia"/>
+        </w:rPr>
+        <w:t xml:space="preserve"> B</w:t>
+      </w:r>
+      <w:r>
+        <w:t xml:space="preserve"> </w:t>
+      </w:r>
+      <w:r>
+        <w:t xml:space="preserve">or B-c </w:t>
+      </w:r>
+      <w:r>
+        <w:t>where c is constant</w:t>
+      </w:r>
+    </w:p>
+    <w:p>
+      <w:pPr>
+        <w:spacing w:line="240" w:lineRule="auto"/>
+        <w:ind w:leftChars="600" w:left="1200"/>
+      </w:pPr>
+      <w:proofErr w:type="gramStart"/>
+      <w:r>
+        <w:t>Define :</w:t>
+      </w:r>
+      <w:proofErr w:type="gramEnd"/>
+      <w:r>
+        <w:t xml:space="preserve"> A(</w:t>
+      </w:r>
+      <w:proofErr w:type="spellStart"/>
+      <w:r>
+        <w:t>x,y</w:t>
+      </w:r>
+      <w:proofErr w:type="spellEnd"/>
+      <w:r>
+        <w:t>,..) = c -</w:t>
+      </w:r>
+      <w:r>
+        <w:t xml:space="preserve"> B(</w:t>
+      </w:r>
+      <w:proofErr w:type="spellStart"/>
+      <w:proofErr w:type="gramStart"/>
+      <w:r>
+        <w:t>x,y</w:t>
+      </w:r>
+      <w:proofErr w:type="spellEnd"/>
+      <w:r>
+        <w:t>,..</w:t>
+      </w:r>
+      <w:proofErr w:type="gramEnd"/>
+      <w:r>
+        <w:t>) for all elements.</w:t>
+      </w:r>
+      <w:r>
+        <w:t xml:space="preserve"> Also vice versa</w:t>
+      </w:r>
+    </w:p>
+    <w:p>
+      <w:pPr>
+        <w:spacing w:line="240" w:lineRule="auto"/>
+        <w:ind w:leftChars="600" w:left="1200"/>
+      </w:pPr>
+      <w:proofErr w:type="gramStart"/>
+      <w:r>
+        <w:t>Assert :</w:t>
+      </w:r>
+      <w:proofErr w:type="gramEnd"/>
+    </w:p>
+    <w:p>
+      <w:pPr>
+        <w:spacing w:line="240" w:lineRule="auto"/>
+        <w:ind w:leftChars="400" w:left="800"/>
+        <w:rPr>
+          <w:rFonts w:hint="eastAsia"/>
+        </w:rPr>
+      </w:pPr>
+    </w:p>
+    <w:p>
+      <w:pPr>
+        <w:spacing w:line="240" w:lineRule="auto"/>
+        <w:ind w:leftChars="400" w:left="800"/>
+      </w:pPr>
+      <w:r>
+        <w:rPr>
+          <w:rFonts w:hint="eastAsia"/>
+        </w:rPr>
+        <w:t>1.11 상수 곱하기</w:t>
+      </w:r>
+    </w:p>
+    <w:p>
+      <w:pPr>
+        <w:spacing w:line="240" w:lineRule="auto"/>
+        <w:ind w:leftChars="600" w:left="1200"/>
+      </w:pPr>
+      <w:proofErr w:type="gramStart"/>
+      <w:r>
+        <w:rPr>
+          <w:rFonts w:hint="eastAsia"/>
+        </w:rPr>
+        <w:t>Form :</w:t>
+      </w:r>
+      <w:proofErr w:type="gramEnd"/>
+      <w:r>
+        <w:rPr>
+          <w:rFonts w:hint="eastAsia"/>
+        </w:rPr>
+        <w:t xml:space="preserve"> </w:t>
+      </w:r>
+      <w:r>
+        <w:t xml:space="preserve"> A = </w:t>
+      </w:r>
+      <w:r>
+        <w:rPr>
+          <w:rFonts w:hint="eastAsia"/>
+        </w:rPr>
+        <w:t xml:space="preserve">c </w:t>
+      </w:r>
+      <w:r>
+        <w:t>*</w:t>
+      </w:r>
+      <w:r>
+        <w:rPr>
+          <w:rFonts w:hint="eastAsia"/>
+        </w:rPr>
+        <w:t xml:space="preserve"> B</w:t>
+      </w:r>
+      <w:r>
+        <w:t xml:space="preserve"> </w:t>
+      </w:r>
+      <w:r>
+        <w:t xml:space="preserve">or B * </w:t>
+      </w:r>
+      <w:r>
+        <w:t>c where c is constant</w:t>
+      </w:r>
+    </w:p>
+    <w:p>
+      <w:pPr>
+        <w:spacing w:line="240" w:lineRule="auto"/>
+        <w:ind w:leftChars="600" w:left="1200"/>
+      </w:pPr>
+      <w:proofErr w:type="gramStart"/>
+      <w:r>
+        <w:t>Define :</w:t>
+      </w:r>
+      <w:proofErr w:type="gramEnd"/>
+      <w:r>
+        <w:t xml:space="preserve"> A(</w:t>
+      </w:r>
+      <w:proofErr w:type="spellStart"/>
+      <w:r>
+        <w:t>x,y</w:t>
+      </w:r>
+      <w:proofErr w:type="spellEnd"/>
+      <w:r>
+        <w:t xml:space="preserve">,..) = c </w:t>
+      </w:r>
+      <w:r>
+        <w:t>*</w:t>
+      </w:r>
+      <w:r>
+        <w:t xml:space="preserve"> B(</w:t>
+      </w:r>
+      <w:proofErr w:type="spellStart"/>
+      <w:proofErr w:type="gramStart"/>
+      <w:r>
+        <w:t>x,y</w:t>
+      </w:r>
+      <w:proofErr w:type="spellEnd"/>
+      <w:r>
+        <w:t>,..</w:t>
+      </w:r>
+      <w:proofErr w:type="gramEnd"/>
+      <w:r>
+        <w:t>) for all elements. Also vice versa</w:t>
+      </w:r>
+    </w:p>
+    <w:p>
+      <w:pPr>
+        <w:spacing w:line="240" w:lineRule="auto"/>
+        <w:ind w:leftChars="600" w:left="1200"/>
+      </w:pPr>
+      <w:proofErr w:type="gramStart"/>
+      <w:r>
+        <w:t>Assert :</w:t>
+      </w:r>
+      <w:proofErr w:type="gramEnd"/>
+    </w:p>
+    <w:p>
+      <w:pPr>
+        <w:spacing w:line="240" w:lineRule="auto"/>
+        <w:ind w:leftChars="400" w:left="800"/>
+        <w:rPr>
+          <w:rFonts w:hint="eastAsia"/>
+        </w:rPr>
+      </w:pPr>
+    </w:p>
+    <w:p>
+      <w:pPr>
+        <w:spacing w:line="240" w:lineRule="auto"/>
+        <w:ind w:leftChars="400" w:left="800"/>
+      </w:pPr>
+      <w:r>
+        <w:rPr>
+          <w:rFonts w:hint="eastAsia"/>
+        </w:rPr>
+        <w:t>1.12 상수 나누기</w:t>
+      </w:r>
+    </w:p>
+    <w:p>
+      <w:pPr>
+        <w:spacing w:line="240" w:lineRule="auto"/>
+        <w:ind w:leftChars="600" w:left="1200"/>
+      </w:pPr>
+      <w:proofErr w:type="gramStart"/>
+      <w:r>
+        <w:rPr>
+          <w:rFonts w:hint="eastAsia"/>
+        </w:rPr>
+        <w:t>Form :</w:t>
+      </w:r>
+      <w:proofErr w:type="gramEnd"/>
+      <w:r>
+        <w:rPr>
+          <w:rFonts w:hint="eastAsia"/>
+        </w:rPr>
+        <w:t xml:space="preserve"> </w:t>
+      </w:r>
+      <w:r>
+        <w:t xml:space="preserve"> A = </w:t>
+      </w:r>
+      <w:r>
+        <w:rPr>
+          <w:rFonts w:hint="eastAsia"/>
+        </w:rPr>
+        <w:t>B</w:t>
+      </w:r>
+      <w:r>
+        <w:t>/c</w:t>
+      </w:r>
+      <w:r>
+        <w:t xml:space="preserve"> where c is constant</w:t>
+      </w:r>
+    </w:p>
+    <w:p>
+      <w:pPr>
+        <w:spacing w:line="240" w:lineRule="auto"/>
+        <w:ind w:leftChars="600" w:left="1200"/>
+      </w:pPr>
+      <w:proofErr w:type="gramStart"/>
+      <w:r>
+        <w:t>Define :</w:t>
+      </w:r>
+      <w:proofErr w:type="gramEnd"/>
+      <w:r>
+        <w:t xml:space="preserve"> A(</w:t>
+      </w:r>
+      <w:proofErr w:type="spellStart"/>
+      <w:r>
+        <w:t>x,y</w:t>
+      </w:r>
+      <w:proofErr w:type="spellEnd"/>
+      <w:r>
+        <w:t xml:space="preserve">,..) = </w:t>
+      </w:r>
+      <w:r>
+        <w:t>B(</w:t>
+      </w:r>
+      <w:proofErr w:type="spellStart"/>
+      <w:proofErr w:type="gramStart"/>
+      <w:r>
+        <w:t>x,y</w:t>
+      </w:r>
+      <w:proofErr w:type="spellEnd"/>
+      <w:r>
+        <w:t>,..</w:t>
+      </w:r>
+      <w:proofErr w:type="gramEnd"/>
+      <w:r>
+        <w:t>)</w:t>
+      </w:r>
+      <w:r>
+        <w:t>/c</w:t>
+      </w:r>
+      <w:r>
+        <w:t xml:space="preserve"> for all elements. Also vice versa</w:t>
+      </w:r>
+    </w:p>
+    <w:p>
+      <w:pPr>
+        <w:spacing w:line="240" w:lineRule="auto"/>
+        <w:ind w:leftChars="600" w:left="1200"/>
+      </w:pPr>
+      <w:proofErr w:type="gramStart"/>
+      <w:r>
+        <w:t>Assert :</w:t>
+      </w:r>
+      <w:proofErr w:type="gramEnd"/>
+    </w:p>
+    <w:p>
+      <w:pPr>
+        <w:spacing w:line="240" w:lineRule="auto"/>
+        <w:ind w:leftChars="400" w:left="800"/>
+        <w:rPr>
+          <w:rFonts w:hint="eastAsia"/>
+        </w:rPr>
+      </w:pPr>
+    </w:p>
+    <w:p>
+      <w:pPr>
+        <w:spacing w:line="240" w:lineRule="auto"/>
+        <w:ind w:leftChars="400" w:left="800"/>
+      </w:pPr>
+      <w:r>
+        <w:rPr>
+          <w:rFonts w:hint="eastAsia"/>
+        </w:rPr>
+        <w:t xml:space="preserve">1.9 </w:t>
+      </w:r>
+      <w:proofErr w:type="spellStart"/>
+      <w:r>
+        <w:rPr>
+          <w:rFonts w:hint="eastAsia"/>
+        </w:rPr>
+        <w:t>역행렬</w:t>
+      </w:r>
+      <w:proofErr w:type="spellEnd"/>
+      <w:r>
+        <w:rPr>
+          <w:rFonts w:hint="eastAsia"/>
+        </w:rPr>
+        <w:t xml:space="preserve"> 구하기</w:t>
+      </w:r>
+    </w:p>
+    <w:p>
+      <w:pPr>
+        <w:spacing w:line="240" w:lineRule="auto"/>
+        <w:ind w:leftChars="400" w:left="800"/>
+        <w:rPr>
+          <w:rFonts w:hint="eastAsia"/>
+        </w:rPr>
+      </w:pPr>
+      <w:r>
+        <w:t xml:space="preserve">    </w:t>
+      </w:r>
+      <w:proofErr w:type="gramStart"/>
+      <w:r>
+        <w:t>Form :</w:t>
+      </w:r>
+      <w:proofErr w:type="gramEnd"/>
+      <w:r>
+        <w:t xml:space="preserve"> </w:t>
+      </w:r>
+      <w:proofErr w:type="spellStart"/>
+      <w:r>
+        <w:t>A.inv</w:t>
+      </w:r>
+      <w:proofErr w:type="spellEnd"/>
+      <w:r>
+        <w:t xml:space="preserve">() </w:t>
+      </w:r>
+    </w:p>
+    <w:p>
+      <w:pPr>
+        <w:spacing w:line="240" w:lineRule="auto"/>
+        <w:ind w:leftChars="400" w:left="800"/>
+      </w:pPr>
+      <w:r>
+        <w:t xml:space="preserve">1.10 </w:t>
+      </w:r>
+      <w:r>
+        <w:rPr>
+          <w:rFonts w:hint="eastAsia"/>
+        </w:rPr>
+        <w:t>Transpose</w:t>
+      </w:r>
+    </w:p>
+    <w:p>
+      <w:pPr>
+        <w:spacing w:line="240" w:lineRule="auto"/>
+        <w:ind w:leftChars="400" w:left="800"/>
+      </w:pPr>
+      <w:r>
+        <w:t xml:space="preserve">    </w:t>
+      </w:r>
+      <w:proofErr w:type="gramStart"/>
+      <w:r>
+        <w:t>Form :</w:t>
+      </w:r>
+      <w:proofErr w:type="gramEnd"/>
+      <w:r>
+        <w:t xml:space="preserve"> A’</w:t>
+      </w:r>
+    </w:p>
+    <w:p>
+      <w:pPr>
+        <w:spacing w:line="240" w:lineRule="auto"/>
+        <w:ind w:leftChars="400" w:left="800"/>
+      </w:pPr>
+      <w:r>
+        <w:t xml:space="preserve">    </w:t>
+      </w:r>
+      <w:proofErr w:type="gramStart"/>
+      <w:r>
+        <w:t>Define :</w:t>
+      </w:r>
+      <w:proofErr w:type="gramEnd"/>
+      <w:r>
+        <w:t xml:space="preserve"> A’(</w:t>
+      </w:r>
+      <w:proofErr w:type="spellStart"/>
+      <w:r>
+        <w:t>x,y</w:t>
+      </w:r>
+      <w:proofErr w:type="spellEnd"/>
+      <w:r>
+        <w:t>) = A(</w:t>
+      </w:r>
+      <w:proofErr w:type="spellStart"/>
+      <w:r>
+        <w:t>y,x</w:t>
+      </w:r>
+      <w:proofErr w:type="spellEnd"/>
+      <w:r>
+        <w:t>)</w:t>
+      </w:r>
+    </w:p>
+    <w:p>
+      <w:pPr>
+        <w:spacing w:line="240" w:lineRule="auto"/>
+        <w:ind w:leftChars="400" w:left="800"/>
+        <w:rPr>
+          <w:rFonts w:hint="eastAsia"/>
+        </w:rPr>
+      </w:pPr>
+      <w:r>
+        <w:t xml:space="preserve">    </w:t>
+      </w:r>
+    </w:p>
+    <w:p>
+      <w:pPr>
+        <w:spacing w:line="240" w:lineRule="auto"/>
+        <w:ind w:leftChars="400" w:left="800"/>
+      </w:pPr>
+      <w:r>
+        <w:t xml:space="preserve">1.11 </w:t>
+      </w:r>
+      <w:r>
+        <w:t>Rank</w:t>
+      </w:r>
+    </w:p>
+    <w:p>
+      <w:pPr>
+        <w:spacing w:line="240" w:lineRule="auto"/>
+        <w:ind w:leftChars="400" w:left="800"/>
+      </w:pPr>
+      <w:r>
+        <w:rPr>
+          <w:rFonts w:hint="eastAsia"/>
+        </w:rPr>
+        <w:t xml:space="preserve">1.12 </w:t>
+      </w:r>
+      <w:r>
+        <w:rPr>
+          <w:rFonts w:hint="eastAsia"/>
+        </w:rPr>
+        <w:t>행렬식(</w:t>
+      </w:r>
+      <w:r>
+        <w:t>Determin</w:t>
+      </w:r>
+      <w:r>
+        <w:rPr>
+          <w:rFonts w:hint="eastAsia"/>
+        </w:rPr>
+        <w:t>a</w:t>
+      </w:r>
+      <w:r>
+        <w:t>nt)</w:t>
+      </w:r>
+    </w:p>
+    <w:p>
+      <w:pPr>
+        <w:spacing w:line="240" w:lineRule="auto"/>
+        <w:ind w:leftChars="400" w:left="800"/>
+      </w:pPr>
+      <w:r>
+        <w:t xml:space="preserve">    </w:t>
+      </w:r>
+      <w:proofErr w:type="gramStart"/>
+      <w:r>
+        <w:t>Form :</w:t>
+      </w:r>
+      <w:proofErr w:type="gramEnd"/>
+      <w:r>
+        <w:t xml:space="preserve"> </w:t>
+      </w:r>
+      <w:proofErr w:type="spellStart"/>
+      <w:r>
+        <w:t>A.det</w:t>
+      </w:r>
+      <w:proofErr w:type="spellEnd"/>
+      <w:r>
+        <w:t>()</w:t>
+      </w:r>
+    </w:p>
+    <w:p>
+      <w:pPr>
+        <w:spacing w:line="240" w:lineRule="auto"/>
+      </w:pPr>
+      <w:r>
+        <w:rPr>
+          <w:rFonts w:hint="eastAsia"/>
+        </w:rPr>
+        <w:t>행렬 생성</w:t>
+      </w:r>
+    </w:p>
+    <w:p>
+      <w:pPr>
+        <w:spacing w:line="240" w:lineRule="auto"/>
+        <w:ind w:leftChars="400" w:left="800"/>
+      </w:pPr>
+      <w:r>
+        <w:rPr>
+          <w:rFonts w:hint="eastAsia"/>
+        </w:rPr>
+        <w:t xml:space="preserve">2.1 </w:t>
+      </w:r>
+      <w:r>
+        <w:rPr>
+          <w:rFonts w:hint="eastAsia"/>
+        </w:rPr>
+        <w:t xml:space="preserve">바로 생성 </w:t>
+      </w:r>
+      <w:r>
+        <w:rPr>
+          <w:rFonts w:hint="eastAsia"/>
+        </w:rPr>
+        <w:t>A = matrix([3,3,3</w:t>
+      </w:r>
+      <w:proofErr w:type="gramStart"/>
+      <w:r>
+        <w:rPr>
+          <w:rFonts w:hint="eastAsia"/>
+        </w:rPr>
+        <w:t>;4,4,4</w:t>
+      </w:r>
+      <w:proofErr w:type="gramEnd"/>
+      <w:r>
+        <w:rPr>
+          <w:rFonts w:hint="eastAsia"/>
+        </w:rPr>
+        <w:t>])</w:t>
+      </w:r>
+    </w:p>
+    <w:p>
+      <w:pPr>
+        <w:spacing w:line="240" w:lineRule="auto"/>
+        <w:ind w:leftChars="400" w:left="800"/>
+      </w:pPr>
+      <w:r>
+        <w:t xml:space="preserve">2.2 </w:t>
+      </w:r>
+      <w:r>
+        <w:t>E</w:t>
+      </w:r>
+      <w:r>
+        <w:rPr>
+          <w:rFonts w:hint="eastAsia"/>
+        </w:rPr>
+        <w:t>yes</w:t>
+      </w:r>
+    </w:p>
+    <w:p>
+      <w:pPr>
+        <w:spacing w:line="240" w:lineRule="auto"/>
+        <w:ind w:leftChars="400" w:left="800"/>
+      </w:pPr>
+      <w:r>
+        <w:t xml:space="preserve">    </w:t>
+      </w:r>
+      <w:proofErr w:type="gramStart"/>
+      <w:r>
+        <w:t>Form :</w:t>
+      </w:r>
+      <w:proofErr w:type="gramEnd"/>
+      <w:r>
+        <w:t xml:space="preserve"> </w:t>
+      </w:r>
+      <w:proofErr w:type="spellStart"/>
+      <w:r>
+        <w:t>Matrix.Eyes</w:t>
+      </w:r>
+      <w:proofErr w:type="spellEnd"/>
+      <w:r>
+        <w:t>(4)</w:t>
+      </w:r>
+    </w:p>
+    <w:p>
+      <w:pPr>
+        <w:spacing w:line="240" w:lineRule="auto"/>
+        <w:ind w:leftChars="400" w:left="800"/>
+      </w:pPr>
+      <w:r>
+        <w:t xml:space="preserve">2.3 </w:t>
+      </w:r>
+      <w:r>
+        <w:t>Zeros</w:t>
+      </w:r>
+    </w:p>
+    <w:p>
+      <w:pPr>
+        <w:spacing w:line="240" w:lineRule="auto"/>
+        <w:ind w:leftChars="400" w:left="800"/>
+      </w:pPr>
+      <w:r>
+        <w:t xml:space="preserve">    </w:t>
+      </w:r>
+      <w:proofErr w:type="gramStart"/>
+      <w:r>
+        <w:t>Form :</w:t>
+      </w:r>
+      <w:proofErr w:type="gramEnd"/>
+      <w:r>
+        <w:t xml:space="preserve"> </w:t>
+      </w:r>
+      <w:proofErr w:type="spellStart"/>
+      <w:r>
+        <w:t>Matrix.Zeros</w:t>
+      </w:r>
+      <w:proofErr w:type="spellEnd"/>
+      <w:r>
+        <w:t>(4)</w:t>
+      </w:r>
+    </w:p>
+    <w:p>
+      <w:pPr>
+        <w:spacing w:line="240" w:lineRule="auto"/>
+        <w:ind w:leftChars="400" w:left="800"/>
+      </w:pPr>
+      <w:r>
+        <w:t xml:space="preserve">2.4 </w:t>
+      </w:r>
+      <w:r>
+        <w:t>Ones</w:t>
+      </w:r>
+    </w:p>
+    <w:p>
+      <w:pPr>
+        <w:spacing w:line="240" w:lineRule="auto"/>
+        <w:ind w:leftChars="400" w:left="800"/>
+      </w:pPr>
+      <w:r>
+        <w:t xml:space="preserve">    </w:t>
+      </w:r>
+      <w:proofErr w:type="gramStart"/>
+      <w:r>
+        <w:t>Form :</w:t>
+      </w:r>
+      <w:proofErr w:type="gramEnd"/>
+      <w:r>
+        <w:t xml:space="preserve"> </w:t>
+      </w:r>
+      <w:proofErr w:type="spellStart"/>
+      <w:r>
+        <w:t>Matrix.Ones</w:t>
+      </w:r>
+      <w:proofErr w:type="spellEnd"/>
+      <w:r>
+        <w:t>(4)</w:t>
+      </w:r>
+    </w:p>
+    <w:p>
+      <w:pPr>
+        <w:spacing w:line="240" w:lineRule="auto"/>
+        <w:ind w:leftChars="400" w:left="800"/>
+      </w:pPr>
+      <w:r>
         <w:rPr>
           <w:rFonts w:hint="eastAsia"/>
         </w:rPr>
@@ -1362,6 +1782,49 @@
     <w:p>
       <w:pPr>
         <w:spacing w:line="240" w:lineRule="auto"/>
+        <w:ind w:leftChars="400" w:left="800"/>
+        <w:rPr>
+          <w:rFonts w:hint="eastAsia"/>
+        </w:rPr>
+      </w:pPr>
+      <w:r>
+        <w:rPr>
+          <w:rFonts w:hint="eastAsia"/>
+        </w:rPr>
+        <w:t xml:space="preserve">    </w:t>
+      </w:r>
+      <w:proofErr w:type="gramStart"/>
+      <w:r>
+        <w:rPr>
+          <w:rFonts w:hint="eastAsia"/>
+        </w:rPr>
+        <w:t>Form :</w:t>
+      </w:r>
+      <w:proofErr w:type="gramEnd"/>
+      <w:r>
+        <w:rPr>
+          <w:rFonts w:hint="eastAsia"/>
+        </w:rPr>
+        <w:t xml:space="preserve"> </w:t>
+      </w:r>
+      <w:proofErr w:type="spellStart"/>
+      <w:r>
+        <w:rPr>
+          <w:rFonts w:hint="eastAsia"/>
+        </w:rPr>
+        <w:t>Matrix.Digonal</w:t>
+      </w:r>
+      <w:proofErr w:type="spellEnd"/>
+      <w:r>
+        <w:rPr>
+          <w:rFonts w:hint="eastAsia"/>
+        </w:rPr>
+        <w:t>(1,2,3,4)</w:t>
+      </w:r>
+    </w:p>
+    <w:p>
+      <w:pPr>
+        <w:spacing w:line="240" w:lineRule="auto"/>
       </w:pPr>
       <w:r>
         <w:rPr>
@@ -1401,6 +1864,35 @@
       <w:pPr>
         <w:spacing w:line="240" w:lineRule="auto"/>
         <w:ind w:leftChars="400" w:left="800"/>
+        <w:rPr>
+          <w:rFonts w:hint="eastAsia"/>
+        </w:rPr>
+      </w:pPr>
+      <w:r>
+        <w:rPr>
+          <w:rFonts w:hint="eastAsia"/>
+        </w:rPr>
+        <w:t xml:space="preserve">    </w:t>
+      </w:r>
+      <w:proofErr w:type="gramStart"/>
+      <w:r>
+        <w:rPr>
+          <w:rFonts w:hint="eastAsia"/>
+        </w:rPr>
+        <w:t>Form :</w:t>
+      </w:r>
+      <w:proofErr w:type="gramEnd"/>
+      <w:r>
+        <w:rPr>
+          <w:rFonts w:hint="eastAsia"/>
+        </w:rPr>
+        <w:t xml:space="preserve"> A(2,4) = 1</w:t>
+      </w:r>
+    </w:p>
+    <w:p>
+      <w:pPr>
+        <w:spacing w:line="240" w:lineRule="auto"/>
+        <w:ind w:leftChars="400" w:left="800"/>
       </w:pPr>
       <w:r>
         <w:rPr>
@@ -1472,6 +1964,23 @@
         <w:ind w:leftChars="400" w:left="800"/>
       </w:pPr>
       <w:r>
+        <w:t xml:space="preserve">    </w:t>
+      </w:r>
+      <w:proofErr w:type="gramStart"/>
+      <w:r>
+        <w:t>Form :</w:t>
+      </w:r>
+      <w:proofErr w:type="gramEnd"/>
+      <w:r>
+        <w:t xml:space="preserve"> A, A(2), A(2,4) … </w:t>
+      </w:r>
+    </w:p>
+    <w:p>
+      <w:pPr>
+        <w:spacing w:line="240" w:lineRule="auto"/>
+        <w:ind w:leftChars="400" w:left="800"/>
+      </w:pPr>
+      <w:r>
         <w:t xml:space="preserve">3.3 </w:t>
       </w:r>
       <w:r>
@@ -1484,9 +1993,27 @@
         <w:ind w:leftChars="400" w:left="800"/>
       </w:pPr>
       <w:r>
-        <w:rPr>
-          <w:rFonts w:hint="eastAsia"/>
-        </w:rPr>
+        <w:t xml:space="preserve">    </w:t>
+      </w:r>
+      <w:proofErr w:type="gramStart"/>
+      <w:r>
+        <w:t>Form :</w:t>
+      </w:r>
+      <w:proofErr w:type="gramEnd"/>
+      <w:r>
+        <w:t xml:space="preserve"> A(1:2, 1:3) </w:t>
+      </w:r>
+    </w:p>
+    <w:p>
+      <w:pPr>
+        <w:spacing w:line="240" w:lineRule="auto"/>
+        <w:ind w:leftChars="400" w:left="800"/>
+      </w:pPr>
+      <w:r>
+        <w:rPr>
+          <w:rFonts w:hint="eastAsia"/>
+        </w:rPr>
+        <w:lastRenderedPageBreak/>
         <w:t xml:space="preserve">3.4 </w:t>
       </w:r>
       <w:proofErr w:type="spellStart"/>
@@ -1507,6 +2034,37 @@
     <w:p>
       <w:pPr>
         <w:spacing w:line="240" w:lineRule="auto"/>
+        <w:ind w:leftChars="400" w:left="800"/>
+      </w:pPr>
+      <w:r>
+        <w:t xml:space="preserve">    </w:t>
+      </w:r>
+      <w:proofErr w:type="gramStart"/>
+      <w:r>
+        <w:t>Form :</w:t>
+      </w:r>
+      <w:proofErr w:type="gramEnd"/>
+      <w:r>
+        <w:t xml:space="preserve"> </w:t>
+      </w:r>
+      <w:proofErr w:type="spellStart"/>
+      <w:r>
+        <w:t>A.concatenate</w:t>
+      </w:r>
+      <w:proofErr w:type="spellEnd"/>
+      <w:r>
+        <w:t>(B)</w:t>
+      </w:r>
+    </w:p>
+    <w:p>
+      <w:pPr>
+        <w:spacing w:line="240" w:lineRule="auto"/>
+        <w:ind w:leftChars="400" w:left="800"/>
+      </w:pPr>
+    </w:p>
+    <w:p>
+      <w:pPr>
+        <w:spacing w:line="240" w:lineRule="auto"/>
       </w:pPr>
       <w:r>
         <w:rPr>
@@ -1544,39 +2102,40 @@
         <w:ind w:leftChars="400" w:left="800"/>
       </w:pPr>
       <w:r>
-        <w:t xml:space="preserve">4.2 </w:t>
-      </w:r>
-      <w:proofErr w:type="spellStart"/>
-      <w:r>
-        <w:rPr>
-          <w:rFonts w:hint="eastAsia"/>
-        </w:rPr>
-        <w:t>getRow</w:t>
-      </w:r>
-      <w:proofErr w:type="spellEnd"/>
-      <w:r>
-        <w:rPr>
-          <w:rFonts w:hint="eastAsia"/>
-        </w:rPr>
-        <w:t xml:space="preserve"> </w:t>
-      </w:r>
-    </w:p>
-    <w:p>
-      <w:pPr>
-        <w:spacing w:line="240" w:lineRule="auto"/>
-        <w:ind w:leftChars="400" w:left="800"/>
-      </w:pPr>
-      <w:r>
-        <w:t xml:space="preserve">4.3 </w:t>
-      </w:r>
-      <w:proofErr w:type="spellStart"/>
-      <w:r>
-        <w:rPr>
-          <w:rFonts w:hint="eastAsia"/>
-        </w:rPr>
-        <w:t>getCol</w:t>
-      </w:r>
-      <w:proofErr w:type="spellEnd"/>
+        <w:t xml:space="preserve">    </w:t>
+      </w:r>
+      <w:proofErr w:type="gramStart"/>
+      <w:r>
+        <w:t>Form :</w:t>
+      </w:r>
+      <w:proofErr w:type="gramEnd"/>
+      <w:r>
+        <w:t xml:space="preserve"> </w:t>
+      </w:r>
+      <w:proofErr w:type="spellStart"/>
+      <w:r>
+        <w:t>A.getSize</w:t>
+      </w:r>
+      <w:proofErr w:type="spellEnd"/>
+      <w:r>
+        <w:t xml:space="preserve">(), </w:t>
+      </w:r>
+      <w:proofErr w:type="spellStart"/>
+      <w:r>
+        <w:t>A.getSize</w:t>
+      </w:r>
+      <w:proofErr w:type="spellEnd"/>
+      <w:r>
+        <w:t xml:space="preserve">(1), </w:t>
+      </w:r>
+      <w:proofErr w:type="spellStart"/>
+      <w:r>
+        <w:t>A.getSize</w:t>
+      </w:r>
+      <w:proofErr w:type="spellEnd"/>
+      <w:r>
+        <w:t>(2)…</w:t>
+      </w:r>
     </w:p>
     <w:p>
       <w:pPr>
@@ -1610,11 +2169,6 @@
         </w:rPr>
         <w:t xml:space="preserve"> </w:t>
       </w:r>
-    </w:p>
-    <w:p>
-      <w:pPr>
-        <w:spacing w:line="240" w:lineRule="auto"/>
-      </w:pPr>
     </w:p>
     <w:p>
       <w:pPr>

</xml_diff>